<commit_message>
combined grid text file into report
</commit_message>
<xml_diff>
--- a/report.docx
+++ b/report.docx
@@ -1705,7 +1705,13 @@
       </w:r>
       <w:proofErr w:type="spellEnd"/>
       <w:r>
-        <w:t xml:space="preserve">, random forest and k-means are generally little affected by imbalanced data. The facts that the dataset is only marginally imbalanced and that the methods adopted </w:t>
+        <w:t xml:space="preserve">, random forest and k-means are generally little affected by imbalanced data. The facts that the dataset is </w:t>
+      </w:r>
+      <w:r>
+        <w:t>not greatly</w:t>
+      </w:r>
+      <w:r>
+        <w:t xml:space="preserve"> imbalanced and that the methods adopted </w:t>
       </w:r>
       <w:r>
         <w:t>are known to be little affected by imbalanced data, no modifications were made to reduce imbalance in this work.</w:t>
@@ -1988,197 +1994,262 @@
     </w:p>
     <w:p>
       <w:r>
-        <w:t xml:space="preserve">Species differences in physical characteristics – these may be </w:t>
+        <w:t>Species differences in physical characteristics – these may be help</w:t>
+      </w:r>
+      <w:r>
+        <w:t>f</w:t>
+      </w:r>
+      <w:r>
+        <w:t>ul in identifying species – which individually may be the best, but which in combination (pairwise)? Or 3 way?</w:t>
+      </w:r>
+    </w:p>
+    <w:p>
+      <w:r>
+        <w:t xml:space="preserve">Islands useful too?  </w:t>
+      </w:r>
+    </w:p>
+    <w:p/>
+    <w:p>
+      <w:r>
+        <w:t xml:space="preserve">Make sure importance of sex is highlighted – as in the brief </w:t>
+      </w:r>
+    </w:p>
+    <w:p/>
+    <w:p>
+      <w:r>
+        <w:t>https://github.com/ketanmakde/DT-RF_Penguin-Data-Antarctica/blob/main/Penguin%20Data%20Antarctica.ipynb</w:t>
+      </w:r>
+    </w:p>
+    <w:p/>
+    <w:p>
+      <w:pPr>
+        <w:rPr>
+          <w:b/>
+          <w:bCs/>
+        </w:rPr>
+      </w:pPr>
+      <w:r>
+        <w:rPr>
+          <w:b/>
+          <w:bCs/>
+        </w:rPr>
+        <w:t>Analysis</w:t>
+      </w:r>
+    </w:p>
+    <w:p>
+      <w:pPr>
+        <w:rPr>
+          <w:b/>
+          <w:bCs/>
+        </w:rPr>
+      </w:pPr>
+    </w:p>
+    <w:p>
+      <w:r>
+        <w:t xml:space="preserve">The problem to </w:t>
+      </w:r>
+      <w:r>
+        <w:t>identify</w:t>
+      </w:r>
+      <w:r>
+        <w:t xml:space="preserve"> the </w:t>
+      </w:r>
+      <w:r>
+        <w:t xml:space="preserve">penguin </w:t>
+      </w:r>
+      <w:r>
+        <w:t xml:space="preserve">species </w:t>
+      </w:r>
+      <w:r>
+        <w:t xml:space="preserve">from the remaining features </w:t>
+      </w:r>
+      <w:r>
+        <w:t xml:space="preserve">is principally one of classification. This report considers two such supervised approaches, namely </w:t>
       </w:r>
       <w:proofErr w:type="spellStart"/>
       <w:r>
-        <w:t>helphul</w:t>
+        <w:t>knn</w:t>
       </w:r>
       <w:proofErr w:type="spellEnd"/>
       <w:r>
-        <w:t xml:space="preserve"> in identifying species – which individually may be the best, but which in combination (pairwise)? Or 3 </w:t>
-      </w:r>
-      <w:proofErr w:type="gramStart"/>
-      <w:r>
-        <w:t>way</w:t>
-      </w:r>
-      <w:proofErr w:type="gramEnd"/>
-      <w:r>
-        <w:t>?</w:t>
-      </w:r>
-    </w:p>
-    <w:p>
-      <w:r>
-        <w:t xml:space="preserve">Islands useful too?  </w:t>
-      </w:r>
-    </w:p>
-    <w:p/>
-    <w:p>
-      <w:r>
-        <w:t>https://github.com/ketanmakde/DT-RF_Penguin-Data-Antarctica/blob/main/Penguin%20Data%20Antarctica.ipynb</w:t>
-      </w:r>
-    </w:p>
-    <w:p/>
-    <w:p>
-      <w:pPr>
-        <w:rPr>
-          <w:b/>
-          <w:bCs/>
-        </w:rPr>
-      </w:pPr>
-      <w:r>
-        <w:rPr>
-          <w:b/>
-          <w:bCs/>
-        </w:rPr>
-        <w:t>Analysis</w:t>
-      </w:r>
-    </w:p>
-    <w:p>
-      <w:pPr>
-        <w:rPr>
-          <w:b/>
-          <w:bCs/>
-        </w:rPr>
-      </w:pPr>
-    </w:p>
-    <w:p>
-      <w:r>
-        <w:t xml:space="preserve">The problem to </w:t>
-      </w:r>
-      <w:r>
-        <w:t>identify</w:t>
-      </w:r>
-      <w:r>
-        <w:t xml:space="preserve"> the </w:t>
-      </w:r>
-      <w:r>
-        <w:t xml:space="preserve">penguin </w:t>
-      </w:r>
-      <w:r>
-        <w:t xml:space="preserve">species </w:t>
-      </w:r>
-      <w:r>
-        <w:t xml:space="preserve">from the remaining features </w:t>
-      </w:r>
-      <w:r>
-        <w:t xml:space="preserve">is principally one of classification. This report considers two such supervised approaches, namely </w:t>
+        <w:t xml:space="preserve"> and random forest, but an unsupervised approach is also taken, but the clusters found need to be related to the species so that the classi</w:t>
+      </w:r>
+      <w:r>
+        <w:t>fy</w:t>
+      </w:r>
+      <w:r>
+        <w:t xml:space="preserve">ing accuracy can be determined. An interesting and usual approach is also described that uses a combination of the insights found from visualizations that led to the identification of a short sequence of two-dimensional linear classifications (using SVM). Regression approaches were not considered as although categorical values could be assigned numerical values, performance is likely to best if they have recognizable ordinal counterparts and this is not the case here.    </w:t>
+      </w:r>
+    </w:p>
+    <w:p/>
+    <w:p>
+      <w:r>
+        <w:t xml:space="preserve">For all of the approaches considered, the dataset is divided into a </w:t>
+      </w:r>
+      <w:r>
+        <w:t xml:space="preserve">combined </w:t>
+      </w:r>
+      <w:r>
+        <w:t xml:space="preserve">training </w:t>
+      </w:r>
+      <w:r>
+        <w:t>and</w:t>
+      </w:r>
+      <w:r>
+        <w:t xml:space="preserve"> validation set </w:t>
+      </w:r>
+      <w:r>
+        <w:t>(80% of the data</w:t>
+      </w:r>
+      <w:r>
+        <w:t xml:space="preserve"> – make sure it is clear that the validation set is 20% </w:t>
+      </w:r>
+      <w:r>
+        <w:t xml:space="preserve">) </w:t>
+      </w:r>
+      <w:r>
+        <w:t>and a test set</w:t>
+      </w:r>
+      <w:r>
+        <w:t xml:space="preserve"> (20% of the data)</w:t>
+      </w:r>
+      <w:r>
+        <w:t xml:space="preserve">. </w:t>
+      </w:r>
+      <w:r>
+        <w:t xml:space="preserve">A number of test sets were </w:t>
+      </w:r>
+      <w:r>
+        <w:t xml:space="preserve">During training, a rotating set of validation data are </w:t>
+      </w:r>
+      <w:r>
+        <w:t xml:space="preserve">extracted and </w:t>
+      </w:r>
+      <w:r>
+        <w:t xml:space="preserve">used to tune </w:t>
       </w:r>
       <w:proofErr w:type="spellStart"/>
       <w:r>
+        <w:t>metaparameters</w:t>
+      </w:r>
+      <w:proofErr w:type="spellEnd"/>
+      <w:r>
+        <w:t xml:space="preserve"> </w:t>
+      </w:r>
+      <w:r>
+        <w:t xml:space="preserve">to </w:t>
+      </w:r>
+      <w:r>
+        <w:t>derive the best</w:t>
+      </w:r>
+      <w:r>
+        <w:t xml:space="preserve"> performance </w:t>
+      </w:r>
+      <w:r>
+        <w:t xml:space="preserve">and to reduce overfitting during training. Once suitable </w:t>
+      </w:r>
+      <w:proofErr w:type="spellStart"/>
+      <w:r>
+        <w:t>multiparameters</w:t>
+      </w:r>
+      <w:proofErr w:type="spellEnd"/>
+      <w:r>
+        <w:t xml:space="preserve"> have been determined, the results are obtained using the test set (20% of the data)</w:t>
+      </w:r>
+      <w:r>
+        <w:t xml:space="preserve">. </w:t>
+      </w:r>
+      <w:r>
+        <w:t xml:space="preserve">The </w:t>
+      </w:r>
+      <w:r>
+        <w:t xml:space="preserve">learning methods involve decisions to be made about the values of </w:t>
+      </w:r>
+      <w:proofErr w:type="spellStart"/>
+      <w:r>
+        <w:t>metaparameters</w:t>
+      </w:r>
+      <w:proofErr w:type="spellEnd"/>
+      <w:r>
+        <w:t xml:space="preserve"> in the.  We took a grid approach in which a small set of values is selected across a wide range of possibles values This can allow the identification of suitable values and perhaps a second stage in which a smaller range is concentrated upon.</w:t>
+      </w:r>
+    </w:p>
+    <w:p/>
+    <w:p>
+      <w:r>
+        <w:t xml:space="preserve">The relative performances of the approaches are assessed using accuracy (percentage of correct predictions in the test set) and confusion matrices, so that the number of misidentifications for specific species can be seen and this may be useful in tuning models? Methods that used precision either directly or as part of the metric (such as Recall and F1-Score) were not considered as these are generally more useful if the cost of false negatives is high, which </w:t>
+      </w:r>
+      <w:r>
+        <w:t>was not found in</w:t>
+      </w:r>
+      <w:r>
+        <w:t xml:space="preserve"> the current work. </w:t>
+      </w:r>
+    </w:p>
+    <w:p/>
+    <w:p>
+      <w:r>
+        <w:t>Mean of random sets 1 to 10, from best result of each of the grid</w:t>
+      </w:r>
+    </w:p>
+    <w:p/>
+    <w:p/>
+    <w:p>
+      <w:r>
+        <w:t>unbalanced</w:t>
+      </w:r>
+    </w:p>
+    <w:p>
+      <w:r>
+        <w:t>----------</w:t>
+      </w:r>
+    </w:p>
+    <w:p>
+      <w:proofErr w:type="spellStart"/>
+      <w:r>
         <w:t>knn</w:t>
       </w:r>
       <w:proofErr w:type="spellEnd"/>
       <w:r>
-        <w:t xml:space="preserve"> and random forest, but an unsupervised approach is also taken, but the clusters found need to be related to the species so that the classi</w:t>
-      </w:r>
-      <w:r>
-        <w:t>fy</w:t>
-      </w:r>
-      <w:r>
-        <w:t xml:space="preserve">ing accuracy can be determined. An interesting and usual approach is also described that uses a combination of the insights found from visualizations that led to the identification of a short sequence of two-dimensional linear classifications (using SVM). Regression approaches were not considered as although categorical values could be assigned numerical values, performance is likely to best if they have recognizable ordinal counterparts and this is not the case here.    </w:t>
-      </w:r>
-    </w:p>
-    <w:p/>
-    <w:p>
-      <w:r>
-        <w:t xml:space="preserve">For all of the approaches considered, the dataset is divided into a </w:t>
-      </w:r>
-      <w:r>
-        <w:t xml:space="preserve">combined </w:t>
-      </w:r>
-      <w:r>
-        <w:t xml:space="preserve">training </w:t>
-      </w:r>
-      <w:r>
-        <w:t>and</w:t>
-      </w:r>
-      <w:r>
-        <w:t xml:space="preserve"> validation set </w:t>
-      </w:r>
-      <w:r>
-        <w:t xml:space="preserve">(80% of the data) </w:t>
-      </w:r>
-      <w:r>
-        <w:t>and a test set</w:t>
-      </w:r>
-      <w:r>
-        <w:t xml:space="preserve"> (20% of the data)</w:t>
-      </w:r>
-      <w:r>
-        <w:t xml:space="preserve">. </w:t>
-      </w:r>
-      <w:r>
-        <w:t xml:space="preserve">A number of test sets were </w:t>
-      </w:r>
-      <w:r>
-        <w:t xml:space="preserve">During training, a rotating set of validation data are </w:t>
-      </w:r>
-      <w:r>
-        <w:t xml:space="preserve">extracted and </w:t>
-      </w:r>
-      <w:r>
-        <w:t xml:space="preserve">used to tune </w:t>
-      </w:r>
+        <w:t xml:space="preserve"> robust</w:t>
+      </w:r>
+    </w:p>
+    <w:p>
+      <w:r>
+        <w:t>logistic regression not</w:t>
+      </w:r>
+      <w:r>
+        <w:t xml:space="preserve"> </w:t>
+      </w:r>
+    </w:p>
+    <w:p>
+      <w:r>
+        <w:t>random forest robust</w:t>
+      </w:r>
+    </w:p>
+    <w:p>
       <w:proofErr w:type="spellStart"/>
       <w:r>
-        <w:t>metaparameters</w:t>
+        <w:t>svm</w:t>
       </w:r>
       <w:proofErr w:type="spellEnd"/>
       <w:r>
-        <w:t xml:space="preserve"> </w:t>
-      </w:r>
-      <w:r>
-        <w:t xml:space="preserve">to </w:t>
-      </w:r>
-      <w:r>
-        <w:t>derive the best</w:t>
-      </w:r>
-      <w:r>
-        <w:t xml:space="preserve"> performance </w:t>
-      </w:r>
-      <w:r>
-        <w:t xml:space="preserve">and to reduce overfitting during training. Once suitable </w:t>
+        <w:t xml:space="preserve"> can be affected</w:t>
+      </w:r>
+    </w:p>
+    <w:p>
+      <w:r>
+        <w:t xml:space="preserve">k-means </w:t>
       </w:r>
       <w:proofErr w:type="spellStart"/>
       <w:r>
-        <w:t>multiparameters</w:t>
+        <w:t>inbalance</w:t>
       </w:r>
       <w:proofErr w:type="spellEnd"/>
       <w:r>
-        <w:t xml:space="preserve"> have been determined, the results are obtained using the test set (20% of the data)</w:t>
-      </w:r>
-      <w:r>
-        <w:t xml:space="preserve">. </w:t>
-      </w:r>
-      <w:r>
-        <w:t xml:space="preserve">The </w:t>
-      </w:r>
-      <w:r>
-        <w:t xml:space="preserve">learning methods involve decisions to be made about the values of </w:t>
-      </w:r>
-      <w:proofErr w:type="spellStart"/>
-      <w:r>
-        <w:t>metaparameters</w:t>
-      </w:r>
-      <w:proofErr w:type="spellEnd"/>
-      <w:r>
-        <w:t xml:space="preserve"> in the.  We took a grid approach in which a small set of values is selected across a wide range of possibles values This can allow the identification of suitable values and perhaps a second stage in which a smaller range is concentrated upon.</w:t>
-      </w:r>
-    </w:p>
-    <w:p/>
-    <w:p>
-      <w:r>
-        <w:t xml:space="preserve">The relative performances of the approaches are assessed using accuracy (percentage of correct predictions in the test set) and confusion matrices, so that the number of misidentifications for specific species can be seen and this may be useful in tuning models? Methods that used precision either directly or as part of the metric (such as Recall and F1-Score) were not considered as these are generally more useful if the cost of false negatives is high, which </w:t>
-      </w:r>
-      <w:r>
-        <w:t>was not found in</w:t>
-      </w:r>
-      <w:r>
-        <w:t xml:space="preserve"> the current work. </w:t>
-      </w:r>
-    </w:p>
-    <w:p/>
+        <w:t xml:space="preserve"> not relevant</w:t>
+      </w:r>
+    </w:p>
     <w:p/>
     <w:p>
       <w:pPr>
@@ -2240,9 +2311,8 @@
           <w:lang w:eastAsia="en-US"/>
           <w14:ligatures w14:val="standardContextual"/>
         </w:rPr>
-        <w:t xml:space="preserve">If the performance cannot be improved significantly above the </w:t>
-      </w:r>
-      <w:proofErr w:type="gramStart"/>
+        <w:t xml:space="preserve">If the performance cannot be improved significantly above the baseline then this may indicate that the approach being considered is not suitable or that the problem is particularly difficult. It also gives a basis for the comparison of principal methods being </w:t>
+      </w:r>
       <w:r>
         <w:rPr>
           <w:rFonts w:asciiTheme="minorHAnsi" w:eastAsiaTheme="minorHAnsi" w:hAnsiTheme="minorHAnsi" w:cstheme="minorBidi"/>
@@ -2252,9 +2322,9 @@
           <w:lang w:eastAsia="en-US"/>
           <w14:ligatures w14:val="standardContextual"/>
         </w:rPr>
-        <w:t>baseline</w:t>
-      </w:r>
-      <w:proofErr w:type="gramEnd"/>
+        <w:lastRenderedPageBreak/>
+        <w:t xml:space="preserve">considered. </w:t>
+      </w:r>
       <w:r>
         <w:rPr>
           <w:rFonts w:asciiTheme="minorHAnsi" w:eastAsiaTheme="minorHAnsi" w:hAnsiTheme="minorHAnsi" w:cstheme="minorBidi"/>
@@ -2264,7 +2334,7 @@
           <w:lang w:eastAsia="en-US"/>
           <w14:ligatures w14:val="standardContextual"/>
         </w:rPr>
-        <w:t xml:space="preserve"> then this may indicate that the approach being considered is not suitable or that the problem is particularly difficult. It also gives a basis for the comparison of principal methods being considered. </w:t>
+        <w:t>In a classification problem, the baseline is often to select the class that has the most observations, in regression the mean or the median I used and in unsupervised learning perhaps a random assignment of data values to clusters is made.</w:t>
       </w:r>
       <w:r>
         <w:rPr>
@@ -2275,17 +2345,6 @@
           <w:lang w:eastAsia="en-US"/>
           <w14:ligatures w14:val="standardContextual"/>
         </w:rPr>
-        <w:t>In a classification problem, the baseline is often to select the class that has the most observations, in regression the mean or the median I used and in unsupervised learning perhaps a random assignment of data values to clusters is made.</w:t>
-      </w:r>
-      <w:r>
-        <w:rPr>
-          <w:rFonts w:asciiTheme="minorHAnsi" w:eastAsiaTheme="minorHAnsi" w:hAnsiTheme="minorHAnsi" w:cstheme="minorBidi"/>
-          <w:kern w:val="2"/>
-          <w:sz w:val="22"/>
-          <w:szCs w:val="22"/>
-          <w:lang w:eastAsia="en-US"/>
-          <w14:ligatures w14:val="standardContextual"/>
-        </w:rPr>
         <w:t xml:space="preserve"> In this work the Adelie penguins are the most common (147/388), giving an accuracy of 37.9%. Other methods in this study will be compared with this baseline figure.</w:t>
       </w:r>
     </w:p>
@@ -2410,7 +2469,6 @@
         </w:rPr>
         <w:t xml:space="preserve"> - </w:t>
       </w:r>
-      <w:proofErr w:type="gramStart"/>
       <w:r>
         <w:rPr>
           <w:b/>
@@ -2420,7 +2478,6 @@
         </w:rPr>
         <w:t>Random forest</w:t>
       </w:r>
-      <w:proofErr w:type="gramEnd"/>
     </w:p>
     <w:p/>
     <w:p>
@@ -2428,10 +2485,7 @@
         <w:t>No need to standardize</w:t>
       </w:r>
       <w:r>
-        <w:t xml:space="preserve">. </w:t>
-      </w:r>
-      <w:r>
-        <w:t xml:space="preserve">Using the approach described above, the following </w:t>
+        <w:t xml:space="preserve">. Using the approach described above, the following </w:t>
       </w:r>
       <w:proofErr w:type="spellStart"/>
       <w:r>
@@ -2520,16 +2574,16 @@
         <w:t xml:space="preserve">rotating??? </w:t>
       </w:r>
       <w:r>
-        <w:t>training and validation set (describe params)</w:t>
-      </w:r>
-      <w:r>
-        <w:t xml:space="preserve">. </w:t>
-      </w:r>
-    </w:p>
-    <w:p/>
-    <w:p>
-      <w:r>
-        <w:t xml:space="preserve">Need a nice image showing the clusters in the test set and how these matched to the classes of the samples. </w:t>
+        <w:t xml:space="preserve">training and validation set (describe params). </w:t>
+      </w:r>
+    </w:p>
+    <w:p/>
+    <w:p>
+      <w:r>
+        <w:t>Need a nice image showing the clusters in the test set and how these matched to the classes of the samples.</w:t>
+      </w:r>
+      <w:r>
+        <w:t xml:space="preserve"> – can we do 3d??</w:t>
       </w:r>
     </w:p>
     <w:p/>
@@ -2602,6 +2656,16 @@
       </w:r>
       <w:r>
         <w:t>es????</w:t>
+      </w:r>
+      <w:r>
+        <w:t xml:space="preserve">  </w:t>
+      </w:r>
+    </w:p>
+    <w:p/>
+    <w:p>
+      <w:r>
+        <w:lastRenderedPageBreak/>
+        <w:t xml:space="preserve">Why does removing a feature improve performance? </w:t>
       </w:r>
     </w:p>
     <w:p/>
@@ -2868,7 +2932,6 @@
           </w:tcPr>
           <w:p>
             <w:r>
-              <w:lastRenderedPageBreak/>
               <w:t>Surprising, no island, no body mass</w:t>
             </w:r>
           </w:p>
@@ -2928,31 +2991,15 @@
     <w:p/>
     <w:p>
       <w:r>
-        <w:t xml:space="preserve">Confusion matrix to show that confusion is between Adelie </w:t>
-      </w:r>
-      <w:proofErr w:type="gramStart"/>
-      <w:r>
-        <w:t xml:space="preserve">and </w:t>
-      </w:r>
-      <w:r>
-        <w:t>?</w:t>
-      </w:r>
-      <w:proofErr w:type="gramEnd"/>
-      <w:r>
-        <w:t xml:space="preserve">. </w:t>
-      </w:r>
-    </w:p>
-    <w:p>
-      <w:r>
-        <w:t>*</w:t>
-      </w:r>
-      <w:proofErr w:type="gramStart"/>
-      <w:r>
-        <w:t>categorical</w:t>
-      </w:r>
-      <w:proofErr w:type="gramEnd"/>
-      <w:r>
-        <w:t xml:space="preserve"> not involved</w:t>
+        <w:t xml:space="preserve">Confusion matrix to show that confusion is between Adelie and </w:t>
+      </w:r>
+      <w:r>
+        <w:t xml:space="preserve">?. </w:t>
+      </w:r>
+    </w:p>
+    <w:p>
+      <w:r>
+        <w:t>*categorical not involved</w:t>
       </w:r>
     </w:p>
     <w:p/>
@@ -3001,15 +3048,7 @@
     </w:p>
     <w:p>
       <w:r>
-        <w:t xml:space="preserve">investigation. Here are some </w:t>
-      </w:r>
-      <w:proofErr w:type="gramStart"/>
-      <w:r>
-        <w:t>thing</w:t>
-      </w:r>
-      <w:proofErr w:type="gramEnd"/>
-      <w:r>
-        <w:t xml:space="preserve"> you should consider:</w:t>
+        <w:t>investigation. Here are some thing you should consider:</w:t>
       </w:r>
     </w:p>
     <w:p>
@@ -3019,819 +3058,612 @@
     </w:p>
     <w:p>
       <w:r>
-        <w:t xml:space="preserve">  \item The kind of algorithm to use, for example whether to classify, </w:t>
-      </w:r>
-      <w:proofErr w:type="gramStart"/>
-      <w:r>
-        <w:t>regress  or</w:t>
-      </w:r>
-      <w:proofErr w:type="gramEnd"/>
-      <w:r>
-        <w:t xml:space="preserve"> cluster.</w:t>
-      </w:r>
-    </w:p>
-    <w:p>
-      <w:r>
-        <w:t xml:space="preserve">  \</w:t>
-      </w:r>
-      <w:proofErr w:type="gramStart"/>
-      <w:r>
-        <w:t>item</w:t>
-      </w:r>
-      <w:proofErr w:type="gramEnd"/>
-      <w:r>
-        <w:t xml:space="preserve"> The metric to use to measure the performance of the model.</w:t>
-      </w:r>
-    </w:p>
-    <w:p>
-      <w:r>
-        <w:t xml:space="preserve">  \</w:t>
-      </w:r>
-      <w:proofErr w:type="gramStart"/>
-      <w:r>
-        <w:t>item</w:t>
-      </w:r>
-      <w:proofErr w:type="gramEnd"/>
-      <w:r>
-        <w:t xml:space="preserve"> What sort of baseline to compare the model to.</w:t>
-      </w:r>
-    </w:p>
-    <w:p>
-      <w:r>
-        <w:t xml:space="preserve">  \</w:t>
-      </w:r>
-      <w:proofErr w:type="gramStart"/>
-      <w:r>
-        <w:t>item</w:t>
-      </w:r>
-      <w:proofErr w:type="gramEnd"/>
-      <w:r>
-        <w:t xml:space="preserve"> How to choose the hyperparameters of your model.</w:t>
+        <w:t xml:space="preserve">  \item The kind of algorithm to use, for example whether to classify, regress  or cluster.</w:t>
+      </w:r>
+    </w:p>
+    <w:p>
+      <w:r>
+        <w:t xml:space="preserve">  \item The metric to use to measure the performance of the model.</w:t>
+      </w:r>
+    </w:p>
+    <w:p>
+      <w:r>
+        <w:t xml:space="preserve">  \item What sort of baseline to compare the model to.</w:t>
+      </w:r>
+    </w:p>
+    <w:p>
+      <w:r>
+        <w:t xml:space="preserve">  \item How to choose the hyperparameters of your model.</w:t>
+      </w:r>
+    </w:p>
+    <w:p>
+      <w:r>
+        <w:t>\end{itemize}</w:t>
+      </w:r>
+    </w:p>
+    <w:p>
+      <w:r>
+        <w:t>For good marks you should include some graphs that illustrate</w:t>
+      </w:r>
+    </w:p>
+    <w:p>
+      <w:r>
+        <w:t>properties of the data and you should compare two classification</w:t>
+      </w:r>
+    </w:p>
+    <w:p>
+      <w:r>
+        <w:t>algorithms, both to each other and to a baseline model. The algorithms</w:t>
+      </w:r>
+    </w:p>
+    <w:p>
+      <w:r>
+        <w:t>you pick do not need to be unusual, for example $</w:t>
+      </w:r>
+      <w:proofErr w:type="spellStart"/>
+      <w:r>
+        <w:t>k$nn</w:t>
+      </w:r>
+      <w:proofErr w:type="spellEnd"/>
+      <w:r>
+        <w:t xml:space="preserve"> classification</w:t>
+      </w:r>
+    </w:p>
+    <w:p>
+      <w:r>
+        <w:t>would be perfectly good, though, of course, for full marks this would</w:t>
+      </w:r>
+    </w:p>
+    <w:p>
+      <w:r>
+        <w:t>include some consideration of how to pick $k$ and how to measure the</w:t>
+      </w:r>
+    </w:p>
+    <w:p>
+      <w:r>
+        <w:t xml:space="preserve">distance, though, as you know, no approach to </w:t>
+      </w:r>
+      <w:proofErr w:type="spellStart"/>
+      <w:r>
+        <w:t>chosing</w:t>
+      </w:r>
+      <w:proofErr w:type="spellEnd"/>
+      <w:r>
+        <w:t xml:space="preserve"> $k$ is every</w:t>
+      </w:r>
+    </w:p>
+    <w:p>
+      <w:r>
+        <w:t>going to be completely satisfactory. In addition, you should include</w:t>
+      </w:r>
+    </w:p>
+    <w:p>
+      <w:r>
+        <w:t>either some exploratory regression or unsupervised learning; for</w:t>
+      </w:r>
+    </w:p>
+    <w:p>
+      <w:r>
+        <w:t>regression you might regress two properties and examine whether the</w:t>
+      </w:r>
+    </w:p>
+    <w:p>
+      <w:r>
+        <w:t>regression parameters are the same for each penguin type; unsupervised</w:t>
+      </w:r>
+    </w:p>
+    <w:p>
+      <w:r>
+        <w:t>learning could use $k$-means, for example. You do not need to do both</w:t>
+      </w:r>
+    </w:p>
+    <w:p>
+      <w:r>
+        <w:t>regression and unsupervised learning.</w:t>
+      </w:r>
+    </w:p>
+    <w:p/>
+    <w:p>
+      <w:r>
+        <w:lastRenderedPageBreak/>
+        <w:t>You should make sure any assessment is not restricted to the data used</w:t>
+      </w:r>
+    </w:p>
+    <w:p>
+      <w:r>
+        <w:t xml:space="preserve">in train models or decide on </w:t>
+      </w:r>
+      <w:proofErr w:type="spellStart"/>
+      <w:r>
+        <w:t>metaparameters</w:t>
+      </w:r>
+      <w:proofErr w:type="spellEnd"/>
+      <w:r>
+        <w:t>. In your report you should</w:t>
+      </w:r>
+    </w:p>
+    <w:p>
+      <w:r>
+        <w:t>explain your decisions. You code will not be marked for elegance, but</w:t>
+      </w:r>
+    </w:p>
+    <w:p>
+      <w:r>
+        <w:t>it should run correctly; it is expected you will use Python, but any</w:t>
+      </w:r>
+    </w:p>
+    <w:p>
+      <w:r>
+        <w:t>of Python, Julia or R is fine. Do not include screenshots of graphs,</w:t>
+      </w:r>
+    </w:p>
+    <w:p>
+      <w:r>
+        <w:t>they should be imported directly; resize them to the correct size</w:t>
+      </w:r>
+    </w:p>
+    <w:p>
+      <w:r>
+        <w:t>before importing them, if the labels are tiny the graphs will not be</w:t>
+      </w:r>
+    </w:p>
+    <w:p>
+      <w:r>
+        <w:t>marked. Make sure figure captions are descriptive, it is better to</w:t>
+      </w:r>
+    </w:p>
+    <w:p>
+      <w:r>
+        <w:t>have some overlap between figure captions and the main text than to</w:t>
+      </w:r>
+    </w:p>
+    <w:p>
+      <w:r>
+        <w:t>have figure captions that are not reasonably self-contained.</w:t>
+      </w:r>
+    </w:p>
+    <w:p/>
+    <w:p>
+      <w:r>
+        <w:t>As a rough guide to marking:</w:t>
+      </w:r>
+    </w:p>
+    <w:p>
+      <w:r>
+        <w:t>\begin{itemize}</w:t>
+      </w:r>
+    </w:p>
+    <w:p>
+      <w:r>
+        <w:t>\item Initial description of the data, including some graphs or other approaches to visualisation. 6 marks.</w:t>
+      </w:r>
+    </w:p>
+    <w:p>
+      <w:r>
+        <w:t>\item Either unsupervised learning or regression. 6 marks.</w:t>
+      </w:r>
+    </w:p>
+    <w:p>
+      <w:r>
+        <w:t>\item Two algorithms should be tested, if only one algorithm is</w:t>
+      </w:r>
+    </w:p>
+    <w:p>
+      <w:r>
+        <w:t xml:space="preserve">  included the 28 available marks will be halved.</w:t>
+      </w:r>
+    </w:p>
+    <w:p>
+      <w:r>
+        <w:t>\item Overall presentation (3 marks), including use of appropriate</w:t>
+      </w:r>
+    </w:p>
+    <w:p>
+      <w:r>
+        <w:t xml:space="preserve">  sections, plots, diagrams, or tables to make your point. Do not</w:t>
+      </w:r>
+    </w:p>
+    <w:p>
+      <w:r>
+        <w:t xml:space="preserve">  include code snippets in the report. Instead, describe in words or</w:t>
+      </w:r>
+    </w:p>
+    <w:p>
+      <w:r>
+        <w:t xml:space="preserve">  equations what you are implementing. Format equations correctly.</w:t>
+      </w:r>
+    </w:p>
+    <w:p>
+      <w:r>
+        <w:t>\item Suitable choice of algorithms (4 marks).</w:t>
+      </w:r>
+    </w:p>
+    <w:p>
+      <w:r>
+        <w:t>\item Suitable choice of evaluation for algorithms (3 marks).</w:t>
+      </w:r>
+    </w:p>
+    <w:p>
+      <w:r>
+        <w:t>\item Comparison with a suitable baseline (3 marks) and a justification for which baseline to use.</w:t>
+      </w:r>
+    </w:p>
+    <w:p>
+      <w:r>
+        <w:t xml:space="preserve">\item A description of </w:t>
+      </w:r>
+      <w:proofErr w:type="spellStart"/>
+      <w:r>
+        <w:t>metaparameter</w:t>
+      </w:r>
+      <w:proofErr w:type="spellEnd"/>
+      <w:r>
+        <w:t xml:space="preserve"> selection (3 marks), if one</w:t>
+      </w:r>
+    </w:p>
+    <w:p>
+      <w:r>
+        <w:t xml:space="preserve">  algorithm has not </w:t>
+      </w:r>
+      <w:proofErr w:type="spellStart"/>
+      <w:r>
+        <w:t>metaparameter</w:t>
+      </w:r>
+      <w:proofErr w:type="spellEnd"/>
+      <w:r>
+        <w:t>, then explain that and note why not</w:t>
+      </w:r>
+    </w:p>
+    <w:p>
+      <w:r>
+        <w:t xml:space="preserve">  and why this do or does not make it a better algorithm for these</w:t>
+      </w:r>
+    </w:p>
+    <w:p>
+      <w:r>
+        <w:t xml:space="preserve">  data.</w:t>
+      </w:r>
+    </w:p>
+    <w:p>
+      <w:r>
+        <w:t>\item Describe and compare the results from your two algorithms,</w:t>
+      </w:r>
+    </w:p>
+    <w:p>
+      <w:r>
+        <w:t xml:space="preserve">  include a description of how you implemented the algorithms. (6 marks)</w:t>
+      </w:r>
+    </w:p>
+    <w:p>
+      <w:r>
+        <w:t xml:space="preserve">\item There are some marks (6 marks) for something </w:t>
+      </w:r>
+      <w:proofErr w:type="spellStart"/>
+      <w:r>
+        <w:t>suprising</w:t>
+      </w:r>
+      <w:proofErr w:type="spellEnd"/>
+      <w:r>
+        <w:t xml:space="preserve"> and unusual.</w:t>
+      </w:r>
+    </w:p>
+    <w:p>
+      <w:r>
+        <w:t>\end{itemize}</w:t>
+      </w:r>
+    </w:p>
+    <w:p/>
+    <w:p/>
+    <w:p/>
+    <w:p/>
+    <w:p>
+      <w:r>
+        <w:t>\section*{Question 2 - Ethical challenge facing us in data science and AI}</w:t>
+      </w:r>
+    </w:p>
+    <w:p/>
+    <w:p>
+      <w:r>
+        <w:t>For two of these three types of ethical challenge facing us in data science and AI:</w:t>
+      </w:r>
+    </w:p>
+    <w:p>
+      <w:r>
+        <w:t>\begin{enumerate}</w:t>
+      </w:r>
+    </w:p>
+    <w:p>
+      <w:r>
+        <w:t>\item The protection of data, of the people whose data they are and participants in any study.</w:t>
+      </w:r>
+    </w:p>
+    <w:p>
+      <w:r>
+        <w:t>\item Avoiding the amplification of biases and regressive values implicit in historic dataset.</w:t>
+      </w:r>
+    </w:p>
+    <w:p>
+      <w:r>
+        <w:t>\item The safety of AI systems and the possible of existential threats from machines.</w:t>
+      </w:r>
+    </w:p>
+    <w:p>
+      <w:r>
+        <w:t>\end{enumerate}</w:t>
+      </w:r>
+    </w:p>
+    <w:p>
+      <w:r>
+        <w:t>describe what you think is a specific example of a challenge that</w:t>
+      </w:r>
+    </w:p>
+    <w:p>
+      <w:r>
+        <w:t>could arise or has arisen in the past. Obviously the three broad types</w:t>
+      </w:r>
+    </w:p>
+    <w:p>
+      <w:r>
+        <w:t>of challenge overlap, do not worry about the boundaries between these</w:t>
+      </w:r>
+    </w:p>
+    <w:p>
+      <w:r>
+        <w:t>types, but do try to address different types of threat in your</w:t>
+      </w:r>
+    </w:p>
+    <w:p>
+      <w:r>
+        <w:t>examples. Explain how the ethical problems could be addressed, or at</w:t>
+      </w:r>
+    </w:p>
+    <w:p>
+      <w:r>
+        <w:t>least made more transparent.</w:t>
+      </w:r>
+    </w:p>
+    <w:p/>
+    <w:p>
+      <w:r>
+        <w:t>\subsection*{Report}</w:t>
+      </w:r>
+    </w:p>
+    <w:p/>
+    <w:p>
+      <w:r>
+        <w:t>Your report should be no longer than five pages, including any</w:t>
+      </w:r>
+    </w:p>
+    <w:p>
+      <w:r>
+        <w:t>references. It is expected that Question 2 would occupy about a fifth</w:t>
+      </w:r>
+    </w:p>
+    <w:p>
+      <w:r>
+        <w:t>of this space; use an 11 or 12pt font and do not try tricks like</w:t>
+      </w:r>
+    </w:p>
+    <w:p>
+      <w:r>
+        <w:t>expanding the margin to fit in more text, shorter is better than</w:t>
+      </w:r>
+    </w:p>
+    <w:p>
+      <w:r>
+        <w:t>longer.</w:t>
+      </w:r>
+    </w:p>
+    <w:p/>
+    <w:p>
+      <w:r>
+        <w:t>Your report must be submitted in pdf and should be prepared in LaTeX;</w:t>
+      </w:r>
+    </w:p>
+    <w:p>
+      <w:r>
+        <w:t>overleaf is a good approach, but not required as long as LaTeX has</w:t>
+      </w:r>
+    </w:p>
+    <w:p>
+      <w:r>
+        <w:t>been used. As always when using LaTeX, give yourself over to defaults,</w:t>
+      </w:r>
+    </w:p>
+    <w:p>
+      <w:r>
+        <w:t>our expectation of what a document should look like has been</w:t>
+      </w:r>
+    </w:p>
+    <w:p>
+      <w:r>
+        <w:t>conditioned on LaTeX, so it is best not to try to override the look of</w:t>
+      </w:r>
+    </w:p>
+    <w:p>
+      <w:r>
+        <w:t>the document.</w:t>
+      </w:r>
+    </w:p>
+    <w:p/>
+    <w:p>
+      <w:r>
+        <w:t>Avoid code snippets in the report unless that feels like the best way</w:t>
+      </w:r>
+    </w:p>
+    <w:p>
+      <w:r>
+        <w:t>to illustrate some subtle aspect of an algorithm; do always though</w:t>
+      </w:r>
+    </w:p>
+    <w:p>
+      <w:r>
+        <w:t>consider a mathematical description if possible. You will be asked to</w:t>
+      </w:r>
+    </w:p>
+    <w:p>
+      <w:r>
+        <w:t>submit code and it may be tested to make sure it works and matches</w:t>
+      </w:r>
+    </w:p>
+    <w:p>
+      <w:r>
+        <w:t>your report. It will not, however, be marked in and of itself.</w:t>
+      </w:r>
+    </w:p>
+    <w:p/>
+    <w:p>
+      <w:r>
+        <w:t>\subsection*{</w:t>
+      </w:r>
+      <w:proofErr w:type="spellStart"/>
+      <w:r>
+        <w:t>knn</w:t>
+      </w:r>
+      <w:proofErr w:type="spellEnd"/>
+      <w:r>
+        <w:t>}</w:t>
+      </w:r>
+    </w:p>
+    <w:p/>
+    <w:p>
+      <w:r>
+        <w:t>Perhaps use F1-score (there are others!) as the classes are imbalanced in number?</w:t>
+      </w:r>
+    </w:p>
+    <w:p/>
+    <w:p>
+      <w:r>
+        <w:t>F1-score is a metric that considers both precision and recall. Precision measures the accuracy of positive predictions (TP/(TP+FP)), while recall (also known as sensitivity) measures the fraction of positives that were correctly identified (TP/(TP+FN))</w:t>
+      </w:r>
+    </w:p>
+    <w:p>
+      <w:r>
+        <w:t>F1-score is the harmonic mean of precision and recall and is calculated as follows:</w:t>
+      </w:r>
+    </w:p>
+    <w:p>
+      <w:r>
+        <w:t>F1 = 2x(</w:t>
+      </w:r>
+      <w:proofErr w:type="spellStart"/>
+      <w:r>
+        <w:t>PrecisionxRecall</w:t>
+      </w:r>
+      <w:proofErr w:type="spellEnd"/>
+      <w:r>
+        <w:t>)/(</w:t>
+      </w:r>
+      <w:proofErr w:type="spellStart"/>
+      <w:r>
+        <w:t>Precision+Recall</w:t>
+      </w:r>
+      <w:proofErr w:type="spellEnd"/>
+      <w:r>
+        <w:t>)</w:t>
+      </w:r>
+    </w:p>
+    <w:p>
+      <w:r>
+        <w:t>F1-score ranges from 0 to 1, where a higher value indicates better model performance. F1-score is particularly useful when classes are imbalanced because it considers both false positives and false negatives.</w:t>
+      </w:r>
+    </w:p>
+    <w:p/>
+    <w:p/>
+    <w:p>
+      <w:r>
+        <w:t>\section*{Report template}</w:t>
+      </w:r>
+    </w:p>
+    <w:p/>
+    <w:p>
+      <w:r>
+        <w:t>This is a report template, you don't need to use this template, but do</w:t>
+      </w:r>
+    </w:p>
+    <w:p>
+      <w:r>
+        <w:t>use it if it is helpful.</w:t>
+      </w:r>
+    </w:p>
+    <w:p/>
+    <w:p/>
+    <w:p>
+      <w:r>
+        <w:t>Here is an example of an equation:</w:t>
+      </w:r>
+    </w:p>
+    <w:p>
+      <w:r>
+        <w:t>\begin{equation}</w:t>
+      </w:r>
+    </w:p>
+    <w:p>
+      <w:r>
+        <w:t xml:space="preserve">  \pi=4\left(1-\frac{1}{3}+\frac{1}{5}-\frac{1}{7}\</w:t>
+      </w:r>
+      <w:proofErr w:type="spellStart"/>
+      <w:r>
+        <w:t>ldots</w:t>
+      </w:r>
+      <w:proofErr w:type="spellEnd"/>
+      <w:r>
+        <w:t>\right)</w:t>
+      </w:r>
+    </w:p>
+    <w:p>
+      <w:r>
+        <w:t>\end{equation}</w:t>
+      </w:r>
+    </w:p>
+    <w:p>
+      <w:r>
+        <w:t>or</w:t>
+      </w:r>
+    </w:p>
+    <w:p>
+      <w:r>
+        <w:t>\begin{equation}</w:t>
+      </w:r>
+    </w:p>
+    <w:p>
+      <w:r>
+        <w:t xml:space="preserve">  \pi=4\sum_{n=0}^\</w:t>
+      </w:r>
+      <w:proofErr w:type="spellStart"/>
+      <w:r>
+        <w:t>infty</w:t>
+      </w:r>
+      <w:proofErr w:type="spellEnd"/>
+      <w:r>
+        <w:t>\frac{(-1)^{n}}{2n+1}</w:t>
+      </w:r>
+    </w:p>
+    <w:p>
+      <w:r>
+        <w:t>\end{equation}</w:t>
+      </w:r>
+    </w:p>
+    <w:p>
+      <w:r>
+        <w:t>where $\pi$ can be written in line by using \$'s. Here is a vector:</w:t>
+      </w:r>
+    </w:p>
+    <w:p>
+      <w:r>
+        <w:lastRenderedPageBreak/>
+        <w:t>\begin{equation}</w:t>
       </w:r>
     </w:p>
     <w:p>
       <w:r>
         <w:t>\</w:t>
       </w:r>
-      <w:proofErr w:type="gramStart"/>
-      <w:r>
-        <w:t>end</w:t>
-      </w:r>
-      <w:proofErr w:type="gramEnd"/>
-      <w:r>
-        <w:t>{itemize}</w:t>
-      </w:r>
-    </w:p>
-    <w:p>
-      <w:r>
-        <w:t>For good marks you should include some graphs that illustrate</w:t>
-      </w:r>
-    </w:p>
-    <w:p>
-      <w:r>
-        <w:t xml:space="preserve">properties of the data and you should compare two </w:t>
-      </w:r>
-      <w:proofErr w:type="gramStart"/>
-      <w:r>
-        <w:t>classification</w:t>
-      </w:r>
-      <w:proofErr w:type="gramEnd"/>
-    </w:p>
-    <w:p>
-      <w:r>
-        <w:t>algorithms, both to each other and to a baseline model. The algorithms</w:t>
-      </w:r>
-    </w:p>
-    <w:p>
-      <w:r>
-        <w:t>you pick do not need to be unusual, for example $</w:t>
-      </w:r>
       <w:proofErr w:type="spellStart"/>
       <w:r>
-        <w:t>k$nn</w:t>
+        <w:t>mathbf</w:t>
       </w:r>
       <w:proofErr w:type="spellEnd"/>
-      <w:r>
-        <w:t xml:space="preserve"> classification</w:t>
-      </w:r>
-    </w:p>
-    <w:p>
-      <w:r>
-        <w:t>would be perfectly good, though, of course, for full marks this would</w:t>
-      </w:r>
-    </w:p>
-    <w:p>
-      <w:r>
-        <w:t>include some consideration of how to pick $k$ and how to measure the</w:t>
-      </w:r>
-    </w:p>
-    <w:p>
-      <w:r>
-        <w:t xml:space="preserve">distance, though, as you know, no approach to </w:t>
-      </w:r>
-      <w:proofErr w:type="spellStart"/>
-      <w:r>
-        <w:t>chosing</w:t>
-      </w:r>
-      <w:proofErr w:type="spellEnd"/>
-      <w:r>
-        <w:t xml:space="preserve"> $k$ is every</w:t>
-      </w:r>
-    </w:p>
-    <w:p>
-      <w:r>
-        <w:t>going to be completely satisfactory. In addition, you should include</w:t>
-      </w:r>
-    </w:p>
-    <w:p>
-      <w:r>
-        <w:t>either some exploratory regression or unsupervised learning; for</w:t>
-      </w:r>
-    </w:p>
-    <w:p>
-      <w:r>
-        <w:t>regression you might regress two properties and examine whether the</w:t>
-      </w:r>
-    </w:p>
-    <w:p>
-      <w:r>
-        <w:t>regression parameters are the same for each penguin type; unsupervised</w:t>
-      </w:r>
-    </w:p>
-    <w:p>
-      <w:r>
-        <w:t>learning could use $k$-means, for example. You do not need to do both</w:t>
-      </w:r>
-    </w:p>
-    <w:p>
-      <w:r>
-        <w:t>regression and unsupervised learning.</w:t>
-      </w:r>
-    </w:p>
-    <w:p/>
-    <w:p>
-      <w:r>
-        <w:t>You should make sure any assessment is not restricted to the data used</w:t>
-      </w:r>
-    </w:p>
-    <w:p>
-      <w:r>
-        <w:t xml:space="preserve">in train models or decide on </w:t>
-      </w:r>
-      <w:proofErr w:type="spellStart"/>
-      <w:r>
-        <w:t>metaparameters</w:t>
-      </w:r>
-      <w:proofErr w:type="spellEnd"/>
-      <w:r>
-        <w:t>. In your report you should</w:t>
-      </w:r>
-    </w:p>
-    <w:p>
-      <w:r>
-        <w:t>explain your decisions. You code will not be marked for elegance, but</w:t>
-      </w:r>
-    </w:p>
-    <w:p>
-      <w:r>
-        <w:t>it should run correctly; it is expected you will use Python, but any</w:t>
-      </w:r>
-    </w:p>
-    <w:p>
-      <w:r>
-        <w:t>of Python, Julia or R is fine. Do not include screenshots of graphs,</w:t>
-      </w:r>
-    </w:p>
-    <w:p>
-      <w:r>
-        <w:t>they should be imported directly; resize them to the correct size</w:t>
-      </w:r>
-    </w:p>
-    <w:p>
-      <w:r>
-        <w:t>before importing them, if the labels are tiny the graphs will not be</w:t>
-      </w:r>
-    </w:p>
-    <w:p>
-      <w:r>
-        <w:t>marked. Make sure figure captions are descriptive, it is better to</w:t>
-      </w:r>
-    </w:p>
-    <w:p>
-      <w:r>
-        <w:t>have some overlap between figure captions and the main text than to</w:t>
-      </w:r>
-    </w:p>
-    <w:p>
-      <w:r>
-        <w:t>have figure captions that are not reasonably self-contained.</w:t>
-      </w:r>
-    </w:p>
-    <w:p/>
-    <w:p>
-      <w:r>
-        <w:t>As a rough guide to marking:</w:t>
-      </w:r>
-    </w:p>
-    <w:p>
-      <w:r>
-        <w:t>\begin{itemize}</w:t>
-      </w:r>
-    </w:p>
-    <w:p>
-      <w:r>
-        <w:lastRenderedPageBreak/>
-        <w:t>\</w:t>
-      </w:r>
-      <w:proofErr w:type="gramStart"/>
-      <w:r>
-        <w:t>item</w:t>
-      </w:r>
-      <w:proofErr w:type="gramEnd"/>
-      <w:r>
-        <w:t xml:space="preserve"> Initial description of the data, including some graphs or other approaches to visualisation. 6 marks.</w:t>
-      </w:r>
-    </w:p>
-    <w:p>
-      <w:r>
-        <w:t>\</w:t>
-      </w:r>
-      <w:proofErr w:type="gramStart"/>
-      <w:r>
-        <w:t>item</w:t>
-      </w:r>
-      <w:proofErr w:type="gramEnd"/>
-      <w:r>
-        <w:t xml:space="preserve"> Either unsupervised learning or regression. 6 marks.</w:t>
-      </w:r>
-    </w:p>
-    <w:p>
-      <w:r>
-        <w:t>\</w:t>
-      </w:r>
-      <w:proofErr w:type="gramStart"/>
-      <w:r>
-        <w:t>item</w:t>
-      </w:r>
-      <w:proofErr w:type="gramEnd"/>
-      <w:r>
-        <w:t xml:space="preserve"> Two algorithms should be tested, if only one algorithm is</w:t>
-      </w:r>
-    </w:p>
-    <w:p>
-      <w:r>
-        <w:t xml:space="preserve">  included the 28 available marks will be halved.</w:t>
-      </w:r>
-    </w:p>
-    <w:p>
-      <w:r>
-        <w:t>\</w:t>
-      </w:r>
-      <w:proofErr w:type="gramStart"/>
-      <w:r>
-        <w:t>item</w:t>
-      </w:r>
-      <w:proofErr w:type="gramEnd"/>
-      <w:r>
-        <w:t xml:space="preserve"> Overall presentation (3 marks), including use of appropriate</w:t>
-      </w:r>
-    </w:p>
-    <w:p>
-      <w:r>
-        <w:t xml:space="preserve">  sections, plots, diagrams, or tables to make your point. Do not</w:t>
-      </w:r>
-    </w:p>
-    <w:p>
-      <w:r>
-        <w:t xml:space="preserve">  include code snippets in the report. Instead, describe in words or</w:t>
-      </w:r>
-    </w:p>
-    <w:p>
-      <w:r>
-        <w:t xml:space="preserve">  equations what you are implementing. Format equations correctly.</w:t>
-      </w:r>
-    </w:p>
-    <w:p>
-      <w:r>
-        <w:t>\</w:t>
-      </w:r>
-      <w:proofErr w:type="gramStart"/>
-      <w:r>
-        <w:t>item</w:t>
-      </w:r>
-      <w:proofErr w:type="gramEnd"/>
-      <w:r>
-        <w:t xml:space="preserve"> Suitable choice of algorithms (4 marks).</w:t>
-      </w:r>
-    </w:p>
-    <w:p>
-      <w:r>
-        <w:t>\</w:t>
-      </w:r>
-      <w:proofErr w:type="gramStart"/>
-      <w:r>
-        <w:t>item</w:t>
-      </w:r>
-      <w:proofErr w:type="gramEnd"/>
-      <w:r>
-        <w:t xml:space="preserve"> Suitable choice of evaluation for algorithms (3 marks).</w:t>
-      </w:r>
-    </w:p>
-    <w:p>
-      <w:r>
-        <w:t>\</w:t>
-      </w:r>
-      <w:proofErr w:type="gramStart"/>
-      <w:r>
-        <w:t>item</w:t>
-      </w:r>
-      <w:proofErr w:type="gramEnd"/>
-      <w:r>
-        <w:t xml:space="preserve"> Comparison with a suitable baseline (3 marks) and a justification for which baseline to use.</w:t>
-      </w:r>
-    </w:p>
-    <w:p>
-      <w:r>
-        <w:t>\</w:t>
-      </w:r>
-      <w:proofErr w:type="gramStart"/>
-      <w:r>
-        <w:t>item</w:t>
-      </w:r>
-      <w:proofErr w:type="gramEnd"/>
-      <w:r>
-        <w:t xml:space="preserve"> A description of </w:t>
-      </w:r>
-      <w:proofErr w:type="spellStart"/>
-      <w:r>
-        <w:t>metaparameter</w:t>
-      </w:r>
-      <w:proofErr w:type="spellEnd"/>
-      <w:r>
-        <w:t xml:space="preserve"> selection (3 marks), if one</w:t>
-      </w:r>
-    </w:p>
-    <w:p>
-      <w:r>
-        <w:t xml:space="preserve">  algorithm has not </w:t>
-      </w:r>
-      <w:proofErr w:type="spellStart"/>
-      <w:r>
-        <w:t>metaparameter</w:t>
-      </w:r>
-      <w:proofErr w:type="spellEnd"/>
-      <w:r>
-        <w:t>, then explain that and note why not</w:t>
-      </w:r>
-    </w:p>
-    <w:p>
-      <w:r>
-        <w:t xml:space="preserve">  and why this do or does not make it a better algorithm for these</w:t>
-      </w:r>
-    </w:p>
-    <w:p>
-      <w:r>
-        <w:t xml:space="preserve">  data.</w:t>
-      </w:r>
-    </w:p>
-    <w:p>
-      <w:r>
-        <w:t>\</w:t>
-      </w:r>
-      <w:proofErr w:type="gramStart"/>
-      <w:r>
-        <w:t>item</w:t>
-      </w:r>
-      <w:proofErr w:type="gramEnd"/>
-      <w:r>
-        <w:t xml:space="preserve"> Describe and compare the results from your two algorithms,</w:t>
-      </w:r>
-    </w:p>
-    <w:p>
-      <w:r>
-        <w:t xml:space="preserve">  include a description of how you implemented the algorithms. (6 marks)</w:t>
-      </w:r>
-    </w:p>
-    <w:p>
-      <w:r>
-        <w:t>\</w:t>
-      </w:r>
-      <w:proofErr w:type="gramStart"/>
-      <w:r>
-        <w:t>item</w:t>
-      </w:r>
-      <w:proofErr w:type="gramEnd"/>
-      <w:r>
-        <w:t xml:space="preserve"> There are some marks (6 marks) for something </w:t>
-      </w:r>
-      <w:proofErr w:type="spellStart"/>
-      <w:r>
-        <w:t>suprising</w:t>
-      </w:r>
-      <w:proofErr w:type="spellEnd"/>
-      <w:r>
-        <w:t xml:space="preserve"> and unusual.</w:t>
-      </w:r>
-    </w:p>
-    <w:p>
-      <w:r>
-        <w:t>\</w:t>
-      </w:r>
-      <w:proofErr w:type="gramStart"/>
-      <w:r>
-        <w:t>end</w:t>
-      </w:r>
-      <w:proofErr w:type="gramEnd"/>
-      <w:r>
-        <w:t>{itemize}</w:t>
-      </w:r>
-    </w:p>
-    <w:p/>
-    <w:p/>
-    <w:p/>
-    <w:p/>
-    <w:p>
-      <w:r>
-        <w:t>\section*{Question 2 - Ethical challenge facing us in data science and AI}</w:t>
-      </w:r>
-    </w:p>
-    <w:p/>
-    <w:p>
-      <w:r>
-        <w:t>For two of these three types of ethical challenge facing us in data science and AI:</w:t>
-      </w:r>
-    </w:p>
-    <w:p>
-      <w:r>
-        <w:t>\begin{enumerate}</w:t>
-      </w:r>
-    </w:p>
-    <w:p>
-      <w:r>
-        <w:t>\</w:t>
-      </w:r>
-      <w:proofErr w:type="gramStart"/>
-      <w:r>
-        <w:t>item</w:t>
-      </w:r>
-      <w:proofErr w:type="gramEnd"/>
-      <w:r>
-        <w:t xml:space="preserve"> The protection of data, of the people whose data they are and participants in any study.</w:t>
-      </w:r>
-    </w:p>
-    <w:p>
-      <w:r>
-        <w:t>\</w:t>
-      </w:r>
-      <w:proofErr w:type="gramStart"/>
-      <w:r>
-        <w:t>item</w:t>
-      </w:r>
-      <w:proofErr w:type="gramEnd"/>
-      <w:r>
-        <w:t xml:space="preserve"> Avoiding the amplification of biases and regressive values implicit in historic dataset.</w:t>
-      </w:r>
-    </w:p>
-    <w:p>
-      <w:r>
-        <w:t>\</w:t>
-      </w:r>
-      <w:proofErr w:type="gramStart"/>
-      <w:r>
-        <w:t>item</w:t>
-      </w:r>
-      <w:proofErr w:type="gramEnd"/>
-      <w:r>
-        <w:t xml:space="preserve"> The safety of AI systems and the possible of existential threats from machines.</w:t>
-      </w:r>
-    </w:p>
-    <w:p>
-      <w:r>
-        <w:t>\</w:t>
-      </w:r>
-      <w:proofErr w:type="gramStart"/>
-      <w:r>
-        <w:t>end</w:t>
-      </w:r>
-      <w:proofErr w:type="gramEnd"/>
-      <w:r>
-        <w:t>{enumerate}</w:t>
-      </w:r>
-    </w:p>
-    <w:p>
-      <w:r>
-        <w:t>describe what you think is a specific example of a challenge that</w:t>
-      </w:r>
-    </w:p>
-    <w:p>
-      <w:r>
-        <w:t>could arise or has arisen in the past. Obviously the three broad types</w:t>
-      </w:r>
-    </w:p>
-    <w:p>
-      <w:r>
-        <w:t>of challenge overlap, do not worry about the boundaries between these</w:t>
-      </w:r>
-    </w:p>
-    <w:p>
-      <w:r>
-        <w:t>types, but do try to address different types of threat in your</w:t>
-      </w:r>
-    </w:p>
-    <w:p>
-      <w:r>
-        <w:t>examples. Explain how the ethical problems could be addressed, or at</w:t>
-      </w:r>
-    </w:p>
-    <w:p>
-      <w:r>
-        <w:t>least made more transparent.</w:t>
-      </w:r>
-    </w:p>
-    <w:p/>
-    <w:p>
-      <w:r>
-        <w:t>\subsection*{Report}</w:t>
-      </w:r>
-    </w:p>
-    <w:p/>
-    <w:p>
-      <w:r>
-        <w:t>Your report should be no longer than five pages, including any</w:t>
-      </w:r>
-    </w:p>
-    <w:p>
-      <w:r>
-        <w:t>references. It is expected that Question 2 would occupy about a fifth</w:t>
-      </w:r>
-    </w:p>
-    <w:p>
-      <w:r>
-        <w:t>of this space; use an 11 or 12pt font and do not try tricks like</w:t>
-      </w:r>
-    </w:p>
-    <w:p>
-      <w:r>
-        <w:t>expanding the margin to fit in more text, shorter is better than</w:t>
-      </w:r>
-    </w:p>
-    <w:p>
-      <w:r>
-        <w:t>longer.</w:t>
-      </w:r>
-    </w:p>
-    <w:p/>
-    <w:p>
-      <w:r>
-        <w:t>Your report must be submitted in pdf and should be prepared in LaTeX;</w:t>
-      </w:r>
-    </w:p>
-    <w:p>
-      <w:r>
-        <w:t>overleaf is a good approach, but not required as long as LaTeX has</w:t>
-      </w:r>
-    </w:p>
-    <w:p>
-      <w:r>
-        <w:t>been used. As always when using LaTeX, give yourself over to defaults,</w:t>
-      </w:r>
-    </w:p>
-    <w:p>
-      <w:r>
-        <w:t>our expectation of what a document should look like has been</w:t>
-      </w:r>
-    </w:p>
-    <w:p>
-      <w:r>
-        <w:lastRenderedPageBreak/>
-        <w:t>conditioned on LaTeX, so it is best not to try to override the look of</w:t>
-      </w:r>
-    </w:p>
-    <w:p>
-      <w:r>
-        <w:t>the document.</w:t>
-      </w:r>
-    </w:p>
-    <w:p/>
-    <w:p>
-      <w:r>
-        <w:t>Avoid code snippets in the report unless that feels like the best way</w:t>
-      </w:r>
-    </w:p>
-    <w:p>
-      <w:r>
-        <w:t>to illustrate some subtle aspect of an algorithm; do always though</w:t>
-      </w:r>
-    </w:p>
-    <w:p>
-      <w:r>
-        <w:t>consider a mathematical description if possible. You will be asked to</w:t>
-      </w:r>
-    </w:p>
-    <w:p>
-      <w:r>
-        <w:t>submit code and it may be tested to make sure it works and matches</w:t>
-      </w:r>
-    </w:p>
-    <w:p>
-      <w:r>
-        <w:t>your report. It will not, however, be marked in and of itself.</w:t>
-      </w:r>
-    </w:p>
-    <w:p/>
-    <w:p>
-      <w:r>
-        <w:t>\subsection*{</w:t>
-      </w:r>
-      <w:proofErr w:type="spellStart"/>
-      <w:r>
-        <w:t>knn</w:t>
-      </w:r>
-      <w:proofErr w:type="spellEnd"/>
-      <w:r>
-        <w:t>}</w:t>
-      </w:r>
-    </w:p>
-    <w:p/>
-    <w:p>
-      <w:r>
-        <w:t>Perhaps use F1-score (there are others!) as the classes are imbalanced in number?</w:t>
-      </w:r>
-    </w:p>
-    <w:p/>
-    <w:p>
-      <w:r>
-        <w:t>F1-score is a metric that considers both precision and recall. Precision measures the accuracy of positive predictions (TP/(TP+FP)), while recall (also known as sensitivity) measures the fraction of positives that were correctly identified (TP/(TP+FN))</w:t>
-      </w:r>
-    </w:p>
-    <w:p>
-      <w:r>
-        <w:t>F1-score is the harmonic mean of precision and recall and is calculated as follows:</w:t>
-      </w:r>
-    </w:p>
-    <w:p>
-      <w:r>
-        <w:t>F1 = 2x(</w:t>
-      </w:r>
-      <w:proofErr w:type="spellStart"/>
-      <w:r>
-        <w:t>PrecisionxRecall</w:t>
-      </w:r>
-      <w:proofErr w:type="spellEnd"/>
-      <w:r>
-        <w:t>)/(</w:t>
-      </w:r>
-      <w:proofErr w:type="spellStart"/>
-      <w:r>
-        <w:t>Precision+Recall</w:t>
-      </w:r>
-      <w:proofErr w:type="spellEnd"/>
-      <w:r>
-        <w:t>)</w:t>
-      </w:r>
-    </w:p>
-    <w:p>
-      <w:r>
-        <w:t>F1-score ranges from 0 to 1, where a higher value indicates better model performance. F1-score is particularly useful when classes are imbalanced because it considers both false positives and false negatives.</w:t>
-      </w:r>
-    </w:p>
-    <w:p/>
-    <w:p/>
-    <w:p>
-      <w:r>
-        <w:t>\section*{Report template}</w:t>
-      </w:r>
-    </w:p>
-    <w:p/>
-    <w:p>
-      <w:r>
-        <w:t>This is a report template, you don't need to use this template, but do</w:t>
-      </w:r>
-    </w:p>
-    <w:p>
-      <w:r>
-        <w:t>use it if it is helpful.</w:t>
-      </w:r>
-    </w:p>
-    <w:p/>
-    <w:p/>
-    <w:p>
-      <w:r>
-        <w:t>Here is an example of an equation:</w:t>
-      </w:r>
-    </w:p>
-    <w:p>
-      <w:r>
-        <w:t>\</w:t>
-      </w:r>
-      <w:proofErr w:type="gramStart"/>
-      <w:r>
-        <w:t>begin</w:t>
-      </w:r>
-      <w:proofErr w:type="gramEnd"/>
-      <w:r>
-        <w:t>{equation}</w:t>
-      </w:r>
-    </w:p>
-    <w:p>
-      <w:r>
-        <w:t xml:space="preserve">  \pi=4\left(1-\frac{1}{</w:t>
-      </w:r>
-      <w:proofErr w:type="gramStart"/>
-      <w:r>
-        <w:t>3}+</w:t>
-      </w:r>
-      <w:proofErr w:type="gramEnd"/>
-      <w:r>
-        <w:t>\frac{1}{5}-\frac{1}{7}\</w:t>
-      </w:r>
-      <w:proofErr w:type="spellStart"/>
-      <w:r>
-        <w:t>ldots</w:t>
-      </w:r>
-      <w:proofErr w:type="spellEnd"/>
-      <w:r>
-        <w:t>\right)</w:t>
-      </w:r>
-    </w:p>
-    <w:p>
-      <w:r>
-        <w:t>\end{equation}</w:t>
-      </w:r>
-    </w:p>
-    <w:p>
-      <w:r>
-        <w:t>or</w:t>
-      </w:r>
-    </w:p>
-    <w:p>
-      <w:r>
-        <w:t>\</w:t>
-      </w:r>
-      <w:proofErr w:type="gramStart"/>
-      <w:r>
-        <w:t>begin</w:t>
-      </w:r>
-      <w:proofErr w:type="gramEnd"/>
-      <w:r>
-        <w:t>{equation}</w:t>
-      </w:r>
-    </w:p>
-    <w:p>
-      <w:r>
-        <w:t xml:space="preserve">  \pi=4\sum_{n=</w:t>
-      </w:r>
-      <w:proofErr w:type="gramStart"/>
-      <w:r>
-        <w:t>0}^</w:t>
-      </w:r>
-      <w:proofErr w:type="gramEnd"/>
-      <w:r>
-        <w:t>\</w:t>
-      </w:r>
-      <w:proofErr w:type="spellStart"/>
-      <w:r>
-        <w:t>infty</w:t>
-      </w:r>
-      <w:proofErr w:type="spellEnd"/>
-      <w:r>
-        <w:t>\frac{(-1)^{n}}{2n+1}</w:t>
-      </w:r>
-    </w:p>
-    <w:p>
-      <w:r>
-        <w:t>\end{equation}</w:t>
-      </w:r>
-    </w:p>
-    <w:p>
-      <w:r>
-        <w:t>where $\pi$ can be written in line by using \$'s. Here is a vector:</w:t>
-      </w:r>
-    </w:p>
-    <w:p>
-      <w:r>
-        <w:t>\</w:t>
-      </w:r>
-      <w:proofErr w:type="gramStart"/>
-      <w:r>
-        <w:t>begin</w:t>
-      </w:r>
-      <w:proofErr w:type="gramEnd"/>
-      <w:r>
-        <w:t>{equation}</w:t>
-      </w:r>
-    </w:p>
-    <w:p>
-      <w:r>
-        <w:t>\</w:t>
-      </w:r>
-      <w:proofErr w:type="spellStart"/>
-      <w:proofErr w:type="gramStart"/>
-      <w:r>
-        <w:t>mathbf</w:t>
-      </w:r>
-      <w:proofErr w:type="spellEnd"/>
-      <w:proofErr w:type="gramEnd"/>
       <w:r>
         <w:t>{x}=\left(\begin{array}{c}x_1\\x_2\end{array}\right)</w:t>
       </w:r>

</xml_diff>

<commit_message>
prettier plots of SVM method
</commit_message>
<xml_diff>
--- a/report.docx
+++ b/report.docx
@@ -655,13 +655,7 @@
         <w:t xml:space="preserve"> </w:t>
       </w:r>
       <w:r>
-        <w:t xml:space="preserve">As </w:t>
-      </w:r>
-      <w:r>
-        <w:t>the physical features of the male and female of each species differ considerably</w:t>
-      </w:r>
-      <w:r>
-        <w:t xml:space="preserve">, </w:t>
+        <w:t xml:space="preserve">As the physical features of the male and female of each species differ considerably, </w:t>
       </w:r>
       <w:r>
         <w:t xml:space="preserve">the missing </w:t>
@@ -2041,7 +2035,7 @@
         <w:tblLook w:val="04A0" w:firstRow="1" w:lastRow="0" w:firstColumn="1" w:lastColumn="0" w:noHBand="0" w:noVBand="1"/>
       </w:tblPr>
       <w:tblGrid>
-        <w:gridCol w:w="4818"/>
+        <w:gridCol w:w="4691"/>
       </w:tblGrid>
       <w:tr>
         <w:tc>
@@ -2062,9 +2056,9 @@
                 <w:noProof/>
               </w:rPr>
               <w:drawing>
-                <wp:inline distT="0" distB="0" distL="0" distR="0" wp14:anchorId="79096BE8" wp14:editId="3FA25D5D">
-                  <wp:extent cx="2922774" cy="2008505"/>
-                  <wp:effectExtent l="0" t="0" r="0" b="0"/>
+                <wp:inline distT="0" distB="0" distL="0" distR="0" wp14:anchorId="79096BE8" wp14:editId="7614F92A">
+                  <wp:extent cx="2692400" cy="1860550"/>
+                  <wp:effectExtent l="0" t="0" r="0" b="6350"/>
                   <wp:docPr id="1555300898" name="Picture 1"/>
                   <wp:cNvGraphicFramePr>
                     <a:graphicFrameLocks xmlns:a="http://schemas.openxmlformats.org/drawingml/2006/main" noChangeAspect="1"/>
@@ -2073,7 +2067,7 @@
                     <a:graphicData uri="http://schemas.openxmlformats.org/drawingml/2006/picture">
                       <pic:pic xmlns:pic="http://schemas.openxmlformats.org/drawingml/2006/picture">
                         <pic:nvPicPr>
-                          <pic:cNvPr id="1555300898" name="Picture 1555300898"/>
+                          <pic:cNvPr id="1555300898" name="Picture 1"/>
                           <pic:cNvPicPr/>
                         </pic:nvPicPr>
                         <pic:blipFill rotWithShape="1">
@@ -2084,13 +2078,13 @@
                               </a:ext>
                             </a:extLst>
                           </a:blip>
-                          <a:srcRect t="11284" r="8522" b="4906"/>
+                          <a:srcRect t="11390" r="8364" b="4177"/>
                           <a:stretch/>
                         </pic:blipFill>
                         <pic:spPr bwMode="auto">
                           <a:xfrm>
                             <a:off x="0" y="0"/>
-                            <a:ext cx="2938919" cy="2019600"/>
+                            <a:ext cx="2697530" cy="1864095"/>
                           </a:xfrm>
                           <a:prstGeom prst="rect">
                             <a:avLst/>
@@ -2130,7 +2124,10 @@
               <w:t>Figure 1</w:t>
             </w:r>
             <w:r>
-              <w:t>. Species distribution between islands</w:t>
+              <w:t xml:space="preserve">. </w:t>
+            </w:r>
+            <w:r>
+              <w:t>The samples were taken from three islands; this attribute may be a cofounding factor</w:t>
             </w:r>
           </w:p>
         </w:tc>
@@ -2198,22 +2195,13 @@
         <w:t>T</w:t>
       </w:r>
       <w:r>
-        <w:t xml:space="preserve">o assess whether the island </w:t>
-      </w:r>
-      <w:r>
-        <w:t xml:space="preserve">inhabited </w:t>
-      </w:r>
-      <w:r>
-        <w:t>is such a cofounding factor, the</w:t>
+        <w:t>o assess whether the island inhabited is such a cofounding factor, the</w:t>
       </w:r>
       <w:r>
         <w:t xml:space="preserve"> </w:t>
       </w:r>
       <w:r>
-        <w:t xml:space="preserve">physical characteristics </w:t>
-      </w:r>
-      <w:r>
-        <w:t xml:space="preserve">of the </w:t>
+        <w:t xml:space="preserve">physical characteristics of the </w:t>
       </w:r>
       <w:r>
         <w:t xml:space="preserve">Adelie </w:t>
@@ -2222,97 +2210,100 @@
         <w:t>penguins</w:t>
       </w:r>
       <w:r>
+        <w:t xml:space="preserve"> can be compared, since they are </w:t>
+      </w:r>
+      <w:r>
+        <w:t xml:space="preserve">found on </w:t>
+      </w:r>
+      <w:r>
+        <w:t xml:space="preserve">all the </w:t>
+      </w:r>
+      <w:r>
+        <w:t xml:space="preserve">islands </w:t>
+      </w:r>
+      <w:r>
+        <w:t>in the dataset</w:t>
+      </w:r>
+      <w:r>
+        <w:t>.</w:t>
+      </w:r>
+      <w:r>
         <w:t xml:space="preserve"> </w:t>
       </w:r>
       <w:r>
-        <w:t>can be compare</w:t>
-      </w:r>
-      <w:r>
-        <w:t xml:space="preserve">d, since they are </w:t>
-      </w:r>
-      <w:r>
-        <w:t xml:space="preserve">found on </w:t>
-      </w:r>
-      <w:r>
-        <w:t xml:space="preserve">all the </w:t>
-      </w:r>
-      <w:r>
-        <w:t xml:space="preserve">islands </w:t>
-      </w:r>
-      <w:r>
-        <w:t>in the dataset</w:t>
-      </w:r>
-      <w:r>
-        <w:t>.</w:t>
+        <w:t>A</w:t>
       </w:r>
       <w:r>
         <w:t xml:space="preserve"> </w:t>
       </w:r>
       <w:r>
-        <w:t>A</w:t>
+        <w:t>Shapiro-Wilk</w:t>
+      </w:r>
+      <w:r>
+        <w:t xml:space="preserve"> test </w:t>
+      </w:r>
+      <w:r>
+        <w:t xml:space="preserve">was used </w:t>
+      </w:r>
+      <w:r>
+        <w:t xml:space="preserve">to confirm </w:t>
+      </w:r>
+      <w:r>
+        <w:t xml:space="preserve">that </w:t>
+      </w:r>
+      <w:r>
+        <w:t xml:space="preserve">all </w:t>
+      </w:r>
+      <w:r>
+        <w:t xml:space="preserve">of </w:t>
+      </w:r>
+      <w:r>
+        <w:t>the Adelie numerical features are normal</w:t>
+      </w:r>
+      <w:r>
+        <w:t>ly distributed</w:t>
+      </w:r>
+      <w:r>
+        <w:t xml:space="preserve"> and </w:t>
+      </w:r>
+      <w:r>
+        <w:t>a</w:t>
+      </w:r>
+      <w:r>
+        <w:t xml:space="preserve">n ANOVA test </w:t>
+      </w:r>
+      <w:r>
+        <w:t>confirm</w:t>
+      </w:r>
+      <w:r>
+        <w:t>ed</w:t>
       </w:r>
       <w:r>
         <w:t xml:space="preserve"> </w:t>
       </w:r>
       <w:r>
-        <w:t>Shapiro-Wilk</w:t>
-      </w:r>
-      <w:r>
-        <w:t xml:space="preserve"> test </w:t>
-      </w:r>
-      <w:r>
-        <w:t xml:space="preserve">was used </w:t>
-      </w:r>
-      <w:r>
-        <w:t xml:space="preserve">to confirm </w:t>
-      </w:r>
-      <w:r>
-        <w:t xml:space="preserve">that </w:t>
-      </w:r>
-      <w:r>
-        <w:t xml:space="preserve">all </w:t>
-      </w:r>
-      <w:r>
-        <w:t xml:space="preserve">of </w:t>
-      </w:r>
-      <w:r>
-        <w:t>the Adelie numerical features are normal</w:t>
-      </w:r>
-      <w:r>
-        <w:t>ly distributed</w:t>
-      </w:r>
-      <w:r>
-        <w:t xml:space="preserve"> and </w:t>
-      </w:r>
-      <w:r>
-        <w:t>a</w:t>
-      </w:r>
-      <w:r>
-        <w:t xml:space="preserve">n ANOVA test </w:t>
-      </w:r>
-      <w:r>
-        <w:t>confirm</w:t>
-      </w:r>
-      <w:r>
-        <w:t>ed</w:t>
+        <w:t>that the</w:t>
+      </w:r>
+      <w:r>
+        <w:t xml:space="preserve"> physical characteristics of the </w:t>
+      </w:r>
+      <w:r>
+        <w:t xml:space="preserve">Adelie </w:t>
+      </w:r>
+      <w:r>
+        <w:t>penguins were not significantly affected by</w:t>
+      </w:r>
+      <w:r>
+        <w:t xml:space="preserve"> the</w:t>
       </w:r>
       <w:r>
         <w:t xml:space="preserve"> </w:t>
       </w:r>
       <w:r>
-        <w:t>that the</w:t>
-      </w:r>
-      <w:r>
-        <w:t xml:space="preserve"> physical characteristics of the </w:t>
-      </w:r>
-      <w:r>
-        <w:t xml:space="preserve">Adelie </w:t>
-      </w:r>
-      <w:r>
-        <w:t xml:space="preserve">penguins were not significantly affected by </w:t>
-      </w:r>
-      <w:r>
         <w:t>island</w:t>
+      </w:r>
+      <w:r>
+        <w:t xml:space="preserve"> inhabited</w:t>
       </w:r>
       <w:r>
         <w:t>,</w:t>
@@ -2559,28 +2550,40 @@
         <w:t xml:space="preserve">. </w:t>
       </w:r>
       <w:r>
-        <w:t>Pairwise</w:t>
+        <w:t>The p</w:t>
+      </w:r>
+      <w:r>
+        <w:t>airwise</w:t>
       </w:r>
       <w:r>
         <w:t xml:space="preserve"> distribution</w:t>
       </w:r>
       <w:r>
-        <w:t xml:space="preserve">s of the numerical features, showing that Gentoo can likely be </w:t>
+        <w:t>s of numerical features</w:t>
+      </w:r>
+      <w:r>
+        <w:t xml:space="preserve"> </w:t>
+      </w:r>
+      <w:r>
+        <w:t>show</w:t>
+      </w:r>
+      <w:r>
+        <w:t>s</w:t>
+      </w:r>
+      <w:r>
+        <w:t xml:space="preserve"> that Gentoo can be </w:t>
       </w:r>
       <w:r>
         <w:t>distinguished</w:t>
       </w:r>
       <w:r>
-        <w:t xml:space="preserve"> from the other species, but </w:t>
-      </w:r>
-      <w:r>
-        <w:t>some</w:t>
-      </w:r>
-      <w:r>
-        <w:t xml:space="preserve"> Adelie and Chinstrap</w:t>
-      </w:r>
-      <w:r>
-        <w:t xml:space="preserve"> samples may be hard to separate from one another.</w:t>
+        <w:t xml:space="preserve"> from the other species, but Adelie and Chinstrap</w:t>
+      </w:r>
+      <w:r>
+        <w:t xml:space="preserve"> </w:t>
+      </w:r>
+      <w:r>
+        <w:t>may not be fully separable</w:t>
       </w:r>
     </w:p>
     <w:p/>
@@ -2740,19 +2743,19 @@
         <w:t xml:space="preserve"> performance </w:t>
       </w:r>
       <w:r>
-        <w:t xml:space="preserve">and to reduce overfitting during </w:t>
+        <w:t xml:space="preserve">and to reduce overfitting during training. Once suitable </w:t>
+      </w:r>
+      <w:proofErr w:type="spellStart"/>
+      <w:r>
+        <w:t>multiparameters</w:t>
+      </w:r>
+      <w:proofErr w:type="spellEnd"/>
+      <w:r>
+        <w:t xml:space="preserve"> have been determined, the results are obtained using the </w:t>
       </w:r>
       <w:r>
         <w:lastRenderedPageBreak/>
-        <w:t xml:space="preserve">training. Once suitable </w:t>
-      </w:r>
-      <w:proofErr w:type="spellStart"/>
-      <w:r>
-        <w:t>multiparameters</w:t>
-      </w:r>
-      <w:proofErr w:type="spellEnd"/>
-      <w:r>
-        <w:t xml:space="preserve"> have been determined, the results are obtained using the test set (20% of the data)</w:t>
+        <w:t>test set (20% of the data)</w:t>
       </w:r>
       <w:r>
         <w:t xml:space="preserve">. </w:t>
@@ -3156,7 +3159,6 @@
     <w:p/>
     <w:p>
       <w:r>
-        <w:lastRenderedPageBreak/>
         <w:t>For k-means clustering, standardization or normalization of features is often recommended. This is because k-means clustering relies on calculating distances between data points to assign them to clusters.</w:t>
       </w:r>
       <w:r>
@@ -3569,13 +3571,7 @@
           </w:tcPr>
           <w:p>
             <w:r>
-              <w:t>Surprising,</w:t>
-            </w:r>
-            <w:r>
-              <w:t xml:space="preserve"> </w:t>
-            </w:r>
-            <w:r>
-              <w:t>no body mass</w:t>
+              <w:t>Surprising, no body mass</w:t>
             </w:r>
           </w:p>
         </w:tc>
@@ -3585,13 +3581,7 @@
           </w:tcPr>
           <w:p>
             <w:r>
-              <w:t>9</w:t>
-            </w:r>
-            <w:r>
-              <w:t>7.27</w:t>
-            </w:r>
-            <w:r>
-              <w:t>%</w:t>
+              <w:t>99.32%</w:t>
             </w:r>
           </w:p>
         </w:tc>
@@ -3640,13 +3630,13 @@
           <w:b/>
           <w:bCs/>
         </w:rPr>
+        <w:t>Conclusions</w:t>
+      </w:r>
+    </w:p>
+    <w:p/>
+    <w:p>
+      <w:r>
         <w:lastRenderedPageBreak/>
-        <w:t>Conclusions</w:t>
-      </w:r>
-    </w:p>
-    <w:p/>
-    <w:p>
-      <w:r>
         <w:t>Nice things about my method. Careful to carry out AI in such a way that it is robust. Good idea generally, not just because of my method.</w:t>
       </w:r>
     </w:p>
@@ -3664,6 +3654,14 @@
         <w:pStyle w:val="NoSpacing"/>
       </w:pPr>
     </w:p>
+    <w:p>
+      <w:pPr>
+        <w:pStyle w:val="NoSpacing"/>
+      </w:pPr>
+      <w:r>
+        <w:t xml:space="preserve">The SVM approach used here is not using the data in an ‘n-dimensional’ way, just using a number of segments of fewer dimensions (typically 3 or 4). While this approach has found success here, it is unlikely to be practical for datasets having larger numbers of dimensions. The manual effort required is also likely to be prohibitive in many cases. </w:t>
+      </w:r>
+    </w:p>
     <w:p/>
     <w:p>
       <w:r>
@@ -3943,24 +3941,6 @@
       <w:proofErr w:type="gramEnd"/>
       <w:r>
         <w:t xml:space="preserve"> Either unsupervised learning or regression. 6 marks.</w:t>
-      </w:r>
-    </w:p>
-    <w:p>
-      <w:r>
-        <w:t>\</w:t>
-      </w:r>
-      <w:proofErr w:type="gramStart"/>
-      <w:r>
-        <w:t>item</w:t>
-      </w:r>
-      <w:proofErr w:type="gramEnd"/>
-      <w:r>
-        <w:t xml:space="preserve"> Two algorithms should be tested, if only one algorithm is</w:t>
-      </w:r>
-    </w:p>
-    <w:p>
-      <w:r>
-        <w:t xml:space="preserve">  included the 28 available marks will be halved.</w:t>
       </w:r>
     </w:p>
     <w:p>
@@ -3974,6 +3954,24 @@
       </w:r>
       <w:proofErr w:type="gramEnd"/>
       <w:r>
+        <w:t xml:space="preserve"> Two algorithms should be tested, if only one algorithm is</w:t>
+      </w:r>
+    </w:p>
+    <w:p>
+      <w:r>
+        <w:t xml:space="preserve">  included the 28 available marks will be halved.</w:t>
+      </w:r>
+    </w:p>
+    <w:p>
+      <w:r>
+        <w:t>\</w:t>
+      </w:r>
+      <w:proofErr w:type="gramStart"/>
+      <w:r>
+        <w:t>item</w:t>
+      </w:r>
+      <w:proofErr w:type="gramEnd"/>
+      <w:r>
         <w:t xml:space="preserve"> Overall presentation (3 marks), including use of appropriate</w:t>
       </w:r>
     </w:p>
@@ -4295,6 +4293,7 @@
     <w:p/>
     <w:p>
       <w:r>
+        <w:lastRenderedPageBreak/>
         <w:t>Avoid code snippets in the report unless that feels like the best way</w:t>
       </w:r>
     </w:p>
@@ -4305,7 +4304,6 @@
     </w:p>
     <w:p>
       <w:r>
-        <w:lastRenderedPageBreak/>
         <w:t>consider a mathematical description if possible. You will be asked to</w:t>
       </w:r>
     </w:p>

</xml_diff>

<commit_message>
report and kmeans graphs
</commit_message>
<xml_diff>
--- a/report.docx
+++ b/report.docx
@@ -2555,7 +2555,7 @@
                 <w:noProof/>
               </w:rPr>
               <w:drawing>
-                <wp:inline distT="0" distB="0" distL="0" distR="0" wp14:anchorId="5BFD9750" wp14:editId="3D78CD66">
+                <wp:inline distT="0" distB="0" distL="0" distR="0" wp14:anchorId="5BFD9750" wp14:editId="0F159403">
                   <wp:extent cx="3059067" cy="2810518"/>
                   <wp:effectExtent l="0" t="0" r="8255" b="8890"/>
                   <wp:docPr id="75646394" name="Picture 1"/>
@@ -4885,10 +4885,7 @@
         </w:rPr>
       </w:pPr>
       <w:r>
-        <w:t>A random forest is a collection of decision trees; each tree being trained separately on a subset of the training data using a subset of features.</w:t>
-      </w:r>
-      <w:r>
-        <w:t xml:space="preserve"> </w:t>
+        <w:t xml:space="preserve">A random forest is a collection of decision trees; each tree being trained separately on a subset of the training data using a subset of features. </w:t>
       </w:r>
       <w:r>
         <w:t>Decision tree</w:t>
@@ -5300,55 +5297,506 @@
       <w:r>
         <w:t xml:space="preserve"> were then used in the training.</w:t>
       </w:r>
-    </w:p>
-    <w:p/>
-    <w:p>
-      <w:pPr>
+      <w:r>
+        <w:t xml:space="preserve">  Parameters other than </w:t>
+      </w:r>
+      <w:r>
         <w:rPr>
           <w:i/>
           <w:iCs/>
         </w:rPr>
-      </w:pPr>
-      <w:r>
-        <w:t xml:space="preserve">Elbow method for determining </w:t>
-      </w:r>
+        <w:t>k</w:t>
+      </w:r>
+      <w:r>
+        <w:t>??</w:t>
+      </w:r>
+    </w:p>
+    <w:p/>
+    <w:p>
       <w:r>
         <w:rPr>
           <w:i/>
           <w:iCs/>
         </w:rPr>
-        <w:t>k</w:t>
-      </w:r>
-    </w:p>
-    <w:p>
-      <w:pPr>
-        <w:rPr>
-          <w:i/>
-          <w:iCs/>
-        </w:rPr>
-      </w:pPr>
-      <w:r>
-        <w:t xml:space="preserve">Silhouette method for </w:t>
-      </w:r>
-      <w:r>
-        <w:rPr>
-          <w:i/>
-          <w:iCs/>
-        </w:rPr>
-        <w:t>k</w:t>
+        <w:t xml:space="preserve">K – the elbow &amp; silhouette methods were implemented, but we realize a value of </w:t>
+      </w:r>
+      <w:r>
+        <w:t>k needs to at least equal to the number of classes! In fact – what did results show?</w:t>
       </w:r>
     </w:p>
     <w:p/>
-    <w:p>
-      <w:r>
-        <w:t>Need a nice image showing the clusters in the test set and how these matched to the classes of the samples.</w:t>
-      </w:r>
-      <w:r>
-        <w:t xml:space="preserve"> – can we do 3d??</w:t>
-      </w:r>
-    </w:p>
-    <w:p/>
-    <w:p/>
+    <w:tbl>
+      <w:tblPr>
+        <w:tblStyle w:val="TableGrid"/>
+        <w:tblpPr w:leftFromText="180" w:rightFromText="180" w:vertAnchor="text" w:horzAnchor="margin" w:tblpX="-426" w:tblpY="-138"/>
+        <w:tblW w:w="10206" w:type="dxa"/>
+        <w:tblBorders>
+          <w:top w:val="none" w:sz="0" w:space="0" w:color="auto"/>
+          <w:left w:val="none" w:sz="0" w:space="0" w:color="auto"/>
+          <w:bottom w:val="none" w:sz="0" w:space="0" w:color="auto"/>
+          <w:right w:val="none" w:sz="0" w:space="0" w:color="auto"/>
+          <w:insideH w:val="none" w:sz="0" w:space="0" w:color="auto"/>
+          <w:insideV w:val="none" w:sz="0" w:space="0" w:color="auto"/>
+        </w:tblBorders>
+        <w:tblLayout w:type="fixed"/>
+        <w:tblLook w:val="04A0" w:firstRow="1" w:lastRow="0" w:firstColumn="1" w:lastColumn="0" w:noHBand="0" w:noVBand="1"/>
+      </w:tblPr>
+      <w:tblGrid>
+        <w:gridCol w:w="5103"/>
+        <w:gridCol w:w="5103"/>
+      </w:tblGrid>
+      <w:tr>
+        <w:trPr>
+          <w:trHeight w:val="3113"/>
+        </w:trPr>
+        <w:tc>
+          <w:tcPr>
+            <w:tcW w:w="5103" w:type="dxa"/>
+          </w:tcPr>
+          <w:p>
+            <w:pPr>
+              <w:rPr>
+                <w:b/>
+                <w:bCs/>
+                <w:noProof/>
+              </w:rPr>
+            </w:pPr>
+            <w:r>
+              <w:rPr>
+                <w:b/>
+                <w:bCs/>
+                <w:noProof/>
+              </w:rPr>
+              <w:drawing>
+                <wp:inline distT="0" distB="0" distL="0" distR="0" wp14:anchorId="22B208AE" wp14:editId="6255C28D">
+                  <wp:extent cx="3063141" cy="1974850"/>
+                  <wp:effectExtent l="0" t="0" r="4445" b="6350"/>
+                  <wp:docPr id="1185957280" name="Picture 2"/>
+                  <wp:cNvGraphicFramePr>
+                    <a:graphicFrameLocks xmlns:a="http://schemas.openxmlformats.org/drawingml/2006/main" noChangeAspect="1"/>
+                  </wp:cNvGraphicFramePr>
+                  <a:graphic xmlns:a="http://schemas.openxmlformats.org/drawingml/2006/main">
+                    <a:graphicData uri="http://schemas.openxmlformats.org/drawingml/2006/picture">
+                      <pic:pic xmlns:pic="http://schemas.openxmlformats.org/drawingml/2006/picture">
+                        <pic:nvPicPr>
+                          <pic:cNvPr id="1185957280" name="Picture 1185957280"/>
+                          <pic:cNvPicPr/>
+                        </pic:nvPicPr>
+                        <pic:blipFill rotWithShape="1">
+                          <a:blip r:embed="rId10" cstate="print">
+                            <a:extLst>
+                              <a:ext uri="{28A0092B-C50C-407E-A947-70E740481C1C}">
+                                <a14:useLocalDpi xmlns:a14="http://schemas.microsoft.com/office/drawing/2010/main" val="0"/>
+                              </a:ext>
+                            </a:extLst>
+                          </a:blip>
+                          <a:srcRect l="1281" t="10776"/>
+                          <a:stretch/>
+                        </pic:blipFill>
+                        <pic:spPr bwMode="auto">
+                          <a:xfrm>
+                            <a:off x="0" y="0"/>
+                            <a:ext cx="3063484" cy="1975071"/>
+                          </a:xfrm>
+                          <a:prstGeom prst="rect">
+                            <a:avLst/>
+                          </a:prstGeom>
+                          <a:ln>
+                            <a:noFill/>
+                          </a:ln>
+                          <a:extLst>
+                            <a:ext uri="{53640926-AAD7-44D8-BBD7-CCE9431645EC}">
+                              <a14:shadowObscured xmlns:a14="http://schemas.microsoft.com/office/drawing/2010/main"/>
+                            </a:ext>
+                          </a:extLst>
+                        </pic:spPr>
+                      </pic:pic>
+                    </a:graphicData>
+                  </a:graphic>
+                </wp:inline>
+              </w:drawing>
+            </w:r>
+          </w:p>
+        </w:tc>
+        <w:tc>
+          <w:tcPr>
+            <w:tcW w:w="5103" w:type="dxa"/>
+          </w:tcPr>
+          <w:p>
+            <w:pPr>
+              <w:jc w:val="center"/>
+              <w:rPr>
+                <w:noProof/>
+              </w:rPr>
+            </w:pPr>
+            <w:r>
+              <w:rPr>
+                <w:noProof/>
+              </w:rPr>
+              <w:drawing>
+                <wp:inline distT="0" distB="0" distL="0" distR="0" wp14:anchorId="53FABD45" wp14:editId="1B80719E">
+                  <wp:extent cx="3016608" cy="1917925"/>
+                  <wp:effectExtent l="0" t="0" r="0" b="6350"/>
+                  <wp:docPr id="448185165" name="Picture 3"/>
+                  <wp:cNvGraphicFramePr>
+                    <a:graphicFrameLocks xmlns:a="http://schemas.openxmlformats.org/drawingml/2006/main" noChangeAspect="1"/>
+                  </wp:cNvGraphicFramePr>
+                  <a:graphic xmlns:a="http://schemas.openxmlformats.org/drawingml/2006/main">
+                    <a:graphicData uri="http://schemas.openxmlformats.org/drawingml/2006/picture">
+                      <pic:pic xmlns:pic="http://schemas.openxmlformats.org/drawingml/2006/picture">
+                        <pic:nvPicPr>
+                          <pic:cNvPr id="448185165" name="Picture 448185165"/>
+                          <pic:cNvPicPr/>
+                        </pic:nvPicPr>
+                        <pic:blipFill rotWithShape="1">
+                          <a:blip r:embed="rId11" cstate="print">
+                            <a:extLst>
+                              <a:ext uri="{28A0092B-C50C-407E-A947-70E740481C1C}">
+                                <a14:useLocalDpi xmlns:a14="http://schemas.microsoft.com/office/drawing/2010/main" val="0"/>
+                              </a:ext>
+                            </a:extLst>
+                          </a:blip>
+                          <a:srcRect l="5063" t="11656" r="9071" b="2504"/>
+                          <a:stretch/>
+                        </pic:blipFill>
+                        <pic:spPr bwMode="auto">
+                          <a:xfrm>
+                            <a:off x="0" y="0"/>
+                            <a:ext cx="3044766" cy="1935828"/>
+                          </a:xfrm>
+                          <a:prstGeom prst="rect">
+                            <a:avLst/>
+                          </a:prstGeom>
+                          <a:ln>
+                            <a:noFill/>
+                          </a:ln>
+                          <a:extLst>
+                            <a:ext uri="{53640926-AAD7-44D8-BBD7-CCE9431645EC}">
+                              <a14:shadowObscured xmlns:a14="http://schemas.microsoft.com/office/drawing/2010/main"/>
+                            </a:ext>
+                          </a:extLst>
+                        </pic:spPr>
+                      </pic:pic>
+                    </a:graphicData>
+                  </a:graphic>
+                </wp:inline>
+              </w:drawing>
+            </w:r>
+          </w:p>
+        </w:tc>
+      </w:tr>
+      <w:tr>
+        <w:trPr>
+          <w:trHeight w:val="704"/>
+        </w:trPr>
+        <w:tc>
+          <w:tcPr>
+            <w:tcW w:w="5103" w:type="dxa"/>
+          </w:tcPr>
+          <w:p>
+            <w:pPr>
+              <w:jc w:val="center"/>
+              <w:rPr>
+                <w:noProof/>
+              </w:rPr>
+            </w:pPr>
+            <w:r>
+              <w:rPr>
+                <w:b/>
+                <w:bCs/>
+                <w:noProof/>
+              </w:rPr>
+              <w:t>(a)</w:t>
+            </w:r>
+            <w:r>
+              <w:rPr>
+                <w:noProof/>
+              </w:rPr>
+              <w:t xml:space="preserve"> </w:t>
+            </w:r>
+            <w:r>
+              <w:rPr>
+                <w:noProof/>
+              </w:rPr>
+              <w:t xml:space="preserve">in estimating </w:t>
+            </w:r>
+            <w:r>
+              <w:rPr>
+                <w:i/>
+                <w:iCs/>
+                <w:noProof/>
+              </w:rPr>
+              <w:t>k</w:t>
+            </w:r>
+            <w:r>
+              <w:rPr>
+                <w:noProof/>
+              </w:rPr>
+              <w:t xml:space="preserve">, the </w:t>
+            </w:r>
+            <w:r>
+              <w:rPr>
+                <w:noProof/>
+              </w:rPr>
+              <w:t xml:space="preserve">elbow </w:t>
+            </w:r>
+            <w:r>
+              <w:rPr>
+                <w:noProof/>
+              </w:rPr>
+              <w:t>method us</w:t>
+            </w:r>
+            <w:r>
+              <w:rPr>
+                <w:noProof/>
+              </w:rPr>
+              <w:t>es</w:t>
+            </w:r>
+            <w:r>
+              <w:rPr>
+                <w:noProof/>
+              </w:rPr>
+              <w:t xml:space="preserve"> the change in slope of the ‘inertia’ (here </w:t>
+            </w:r>
+            <w:r>
+              <w:rPr>
+                <w:i/>
+                <w:iCs/>
+                <w:noProof/>
+              </w:rPr>
+              <w:t>k</w:t>
+            </w:r>
+            <w:r>
+              <w:rPr>
+                <w:noProof/>
+              </w:rPr>
+              <w:t xml:space="preserve">=3) </w:t>
+            </w:r>
+            <w:r>
+              <w:rPr>
+                <w:noProof/>
+              </w:rPr>
+              <w:t>and</w:t>
+            </w:r>
+            <w:r>
+              <w:rPr>
+                <w:noProof/>
+              </w:rPr>
+              <w:t xml:space="preserve"> </w:t>
+            </w:r>
+            <w:r>
+              <w:rPr>
+                <w:noProof/>
+              </w:rPr>
+              <w:t xml:space="preserve">the </w:t>
+            </w:r>
+            <w:r>
+              <w:rPr>
+                <w:noProof/>
+              </w:rPr>
+              <w:t>silhoutte</w:t>
+            </w:r>
+            <w:r>
+              <w:rPr>
+                <w:noProof/>
+              </w:rPr>
+              <w:t xml:space="preserve"> method </w:t>
+            </w:r>
+            <w:r>
+              <w:rPr>
+                <w:noProof/>
+              </w:rPr>
+              <w:t xml:space="preserve">uses the score closest to 1 (here </w:t>
+            </w:r>
+            <w:r>
+              <w:rPr>
+                <w:i/>
+                <w:iCs/>
+                <w:noProof/>
+              </w:rPr>
+              <w:t>k</w:t>
+            </w:r>
+            <w:r>
+              <w:rPr>
+                <w:noProof/>
+              </w:rPr>
+              <w:t>=</w:t>
+            </w:r>
+            <w:r>
+              <w:rPr>
+                <w:noProof/>
+              </w:rPr>
+              <w:t>2</w:t>
+            </w:r>
+            <w:r>
+              <w:rPr>
+                <w:noProof/>
+              </w:rPr>
+              <w:t>)</w:t>
+            </w:r>
+          </w:p>
+        </w:tc>
+        <w:tc>
+          <w:tcPr>
+            <w:tcW w:w="5103" w:type="dxa"/>
+          </w:tcPr>
+          <w:p>
+            <w:pPr>
+              <w:jc w:val="center"/>
+              <w:rPr>
+                <w:noProof/>
+              </w:rPr>
+            </w:pPr>
+            <w:r>
+              <w:rPr>
+                <w:b/>
+                <w:bCs/>
+                <w:noProof/>
+              </w:rPr>
+              <w:t>(</w:t>
+            </w:r>
+            <w:r>
+              <w:rPr>
+                <w:b/>
+                <w:bCs/>
+                <w:noProof/>
+              </w:rPr>
+              <w:t>b</w:t>
+            </w:r>
+            <w:r>
+              <w:rPr>
+                <w:b/>
+                <w:bCs/>
+                <w:noProof/>
+              </w:rPr>
+              <w:t>)</w:t>
+            </w:r>
+            <w:r>
+              <w:rPr>
+                <w:noProof/>
+              </w:rPr>
+              <w:t xml:space="preserve"> </w:t>
+            </w:r>
+            <w:r>
+              <w:rPr>
+                <w:noProof/>
+              </w:rPr>
+              <w:t xml:space="preserve">the clusters can be mapped to species according to majority voting and the assignment to classes are shown </w:t>
+            </w:r>
+            <w:r>
+              <w:rPr>
+                <w:noProof/>
+              </w:rPr>
+              <w:t>by</w:t>
+            </w:r>
+            <w:r>
+              <w:rPr>
+                <w:noProof/>
+              </w:rPr>
+              <w:t xml:space="preserve"> polygon colours (here </w:t>
+            </w:r>
+            <w:r>
+              <w:rPr>
+                <w:noProof/>
+              </w:rPr>
+              <w:t xml:space="preserve">for </w:t>
+            </w:r>
+            <w:r>
+              <w:rPr>
+                <w:i/>
+                <w:iCs/>
+                <w:noProof/>
+              </w:rPr>
+              <w:t>k</w:t>
+            </w:r>
+            <w:r>
+              <w:rPr>
+                <w:noProof/>
+              </w:rPr>
+              <w:t>=10</w:t>
+            </w:r>
+            <w:r>
+              <w:rPr>
+                <w:noProof/>
+              </w:rPr>
+              <w:t>)</w:t>
+            </w:r>
+          </w:p>
+        </w:tc>
+      </w:tr>
+      <w:tr>
+        <w:trPr>
+          <w:trHeight w:val="988"/>
+        </w:trPr>
+        <w:tc>
+          <w:tcPr>
+            <w:tcW w:w="10206" w:type="dxa"/>
+            <w:gridSpan w:val="2"/>
+          </w:tcPr>
+          <w:p>
+            <w:pPr>
+              <w:spacing w:before="120"/>
+              <w:jc w:val="center"/>
+              <w:rPr>
+                <w:noProof/>
+              </w:rPr>
+            </w:pPr>
+            <w:r>
+              <w:rPr>
+                <w:b/>
+                <w:bCs/>
+              </w:rPr>
+              <w:t xml:space="preserve">Figure </w:t>
+            </w:r>
+            <w:r>
+              <w:rPr>
+                <w:b/>
+                <w:bCs/>
+              </w:rPr>
+              <w:t>4</w:t>
+            </w:r>
+            <w:r>
+              <w:t>.</w:t>
+            </w:r>
+            <w:r>
+              <w:t xml:space="preserve"> Two methods were considered for determining the value of </w:t>
+            </w:r>
+            <w:r>
+              <w:rPr>
+                <w:i/>
+                <w:iCs/>
+              </w:rPr>
+              <w:t>k</w:t>
+            </w:r>
+            <w:r>
+              <w:t xml:space="preserve"> for the</w:t>
+            </w:r>
+            <w:r>
+              <w:t xml:space="preserve"> </w:t>
+            </w:r>
+            <w:r>
+              <w:rPr>
+                <w:i/>
+                <w:iCs/>
+              </w:rPr>
+              <w:t>k</w:t>
+            </w:r>
+            <w:r>
+              <w:t xml:space="preserve"> means</w:t>
+            </w:r>
+            <w:r>
+              <w:t xml:space="preserve"> clustering and the assignment of clusters to species can be seen in lower dimensional </w:t>
+            </w:r>
+            <w:r>
+              <w:t>visualiz</w:t>
+            </w:r>
+            <w:r>
+              <w:t>ations</w:t>
+            </w:r>
+          </w:p>
+        </w:tc>
+      </w:tr>
+    </w:tbl>
     <w:p/>
     <w:p>
       <w:pPr>
@@ -5467,7 +5915,11 @@
         <w:t>the method adopted</w:t>
       </w:r>
       <w:r>
-        <w:t xml:space="preserve">. The drawback of the approach taken is that it is not applicable generally as it may not always be feasible </w:t>
+        <w:t xml:space="preserve">. The </w:t>
+      </w:r>
+      <w:r>
+        <w:lastRenderedPageBreak/>
+        <w:t xml:space="preserve">drawback of the approach taken is that it is not applicable generally as it may not always be feasible </w:t>
       </w:r>
       <w:r>
         <w:t xml:space="preserve">or possible </w:t>
@@ -5518,9 +5970,6 @@
         <w:tc>
           <w:tcPr>
             <w:tcW w:w="5103" w:type="dxa"/>
-            <w:tcBorders>
-              <w:bottom w:val="single" w:sz="4" w:space="0" w:color="auto"/>
-            </w:tcBorders>
           </w:tcPr>
           <w:p>
             <w:pPr>
@@ -5533,7 +5982,6 @@
               <w:rPr>
                 <w:noProof/>
               </w:rPr>
-              <w:lastRenderedPageBreak/>
               <w:drawing>
                 <wp:inline distT="0" distB="0" distL="0" distR="0" wp14:anchorId="63CDF1A2" wp14:editId="5DD9622F">
                   <wp:extent cx="2997200" cy="2053771"/>
@@ -5550,7 +5998,7 @@
                           <pic:cNvPicPr/>
                         </pic:nvPicPr>
                         <pic:blipFill rotWithShape="1">
-                          <a:blip r:embed="rId10" cstate="print">
+                          <a:blip r:embed="rId12" cstate="print">
                             <a:extLst>
                               <a:ext uri="{28A0092B-C50C-407E-A947-70E740481C1C}">
                                 <a14:useLocalDpi xmlns:a14="http://schemas.microsoft.com/office/drawing/2010/main" val="0"/>
@@ -5588,9 +6036,6 @@
         <w:tc>
           <w:tcPr>
             <w:tcW w:w="5103" w:type="dxa"/>
-            <w:tcBorders>
-              <w:bottom w:val="single" w:sz="4" w:space="0" w:color="auto"/>
-            </w:tcBorders>
           </w:tcPr>
           <w:p>
             <w:pPr>
@@ -5619,7 +6064,7 @@
                           <pic:cNvPicPr/>
                         </pic:nvPicPr>
                         <pic:blipFill rotWithShape="1">
-                          <a:blip r:embed="rId11" cstate="print">
+                          <a:blip r:embed="rId13" cstate="print">
                             <a:extLst>
                               <a:ext uri="{28A0092B-C50C-407E-A947-70E740481C1C}">
                                 <a14:useLocalDpi xmlns:a14="http://schemas.microsoft.com/office/drawing/2010/main" val="0"/>
@@ -5662,12 +6107,6 @@
         <w:tc>
           <w:tcPr>
             <w:tcW w:w="5103" w:type="dxa"/>
-            <w:tcBorders>
-              <w:top w:val="single" w:sz="4" w:space="0" w:color="auto"/>
-              <w:left w:val="single" w:sz="4" w:space="0" w:color="auto"/>
-              <w:bottom w:val="single" w:sz="4" w:space="0" w:color="auto"/>
-              <w:right w:val="single" w:sz="4" w:space="0" w:color="auto"/>
-            </w:tcBorders>
           </w:tcPr>
           <w:p>
             <w:pPr>
@@ -5739,12 +6178,6 @@
         <w:tc>
           <w:tcPr>
             <w:tcW w:w="5103" w:type="dxa"/>
-            <w:tcBorders>
-              <w:top w:val="single" w:sz="4" w:space="0" w:color="auto"/>
-              <w:left w:val="single" w:sz="4" w:space="0" w:color="auto"/>
-              <w:bottom w:val="single" w:sz="4" w:space="0" w:color="auto"/>
-              <w:right w:val="single" w:sz="4" w:space="0" w:color="auto"/>
-            </w:tcBorders>
           </w:tcPr>
           <w:p>
             <w:pPr>
@@ -5759,7 +6192,23 @@
                 <w:bCs/>
                 <w:noProof/>
               </w:rPr>
-              <w:t>(a)</w:t>
+              <w:t>(</w:t>
+            </w:r>
+            <w:r>
+              <w:rPr>
+                <w:b/>
+                <w:bCs/>
+                <w:noProof/>
+              </w:rPr>
+              <w:t>b</w:t>
+            </w:r>
+            <w:r>
+              <w:rPr>
+                <w:b/>
+                <w:bCs/>
+                <w:noProof/>
+              </w:rPr>
+              <w:t>)</w:t>
             </w:r>
             <w:r>
               <w:rPr>
@@ -5818,9 +6267,6 @@
           <w:tcPr>
             <w:tcW w:w="10206" w:type="dxa"/>
             <w:gridSpan w:val="2"/>
-            <w:tcBorders>
-              <w:top w:val="single" w:sz="4" w:space="0" w:color="auto"/>
-            </w:tcBorders>
           </w:tcPr>
           <w:p>
             <w:pPr>
@@ -5841,7 +6287,7 @@
                 <w:b/>
                 <w:bCs/>
               </w:rPr>
-              <w:t>4</w:t>
+              <w:t>5</w:t>
             </w:r>
             <w:r>
               <w:t xml:space="preserve">. </w:t>
@@ -5970,6 +6416,7 @@
     <w:p/>
     <w:p>
       <w:r>
+        <w:lastRenderedPageBreak/>
         <w:t>You should consider how to visualize the data and which algorithms to</w:t>
       </w:r>
     </w:p>
@@ -6029,347 +6476,347 @@
     </w:p>
     <w:p>
       <w:r>
+        <w:t xml:space="preserve">  \</w:t>
+      </w:r>
+      <w:proofErr w:type="gramStart"/>
+      <w:r>
+        <w:t>item</w:t>
+      </w:r>
+      <w:proofErr w:type="gramEnd"/>
+      <w:r>
+        <w:t xml:space="preserve"> What sort of baseline to compare the model to.</w:t>
+      </w:r>
+    </w:p>
+    <w:p>
+      <w:r>
+        <w:t xml:space="preserve">  \</w:t>
+      </w:r>
+      <w:proofErr w:type="gramStart"/>
+      <w:r>
+        <w:t>item</w:t>
+      </w:r>
+      <w:proofErr w:type="gramEnd"/>
+      <w:r>
+        <w:t xml:space="preserve"> How to choose the hyperparameters of your model.</w:t>
+      </w:r>
+    </w:p>
+    <w:p>
+      <w:r>
+        <w:t>\</w:t>
+      </w:r>
+      <w:proofErr w:type="gramStart"/>
+      <w:r>
+        <w:t>end</w:t>
+      </w:r>
+      <w:proofErr w:type="gramEnd"/>
+      <w:r>
+        <w:t>{itemize}</w:t>
+      </w:r>
+    </w:p>
+    <w:p>
+      <w:r>
+        <w:t>For good marks you should include some graphs that illustrate</w:t>
+      </w:r>
+    </w:p>
+    <w:p>
+      <w:r>
+        <w:t xml:space="preserve">properties of the data and you should compare two </w:t>
+      </w:r>
+      <w:proofErr w:type="gramStart"/>
+      <w:r>
+        <w:t>classification</w:t>
+      </w:r>
+      <w:proofErr w:type="gramEnd"/>
+    </w:p>
+    <w:p>
+      <w:r>
+        <w:t>algorithms, both to each other and to a baseline model. The algorithms</w:t>
+      </w:r>
+    </w:p>
+    <w:p>
+      <w:r>
+        <w:t>you pick do not need to be unusual, for example $</w:t>
+      </w:r>
+      <w:proofErr w:type="spellStart"/>
+      <w:r>
+        <w:t>k$nn</w:t>
+      </w:r>
+      <w:proofErr w:type="spellEnd"/>
+      <w:r>
+        <w:t xml:space="preserve"> classification</w:t>
+      </w:r>
+    </w:p>
+    <w:p>
+      <w:r>
+        <w:t>would be perfectly good, though, of course, for full marks this would</w:t>
+      </w:r>
+    </w:p>
+    <w:p>
+      <w:r>
+        <w:t>include some consideration of how to pick $k$ and how to measure the</w:t>
+      </w:r>
+    </w:p>
+    <w:p>
+      <w:r>
+        <w:t xml:space="preserve">distance, though, as you know, no approach to </w:t>
+      </w:r>
+      <w:proofErr w:type="spellStart"/>
+      <w:r>
+        <w:t>chosing</w:t>
+      </w:r>
+      <w:proofErr w:type="spellEnd"/>
+      <w:r>
+        <w:t xml:space="preserve"> $k$ is every</w:t>
+      </w:r>
+    </w:p>
+    <w:p>
+      <w:r>
+        <w:t>going to be completely satisfactory. In addition, you should include</w:t>
+      </w:r>
+    </w:p>
+    <w:p>
+      <w:r>
+        <w:t>either some exploratory regression or unsupervised learning; for</w:t>
+      </w:r>
+    </w:p>
+    <w:p>
+      <w:r>
+        <w:t>regression you might regress two properties and examine whether the</w:t>
+      </w:r>
+    </w:p>
+    <w:p>
+      <w:r>
+        <w:t>regression parameters are the same for each penguin type; unsupervised</w:t>
+      </w:r>
+    </w:p>
+    <w:p>
+      <w:r>
+        <w:t>learning could use $k$-means, for example. You do not need to do both</w:t>
+      </w:r>
+    </w:p>
+    <w:p>
+      <w:r>
+        <w:t>regression and unsupervised learning.</w:t>
+      </w:r>
+    </w:p>
+    <w:p/>
+    <w:p>
+      <w:r>
+        <w:t>You should make sure any assessment is not restricted to the data used</w:t>
+      </w:r>
+    </w:p>
+    <w:p>
+      <w:r>
+        <w:t xml:space="preserve">in train models or decide on </w:t>
+      </w:r>
+      <w:proofErr w:type="spellStart"/>
+      <w:r>
+        <w:t>metaparameters</w:t>
+      </w:r>
+      <w:proofErr w:type="spellEnd"/>
+      <w:r>
+        <w:t>. In your report you should</w:t>
+      </w:r>
+    </w:p>
+    <w:p>
+      <w:r>
+        <w:t>explain your decisions. You code will not be marked for elegance, but</w:t>
+      </w:r>
+    </w:p>
+    <w:p>
+      <w:r>
+        <w:t>it should run correctly; it is expected you will use Python, but any</w:t>
+      </w:r>
+    </w:p>
+    <w:p>
+      <w:r>
+        <w:t>of Python, Julia or R is fine. Do not include screenshots of graphs,</w:t>
+      </w:r>
+    </w:p>
+    <w:p>
+      <w:r>
+        <w:t>they should be imported directly; resize them to the correct size</w:t>
+      </w:r>
+    </w:p>
+    <w:p>
+      <w:r>
+        <w:t>before importing them, if the labels are tiny the graphs will not be</w:t>
+      </w:r>
+    </w:p>
+    <w:p>
+      <w:r>
+        <w:t>marked. Make sure figure captions are descriptive, it is better to</w:t>
+      </w:r>
+    </w:p>
+    <w:p>
+      <w:r>
+        <w:t>have some overlap between figure captions and the main text than to</w:t>
+      </w:r>
+    </w:p>
+    <w:p>
+      <w:r>
+        <w:t>have figure captions that are not reasonably self-contained.</w:t>
+      </w:r>
+    </w:p>
+    <w:p/>
+    <w:p>
+      <w:r>
+        <w:t>As a rough guide to marking:</w:t>
+      </w:r>
+    </w:p>
+    <w:p>
+      <w:r>
+        <w:t>\begin{itemize}</w:t>
+      </w:r>
+    </w:p>
+    <w:p>
+      <w:r>
+        <w:t>\</w:t>
+      </w:r>
+      <w:proofErr w:type="gramStart"/>
+      <w:r>
+        <w:t>item</w:t>
+      </w:r>
+      <w:proofErr w:type="gramEnd"/>
+      <w:r>
+        <w:t xml:space="preserve"> Initial description of the data, including some graphs or other approaches to visualisation. 6 marks.</w:t>
+      </w:r>
+    </w:p>
+    <w:p>
+      <w:r>
+        <w:t>\</w:t>
+      </w:r>
+      <w:proofErr w:type="gramStart"/>
+      <w:r>
+        <w:t>item</w:t>
+      </w:r>
+      <w:proofErr w:type="gramEnd"/>
+      <w:r>
+        <w:t xml:space="preserve"> Either unsupervised learning or regression. 6 marks.</w:t>
+      </w:r>
+    </w:p>
+    <w:p>
+      <w:r>
+        <w:t>\</w:t>
+      </w:r>
+      <w:proofErr w:type="gramStart"/>
+      <w:r>
+        <w:t>item</w:t>
+      </w:r>
+      <w:proofErr w:type="gramEnd"/>
+      <w:r>
+        <w:t xml:space="preserve"> Two algorithms should be tested, if only one algorithm is</w:t>
+      </w:r>
+    </w:p>
+    <w:p>
+      <w:r>
+        <w:t xml:space="preserve">  included the 28 available marks will be halved.</w:t>
+      </w:r>
+    </w:p>
+    <w:p>
+      <w:r>
+        <w:t>\</w:t>
+      </w:r>
+      <w:proofErr w:type="gramStart"/>
+      <w:r>
+        <w:t>item</w:t>
+      </w:r>
+      <w:proofErr w:type="gramEnd"/>
+      <w:r>
+        <w:t xml:space="preserve"> Overall presentation (3 marks), including use of appropriate</w:t>
+      </w:r>
+    </w:p>
+    <w:p>
+      <w:r>
+        <w:t xml:space="preserve">  sections, plots, diagrams, or tables to make your point. Do not</w:t>
+      </w:r>
+    </w:p>
+    <w:p>
+      <w:r>
+        <w:t xml:space="preserve">  include code snippets in the report. Instead, describe in words or</w:t>
+      </w:r>
+    </w:p>
+    <w:p>
+      <w:r>
+        <w:t xml:space="preserve">  equations what you are implementing. Format equations correctly.</w:t>
+      </w:r>
+    </w:p>
+    <w:p>
+      <w:r>
+        <w:t>\</w:t>
+      </w:r>
+      <w:proofErr w:type="gramStart"/>
+      <w:r>
+        <w:t>item</w:t>
+      </w:r>
+      <w:proofErr w:type="gramEnd"/>
+      <w:r>
+        <w:t xml:space="preserve"> Suitable choice of algorithms (4 marks).</w:t>
+      </w:r>
+    </w:p>
+    <w:p>
+      <w:r>
+        <w:t>\</w:t>
+      </w:r>
+      <w:proofErr w:type="gramStart"/>
+      <w:r>
+        <w:t>item</w:t>
+      </w:r>
+      <w:proofErr w:type="gramEnd"/>
+      <w:r>
+        <w:t xml:space="preserve"> Suitable choice of evaluation for algorithms (3 marks).</w:t>
+      </w:r>
+    </w:p>
+    <w:p>
+      <w:r>
+        <w:t>\</w:t>
+      </w:r>
+      <w:proofErr w:type="gramStart"/>
+      <w:r>
+        <w:t>item</w:t>
+      </w:r>
+      <w:proofErr w:type="gramEnd"/>
+      <w:r>
+        <w:t xml:space="preserve"> Comparison with a suitable baseline (3 marks) and a justification for which baseline to use.</w:t>
+      </w:r>
+    </w:p>
+    <w:p>
+      <w:r>
+        <w:t>\</w:t>
+      </w:r>
+      <w:proofErr w:type="gramStart"/>
+      <w:r>
+        <w:t>item</w:t>
+      </w:r>
+      <w:proofErr w:type="gramEnd"/>
+      <w:r>
+        <w:t xml:space="preserve"> A description of </w:t>
+      </w:r>
+      <w:proofErr w:type="spellStart"/>
+      <w:r>
+        <w:t>metaparameter</w:t>
+      </w:r>
+      <w:proofErr w:type="spellEnd"/>
+      <w:r>
+        <w:t xml:space="preserve"> selection (3 marks), if one</w:t>
+      </w:r>
+    </w:p>
+    <w:p>
+      <w:r>
+        <w:t xml:space="preserve">  algorithm has not </w:t>
+      </w:r>
+      <w:proofErr w:type="spellStart"/>
+      <w:r>
+        <w:t>metaparameter</w:t>
+      </w:r>
+      <w:proofErr w:type="spellEnd"/>
+      <w:r>
+        <w:t>, then explain that and note why not</w:t>
+      </w:r>
+    </w:p>
+    <w:p>
+      <w:r>
         <w:lastRenderedPageBreak/>
-        <w:t xml:space="preserve">  \</w:t>
-      </w:r>
-      <w:proofErr w:type="gramStart"/>
-      <w:r>
-        <w:t>item</w:t>
-      </w:r>
-      <w:proofErr w:type="gramEnd"/>
-      <w:r>
-        <w:t xml:space="preserve"> What sort of baseline to compare the model to.</w:t>
-      </w:r>
-    </w:p>
-    <w:p>
-      <w:r>
-        <w:t xml:space="preserve">  \</w:t>
-      </w:r>
-      <w:proofErr w:type="gramStart"/>
-      <w:r>
-        <w:t>item</w:t>
-      </w:r>
-      <w:proofErr w:type="gramEnd"/>
-      <w:r>
-        <w:t xml:space="preserve"> How to choose the hyperparameters of your model.</w:t>
-      </w:r>
-    </w:p>
-    <w:p>
-      <w:r>
-        <w:t>\</w:t>
-      </w:r>
-      <w:proofErr w:type="gramStart"/>
-      <w:r>
-        <w:t>end</w:t>
-      </w:r>
-      <w:proofErr w:type="gramEnd"/>
-      <w:r>
-        <w:t>{itemize}</w:t>
-      </w:r>
-    </w:p>
-    <w:p>
-      <w:r>
-        <w:t>For good marks you should include some graphs that illustrate</w:t>
-      </w:r>
-    </w:p>
-    <w:p>
-      <w:r>
-        <w:t xml:space="preserve">properties of the data and you should compare two </w:t>
-      </w:r>
-      <w:proofErr w:type="gramStart"/>
-      <w:r>
-        <w:t>classification</w:t>
-      </w:r>
-      <w:proofErr w:type="gramEnd"/>
-    </w:p>
-    <w:p>
-      <w:r>
-        <w:t>algorithms, both to each other and to a baseline model. The algorithms</w:t>
-      </w:r>
-    </w:p>
-    <w:p>
-      <w:r>
-        <w:t>you pick do not need to be unusual, for example $</w:t>
-      </w:r>
-      <w:proofErr w:type="spellStart"/>
-      <w:r>
-        <w:t>k$nn</w:t>
-      </w:r>
-      <w:proofErr w:type="spellEnd"/>
-      <w:r>
-        <w:t xml:space="preserve"> classification</w:t>
-      </w:r>
-    </w:p>
-    <w:p>
-      <w:r>
-        <w:t>would be perfectly good, though, of course, for full marks this would</w:t>
-      </w:r>
-    </w:p>
-    <w:p>
-      <w:r>
-        <w:t>include some consideration of how to pick $k$ and how to measure the</w:t>
-      </w:r>
-    </w:p>
-    <w:p>
-      <w:r>
-        <w:t xml:space="preserve">distance, though, as you know, no approach to </w:t>
-      </w:r>
-      <w:proofErr w:type="spellStart"/>
-      <w:r>
-        <w:t>chosing</w:t>
-      </w:r>
-      <w:proofErr w:type="spellEnd"/>
-      <w:r>
-        <w:t xml:space="preserve"> $k$ is every</w:t>
-      </w:r>
-    </w:p>
-    <w:p>
-      <w:r>
-        <w:t>going to be completely satisfactory. In addition, you should include</w:t>
-      </w:r>
-    </w:p>
-    <w:p>
-      <w:r>
-        <w:t>either some exploratory regression or unsupervised learning; for</w:t>
-      </w:r>
-    </w:p>
-    <w:p>
-      <w:r>
-        <w:t>regression you might regress two properties and examine whether the</w:t>
-      </w:r>
-    </w:p>
-    <w:p>
-      <w:r>
-        <w:t>regression parameters are the same for each penguin type; unsupervised</w:t>
-      </w:r>
-    </w:p>
-    <w:p>
-      <w:r>
-        <w:t>learning could use $k$-means, for example. You do not need to do both</w:t>
-      </w:r>
-    </w:p>
-    <w:p>
-      <w:r>
-        <w:t>regression and unsupervised learning.</w:t>
-      </w:r>
-    </w:p>
-    <w:p/>
-    <w:p>
-      <w:r>
-        <w:t>You should make sure any assessment is not restricted to the data used</w:t>
-      </w:r>
-    </w:p>
-    <w:p>
-      <w:r>
-        <w:t xml:space="preserve">in train models or decide on </w:t>
-      </w:r>
-      <w:proofErr w:type="spellStart"/>
-      <w:r>
-        <w:t>metaparameters</w:t>
-      </w:r>
-      <w:proofErr w:type="spellEnd"/>
-      <w:r>
-        <w:t>. In your report you should</w:t>
-      </w:r>
-    </w:p>
-    <w:p>
-      <w:r>
-        <w:t>explain your decisions. You code will not be marked for elegance, but</w:t>
-      </w:r>
-    </w:p>
-    <w:p>
-      <w:r>
-        <w:t>it should run correctly; it is expected you will use Python, but any</w:t>
-      </w:r>
-    </w:p>
-    <w:p>
-      <w:r>
-        <w:t>of Python, Julia or R is fine. Do not include screenshots of graphs,</w:t>
-      </w:r>
-    </w:p>
-    <w:p>
-      <w:r>
-        <w:t>they should be imported directly; resize them to the correct size</w:t>
-      </w:r>
-    </w:p>
-    <w:p>
-      <w:r>
-        <w:t>before importing them, if the labels are tiny the graphs will not be</w:t>
-      </w:r>
-    </w:p>
-    <w:p>
-      <w:r>
-        <w:t>marked. Make sure figure captions are descriptive, it is better to</w:t>
-      </w:r>
-    </w:p>
-    <w:p>
-      <w:r>
-        <w:t>have some overlap between figure captions and the main text than to</w:t>
-      </w:r>
-    </w:p>
-    <w:p>
-      <w:r>
-        <w:t>have figure captions that are not reasonably self-contained.</w:t>
-      </w:r>
-    </w:p>
-    <w:p/>
-    <w:p>
-      <w:r>
-        <w:t>As a rough guide to marking:</w:t>
-      </w:r>
-    </w:p>
-    <w:p>
-      <w:r>
-        <w:t>\begin{itemize}</w:t>
-      </w:r>
-    </w:p>
-    <w:p>
-      <w:r>
-        <w:t>\</w:t>
-      </w:r>
-      <w:proofErr w:type="gramStart"/>
-      <w:r>
-        <w:t>item</w:t>
-      </w:r>
-      <w:proofErr w:type="gramEnd"/>
-      <w:r>
-        <w:t xml:space="preserve"> Initial description of the data, including some graphs or other approaches to visualisation. 6 marks.</w:t>
-      </w:r>
-    </w:p>
-    <w:p>
-      <w:r>
-        <w:t>\</w:t>
-      </w:r>
-      <w:proofErr w:type="gramStart"/>
-      <w:r>
-        <w:t>item</w:t>
-      </w:r>
-      <w:proofErr w:type="gramEnd"/>
-      <w:r>
-        <w:t xml:space="preserve"> Either unsupervised learning or regression. 6 marks.</w:t>
-      </w:r>
-    </w:p>
-    <w:p>
-      <w:r>
-        <w:t>\</w:t>
-      </w:r>
-      <w:proofErr w:type="gramStart"/>
-      <w:r>
-        <w:t>item</w:t>
-      </w:r>
-      <w:proofErr w:type="gramEnd"/>
-      <w:r>
-        <w:t xml:space="preserve"> Two algorithms should be tested, if only one algorithm is</w:t>
-      </w:r>
-    </w:p>
-    <w:p>
-      <w:r>
-        <w:t xml:space="preserve">  included the 28 available marks will be halved.</w:t>
-      </w:r>
-    </w:p>
-    <w:p>
-      <w:r>
-        <w:t>\</w:t>
-      </w:r>
-      <w:proofErr w:type="gramStart"/>
-      <w:r>
-        <w:t>item</w:t>
-      </w:r>
-      <w:proofErr w:type="gramEnd"/>
-      <w:r>
-        <w:t xml:space="preserve"> Overall presentation (3 marks), including use of appropriate</w:t>
-      </w:r>
-    </w:p>
-    <w:p>
-      <w:r>
-        <w:t xml:space="preserve">  sections, plots, diagrams, or tables to make your point. Do not</w:t>
-      </w:r>
-    </w:p>
-    <w:p>
-      <w:r>
-        <w:t xml:space="preserve">  include code snippets in the report. Instead, describe in words or</w:t>
-      </w:r>
-    </w:p>
-    <w:p>
-      <w:r>
-        <w:t xml:space="preserve">  equations what you are implementing. Format equations correctly.</w:t>
-      </w:r>
-    </w:p>
-    <w:p>
-      <w:r>
-        <w:t>\</w:t>
-      </w:r>
-      <w:proofErr w:type="gramStart"/>
-      <w:r>
-        <w:t>item</w:t>
-      </w:r>
-      <w:proofErr w:type="gramEnd"/>
-      <w:r>
-        <w:t xml:space="preserve"> Suitable choice of algorithms (4 marks).</w:t>
-      </w:r>
-    </w:p>
-    <w:p>
-      <w:r>
-        <w:t>\</w:t>
-      </w:r>
-      <w:proofErr w:type="gramStart"/>
-      <w:r>
-        <w:t>item</w:t>
-      </w:r>
-      <w:proofErr w:type="gramEnd"/>
-      <w:r>
-        <w:t xml:space="preserve"> Suitable choice of evaluation for algorithms (3 marks).</w:t>
-      </w:r>
-    </w:p>
-    <w:p>
-      <w:r>
-        <w:t>\</w:t>
-      </w:r>
-      <w:proofErr w:type="gramStart"/>
-      <w:r>
-        <w:t>item</w:t>
-      </w:r>
-      <w:proofErr w:type="gramEnd"/>
-      <w:r>
-        <w:t xml:space="preserve"> Comparison with a suitable baseline (3 marks) and a justification for which baseline to use.</w:t>
-      </w:r>
-    </w:p>
-    <w:p>
-      <w:r>
-        <w:t>\</w:t>
-      </w:r>
-      <w:proofErr w:type="gramStart"/>
-      <w:r>
-        <w:t>item</w:t>
-      </w:r>
-      <w:proofErr w:type="gramEnd"/>
-      <w:r>
-        <w:t xml:space="preserve"> A description of </w:t>
-      </w:r>
-      <w:proofErr w:type="spellStart"/>
-      <w:r>
-        <w:t>metaparameter</w:t>
-      </w:r>
-      <w:proofErr w:type="spellEnd"/>
-      <w:r>
-        <w:t xml:space="preserve"> selection (3 marks), if one</w:t>
-      </w:r>
-    </w:p>
-    <w:p>
-      <w:r>
-        <w:t xml:space="preserve">  algorithm has not </w:t>
-      </w:r>
-      <w:proofErr w:type="spellStart"/>
-      <w:r>
-        <w:t>metaparameter</w:t>
-      </w:r>
-      <w:proofErr w:type="spellEnd"/>
-      <w:r>
-        <w:t>, then explain that and note why not</w:t>
-      </w:r>
-    </w:p>
-    <w:p>
-      <w:r>
         <w:t xml:space="preserve">  and why this do or does not make it a better algorithm for these</w:t>
       </w:r>
     </w:p>
@@ -6644,6 +7091,7 @@
     <w:p/>
     <w:p>
       <w:r>
+        <w:lastRenderedPageBreak/>
         <w:t>F1-score is a metric that considers both precision and recall. Precision measures the accuracy of positive predictions (TP/(TP+FP)), while recall (also known as sensitivity) measures the fraction of positives that were correctly identified (TP/(TP+FN))</w:t>
       </w:r>
     </w:p>
@@ -6827,7 +7275,7 @@
     <w:p/>
     <w:p/>
     <w:p>
-      <w:hyperlink r:id="rId12" w:history="1">
+      <w:hyperlink r:id="rId14" w:history="1">
         <w:r>
           <w:rPr>
             <w:rStyle w:val="Hyperlink"/>
@@ -7556,7 +8004,7 @@
   <w:style w:type="paragraph" w:default="1" w:styleId="Normal">
     <w:name w:val="Normal"/>
     <w:qFormat/>
-    <w:rsid w:val="003F6F7A"/>
+    <w:rsid w:val="00F90C13"/>
   </w:style>
   <w:style w:type="character" w:default="1" w:styleId="DefaultParagraphFont">
     <w:name w:val="Default Paragraph Font"/>

</xml_diff>

<commit_message>
more report and results
</commit_message>
<xml_diff>
--- a/report.docx
+++ b/report.docx
@@ -1473,10 +1473,7 @@
         <w:t>bias</w:t>
       </w:r>
       <w:r>
-        <w:t xml:space="preserve"> can be removed by </w:t>
-      </w:r>
-      <w:r>
-        <w:t>standardiz</w:t>
+        <w:t xml:space="preserve"> can be removed by standardiz</w:t>
       </w:r>
       <w:r>
         <w:t>ing</w:t>
@@ -1485,34 +1482,22 @@
         <w:t xml:space="preserve"> </w:t>
       </w:r>
       <w:r>
-        <w:t>the four numerical attributes independently</w:t>
+        <w:t xml:space="preserve">the four numerical attributes independently </w:t>
+      </w:r>
+      <w:r>
+        <w:t>(modify</w:t>
+      </w:r>
+      <w:r>
+        <w:t>ing</w:t>
       </w:r>
       <w:r>
         <w:t xml:space="preserve"> </w:t>
       </w:r>
       <w:r>
-        <w:t>(</w:t>
-      </w:r>
-      <w:r>
-        <w:t>modify</w:t>
-      </w:r>
-      <w:r>
-        <w:t>ing</w:t>
-      </w:r>
-      <w:r>
-        <w:t xml:space="preserve"> </w:t>
-      </w:r>
-      <w:r>
         <w:t xml:space="preserve">separately the training and test sets </w:t>
       </w:r>
       <w:r>
-        <w:t xml:space="preserve">to </w:t>
-      </w:r>
-      <w:r>
-        <w:t xml:space="preserve">have </w:t>
-      </w:r>
-      <w:r>
-        <w:t>zero mean and unity standard deviation)</w:t>
+        <w:t>to have zero mean and unity standard deviation)</w:t>
       </w:r>
       <w:r>
         <w:t>.</w:t>
@@ -1691,7 +1676,7 @@
                 <w:noProof/>
               </w:rPr>
               <w:drawing>
-                <wp:inline distT="0" distB="0" distL="0" distR="0" wp14:anchorId="03E8FD2D" wp14:editId="1C454818">
+                <wp:inline distT="0" distB="0" distL="0" distR="0" wp14:anchorId="03E8FD2D" wp14:editId="3FAFB56C">
                   <wp:extent cx="2409457" cy="1665026"/>
                   <wp:effectExtent l="0" t="0" r="0" b="0"/>
                   <wp:docPr id="1555300898" name="Picture 1"/>
@@ -2123,31 +2108,13 @@
         <w:t>to confirm</w:t>
       </w:r>
       <w:r>
-        <w:t xml:space="preserve"> that the </w:t>
-      </w:r>
-      <w:r>
-        <w:t>numerical features</w:t>
-      </w:r>
-      <w:r>
-        <w:t xml:space="preserve"> of</w:t>
+        <w:t xml:space="preserve"> that the numerical features of</w:t>
       </w:r>
       <w:r>
         <w:t xml:space="preserve"> the Adelie </w:t>
       </w:r>
       <w:r>
-        <w:t xml:space="preserve">penguins </w:t>
-      </w:r>
-      <w:r>
-        <w:t>(</w:t>
-      </w:r>
-      <w:r>
-        <w:t>that are found on all the islands</w:t>
-      </w:r>
-      <w:r>
-        <w:t>)</w:t>
-      </w:r>
-      <w:r>
-        <w:t xml:space="preserve"> </w:t>
+        <w:t xml:space="preserve">penguins (that are found on all the islands) </w:t>
       </w:r>
       <w:r>
         <w:t>are normal</w:t>
@@ -2479,7 +2446,19 @@
       </w:r>
       <w:proofErr w:type="spellEnd"/>
       <w:r>
-        <w:t xml:space="preserve"> and random forest, unsupervised </w:t>
+        <w:t xml:space="preserve"> </w:t>
+      </w:r>
+      <w:r>
+        <w:t xml:space="preserve">[ref] </w:t>
+      </w:r>
+      <w:r>
+        <w:t>and random forest</w:t>
+      </w:r>
+      <w:r>
+        <w:t xml:space="preserve"> [ref]</w:t>
+      </w:r>
+      <w:r>
+        <w:t xml:space="preserve">, unsupervised </w:t>
       </w:r>
       <w:r>
         <w:rPr>
@@ -2489,7 +2468,13 @@
         <w:t>k</w:t>
       </w:r>
       <w:r>
-        <w:t>-means (following cluster labelling) and</w:t>
+        <w:t xml:space="preserve">-means (following cluster labelling) </w:t>
+      </w:r>
+      <w:r>
+        <w:t xml:space="preserve">[ref] </w:t>
+      </w:r>
+      <w:r>
+        <w:t>and</w:t>
       </w:r>
       <w:r>
         <w:t xml:space="preserve"> novel</w:t>
@@ -2522,7 +2507,7 @@
       <w:tblPr>
         <w:tblStyle w:val="TableGrid"/>
         <w:tblpPr w:leftFromText="180" w:rightFromText="180" w:vertAnchor="text" w:horzAnchor="margin" w:tblpXSpec="right" w:tblpY="162"/>
-        <w:tblW w:w="5807" w:type="dxa"/>
+        <w:tblW w:w="5954" w:type="dxa"/>
         <w:tblCellMar>
           <w:left w:w="57" w:type="dxa"/>
           <w:right w:w="0" w:type="dxa"/>
@@ -2532,12 +2517,12 @@
       <w:tblGrid>
         <w:gridCol w:w="714"/>
         <w:gridCol w:w="3392"/>
-        <w:gridCol w:w="1701"/>
+        <w:gridCol w:w="1848"/>
       </w:tblGrid>
       <w:tr>
         <w:tc>
           <w:tcPr>
-            <w:tcW w:w="5807" w:type="dxa"/>
+            <w:tcW w:w="5954" w:type="dxa"/>
             <w:gridSpan w:val="3"/>
             <w:tcBorders>
               <w:top w:val="nil"/>
@@ -2708,12 +2693,21 @@
               </w:rPr>
               <w:t>arameter</w:t>
             </w:r>
+            <w:r>
+              <w:rPr>
+                <w:b/>
+                <w:bCs/>
+                <w:sz w:val="18"/>
+                <w:szCs w:val="18"/>
+              </w:rPr>
+              <w:t>s</w:t>
+            </w:r>
             <w:proofErr w:type="spellEnd"/>
           </w:p>
         </w:tc>
         <w:tc>
           <w:tcPr>
-            <w:tcW w:w="1701" w:type="dxa"/>
+            <w:tcW w:w="1848" w:type="dxa"/>
             <w:tcBorders>
               <w:left w:val="nil"/>
               <w:bottom w:val="single" w:sz="4" w:space="0" w:color="auto"/>
@@ -2828,7 +2822,7 @@
         </w:tc>
         <w:tc>
           <w:tcPr>
-            <w:tcW w:w="1701" w:type="dxa"/>
+            <w:tcW w:w="1848" w:type="dxa"/>
             <w:tcBorders>
               <w:top w:val="single" w:sz="4" w:space="0" w:color="auto"/>
               <w:left w:val="nil"/>
@@ -2849,10 +2843,47 @@
             </w:pPr>
             <w:r>
               <w:rPr>
-                <w:sz w:val="18"/>
-                <w:szCs w:val="18"/>
-              </w:rPr>
-              <w:t>3, 4, 5, 6, 7, 9</w:t>
+                <w:b/>
+                <w:bCs/>
+                <w:sz w:val="18"/>
+                <w:szCs w:val="18"/>
+              </w:rPr>
+              <w:t>1</w:t>
+            </w:r>
+            <w:r>
+              <w:rPr>
+                <w:sz w:val="18"/>
+                <w:szCs w:val="18"/>
+              </w:rPr>
+              <w:t xml:space="preserve">, 2, </w:t>
+            </w:r>
+            <w:r>
+              <w:rPr>
+                <w:sz w:val="18"/>
+                <w:szCs w:val="18"/>
+              </w:rPr>
+              <w:t xml:space="preserve">3, 4, 5, 6, </w:t>
+            </w:r>
+            <w:r>
+              <w:rPr>
+                <w:sz w:val="18"/>
+                <w:szCs w:val="18"/>
+              </w:rPr>
+              <w:t>8</w:t>
+            </w:r>
+            <w:r>
+              <w:rPr>
+                <w:sz w:val="18"/>
+                <w:szCs w:val="18"/>
+              </w:rPr>
+              <w:t xml:space="preserve">, </w:t>
+            </w:r>
+            <w:r>
+              <w:rPr>
+                <w:sz w:val="18"/>
+                <w:szCs w:val="18"/>
+              </w:rPr>
+              <w:t>10</w:t>
             </w:r>
           </w:p>
         </w:tc>
@@ -2911,7 +2942,7 @@
         </w:tc>
         <w:tc>
           <w:tcPr>
-            <w:tcW w:w="1701" w:type="dxa"/>
+            <w:tcW w:w="1848" w:type="dxa"/>
             <w:tcBorders>
               <w:top w:val="nil"/>
               <w:left w:val="nil"/>
@@ -2935,7 +2966,16 @@
                 <w:sz w:val="18"/>
                 <w:szCs w:val="18"/>
               </w:rPr>
-              <w:t>uniform, distance</w:t>
+              <w:t xml:space="preserve">uniform, </w:t>
+            </w:r>
+            <w:r>
+              <w:rPr>
+                <w:b/>
+                <w:bCs/>
+                <w:sz w:val="18"/>
+                <w:szCs w:val="18"/>
+              </w:rPr>
+              <w:t>distance</w:t>
             </w:r>
           </w:p>
         </w:tc>
@@ -2988,13 +3028,27 @@
                 <w:sz w:val="18"/>
                 <w:szCs w:val="18"/>
               </w:rPr>
-              <w:t>Minkowski distance power parameter</w:t>
-            </w:r>
-          </w:p>
-        </w:tc>
-        <w:tc>
-          <w:tcPr>
-            <w:tcW w:w="1701" w:type="dxa"/>
+              <w:t>distance metric for computing neighbo</w:t>
+            </w:r>
+            <w:r>
+              <w:rPr>
+                <w:sz w:val="18"/>
+                <w:szCs w:val="18"/>
+              </w:rPr>
+              <w:t>u</w:t>
+            </w:r>
+            <w:r>
+              <w:rPr>
+                <w:sz w:val="18"/>
+                <w:szCs w:val="18"/>
+              </w:rPr>
+              <w:t>rs</w:t>
+            </w:r>
+          </w:p>
+        </w:tc>
+        <w:tc>
+          <w:tcPr>
+            <w:tcW w:w="1848" w:type="dxa"/>
             <w:tcBorders>
               <w:top w:val="nil"/>
               <w:left w:val="nil"/>
@@ -3015,10 +3069,26 @@
             </w:pPr>
             <w:r>
               <w:rPr>
-                <w:sz w:val="18"/>
-                <w:szCs w:val="18"/>
-              </w:rPr>
-              <w:t>1, 2</w:t>
+                <w:b/>
+                <w:bCs/>
+                <w:sz w:val="18"/>
+                <w:szCs w:val="18"/>
+              </w:rPr>
+              <w:t>Manhattan</w:t>
+            </w:r>
+            <w:r>
+              <w:rPr>
+                <w:sz w:val="18"/>
+                <w:szCs w:val="18"/>
+              </w:rPr>
+              <w:t xml:space="preserve">, </w:t>
+            </w:r>
+            <w:r>
+              <w:rPr>
+                <w:sz w:val="18"/>
+                <w:szCs w:val="18"/>
+              </w:rPr>
+              <w:t>Euclidean</w:t>
             </w:r>
           </w:p>
         </w:tc>
@@ -3085,7 +3155,7 @@
         </w:tc>
         <w:tc>
           <w:tcPr>
-            <w:tcW w:w="1701" w:type="dxa"/>
+            <w:tcW w:w="1848" w:type="dxa"/>
             <w:tcBorders>
               <w:top w:val="single" w:sz="4" w:space="0" w:color="auto"/>
               <w:left w:val="nil"/>
@@ -3108,7 +3178,30 @@
                 <w:sz w:val="18"/>
                 <w:szCs w:val="18"/>
               </w:rPr>
-              <w:t>50, 100, 200</w:t>
+              <w:t xml:space="preserve">10, </w:t>
+            </w:r>
+            <w:r>
+              <w:rPr>
+                <w:b/>
+                <w:bCs/>
+                <w:sz w:val="18"/>
+                <w:szCs w:val="18"/>
+              </w:rPr>
+              <w:t>25</w:t>
+            </w:r>
+            <w:r>
+              <w:rPr>
+                <w:sz w:val="18"/>
+                <w:szCs w:val="18"/>
+              </w:rPr>
+              <w:t xml:space="preserve">, </w:t>
+            </w:r>
+            <w:r>
+              <w:rPr>
+                <w:sz w:val="18"/>
+                <w:szCs w:val="18"/>
+              </w:rPr>
+              <w:t>50</w:t>
             </w:r>
           </w:p>
         </w:tc>
@@ -3162,13 +3255,13 @@
                 <w:sz w:val="18"/>
                 <w:szCs w:val="18"/>
               </w:rPr>
-              <w:t>maximum depth of the trees</w:t>
-            </w:r>
-          </w:p>
-        </w:tc>
-        <w:tc>
-          <w:tcPr>
-            <w:tcW w:w="1701" w:type="dxa"/>
+              <w:t>maximum depth of trees</w:t>
+            </w:r>
+          </w:p>
+        </w:tc>
+        <w:tc>
+          <w:tcPr>
+            <w:tcW w:w="1848" w:type="dxa"/>
             <w:tcBorders>
               <w:top w:val="nil"/>
               <w:left w:val="nil"/>
@@ -3188,10 +3281,19 @@
             </w:pPr>
             <w:r>
               <w:rPr>
-                <w:sz w:val="18"/>
-                <w:szCs w:val="18"/>
-              </w:rPr>
-              <w:t>no maximum, 10, 20</w:t>
+                <w:b/>
+                <w:bCs/>
+                <w:sz w:val="18"/>
+                <w:szCs w:val="18"/>
+              </w:rPr>
+              <w:t>no maximum</w:t>
+            </w:r>
+            <w:r>
+              <w:rPr>
+                <w:sz w:val="18"/>
+                <w:szCs w:val="18"/>
+              </w:rPr>
+              <w:t>, 10, 20</w:t>
             </w:r>
           </w:p>
         </w:tc>
@@ -3250,7 +3352,7 @@
         </w:tc>
         <w:tc>
           <w:tcPr>
-            <w:tcW w:w="1701" w:type="dxa"/>
+            <w:tcW w:w="1848" w:type="dxa"/>
             <w:tcBorders>
               <w:top w:val="nil"/>
               <w:left w:val="nil"/>
@@ -3273,7 +3375,23 @@
                 <w:sz w:val="18"/>
                 <w:szCs w:val="18"/>
               </w:rPr>
-              <w:t>2, 5, 10</w:t>
+              <w:t xml:space="preserve">2, </w:t>
+            </w:r>
+            <w:r>
+              <w:rPr>
+                <w:b/>
+                <w:bCs/>
+                <w:sz w:val="18"/>
+                <w:szCs w:val="18"/>
+              </w:rPr>
+              <w:t>5</w:t>
+            </w:r>
+            <w:r>
+              <w:rPr>
+                <w:sz w:val="18"/>
+                <w:szCs w:val="18"/>
+              </w:rPr>
+              <w:t>, 10</w:t>
             </w:r>
           </w:p>
         </w:tc>
@@ -3329,10 +3447,26 @@
               <w:t>minimum number of samples at leaf node</w:t>
             </w:r>
           </w:p>
-        </w:tc>
-        <w:tc>
-          <w:tcPr>
-            <w:tcW w:w="1701" w:type="dxa"/>
+          <w:p>
+            <w:pPr>
+              <w:widowControl w:val="0"/>
+              <w:rPr>
+                <w:sz w:val="18"/>
+                <w:szCs w:val="18"/>
+              </w:rPr>
+            </w:pPr>
+            <w:r>
+              <w:rPr>
+                <w:sz w:val="18"/>
+                <w:szCs w:val="18"/>
+              </w:rPr>
+              <w:t>function to measure quality of split</w:t>
+            </w:r>
+          </w:p>
+        </w:tc>
+        <w:tc>
+          <w:tcPr>
+            <w:tcW w:w="1848" w:type="dxa"/>
             <w:tcBorders>
               <w:top w:val="nil"/>
               <w:left w:val="nil"/>
@@ -3352,10 +3486,53 @@
             </w:pPr>
             <w:r>
               <w:rPr>
-                <w:sz w:val="18"/>
-                <w:szCs w:val="18"/>
-              </w:rPr>
-              <w:t>1, 2, 4</w:t>
+                <w:b/>
+                <w:bCs/>
+                <w:sz w:val="18"/>
+                <w:szCs w:val="18"/>
+              </w:rPr>
+              <w:t>1</w:t>
+            </w:r>
+            <w:r>
+              <w:rPr>
+                <w:sz w:val="18"/>
+                <w:szCs w:val="18"/>
+              </w:rPr>
+              <w:t>, 2, 4</w:t>
+            </w:r>
+          </w:p>
+          <w:p>
+            <w:pPr>
+              <w:widowControl w:val="0"/>
+              <w:rPr>
+                <w:sz w:val="18"/>
+                <w:szCs w:val="18"/>
+              </w:rPr>
+            </w:pPr>
+            <w:proofErr w:type="spellStart"/>
+            <w:r>
+              <w:rPr>
+                <w:b/>
+                <w:bCs/>
+                <w:sz w:val="18"/>
+                <w:szCs w:val="18"/>
+              </w:rPr>
+              <w:t>gini</w:t>
+            </w:r>
+            <w:proofErr w:type="spellEnd"/>
+            <w:r>
+              <w:rPr>
+                <w:sz w:val="18"/>
+                <w:szCs w:val="18"/>
+              </w:rPr>
+              <w:t xml:space="preserve">, </w:t>
+            </w:r>
+            <w:r>
+              <w:rPr>
+                <w:sz w:val="18"/>
+                <w:szCs w:val="18"/>
+              </w:rPr>
+              <w:t>entropy</w:t>
             </w:r>
           </w:p>
         </w:tc>
@@ -3433,7 +3610,7 @@
         </w:tc>
         <w:tc>
           <w:tcPr>
-            <w:tcW w:w="1701" w:type="dxa"/>
+            <w:tcW w:w="1848" w:type="dxa"/>
             <w:tcBorders>
               <w:left w:val="nil"/>
               <w:bottom w:val="nil"/>
@@ -3452,7 +3629,65 @@
                 <w:sz w:val="18"/>
                 <w:szCs w:val="18"/>
               </w:rPr>
-              <w:t>2, 10</w:t>
+              <w:t xml:space="preserve">2, </w:t>
+            </w:r>
+            <w:r>
+              <w:rPr>
+                <w:sz w:val="18"/>
+                <w:szCs w:val="18"/>
+              </w:rPr>
+              <w:t>3</w:t>
+            </w:r>
+            <w:r>
+              <w:rPr>
+                <w:sz w:val="18"/>
+                <w:szCs w:val="18"/>
+              </w:rPr>
+              <w:t xml:space="preserve">, 4, </w:t>
+            </w:r>
+            <w:r>
+              <w:rPr>
+                <w:b/>
+                <w:bCs/>
+                <w:sz w:val="18"/>
+                <w:szCs w:val="18"/>
+              </w:rPr>
+              <w:t>5</w:t>
+            </w:r>
+            <w:r>
+              <w:rPr>
+                <w:sz w:val="18"/>
+                <w:szCs w:val="18"/>
+              </w:rPr>
+              <w:t xml:space="preserve">, 6, </w:t>
+            </w:r>
+            <w:r>
+              <w:rPr>
+                <w:sz w:val="18"/>
+                <w:szCs w:val="18"/>
+              </w:rPr>
+              <w:t xml:space="preserve">7, </w:t>
+            </w:r>
+            <w:r>
+              <w:rPr>
+                <w:sz w:val="18"/>
+                <w:szCs w:val="18"/>
+              </w:rPr>
+              <w:t xml:space="preserve">8, </w:t>
+            </w:r>
+            <w:r>
+              <w:rPr>
+                <w:sz w:val="18"/>
+                <w:szCs w:val="18"/>
+              </w:rPr>
+              <w:t xml:space="preserve">9, </w:t>
+            </w:r>
+            <w:r>
+              <w:rPr>
+                <w:sz w:val="18"/>
+                <w:szCs w:val="18"/>
+              </w:rPr>
+              <w:t>10</w:t>
             </w:r>
           </w:p>
         </w:tc>
@@ -3505,7 +3740,7 @@
         </w:tc>
         <w:tc>
           <w:tcPr>
-            <w:tcW w:w="1701" w:type="dxa"/>
+            <w:tcW w:w="1848" w:type="dxa"/>
             <w:tcBorders>
               <w:top w:val="nil"/>
               <w:left w:val="nil"/>
@@ -3522,10 +3757,26 @@
             </w:pPr>
             <w:r>
               <w:rPr>
-                <w:sz w:val="18"/>
-                <w:szCs w:val="18"/>
-              </w:rPr>
-              <w:t>k-means++, random</w:t>
+                <w:b/>
+                <w:bCs/>
+                <w:sz w:val="18"/>
+                <w:szCs w:val="18"/>
+              </w:rPr>
+              <w:t>k-means++</w:t>
+            </w:r>
+            <w:r>
+              <w:rPr>
+                <w:sz w:val="18"/>
+                <w:szCs w:val="18"/>
+              </w:rPr>
+              <w:t xml:space="preserve">, </w:t>
+            </w:r>
+            <w:r>
+              <w:rPr>
+                <w:sz w:val="18"/>
+                <w:szCs w:val="18"/>
+              </w:rPr>
+              <w:t>random</w:t>
             </w:r>
           </w:p>
         </w:tc>
@@ -3578,7 +3829,7 @@
         </w:tc>
         <w:tc>
           <w:tcPr>
-            <w:tcW w:w="1701" w:type="dxa"/>
+            <w:tcW w:w="1848" w:type="dxa"/>
             <w:tcBorders>
               <w:top w:val="nil"/>
               <w:left w:val="nil"/>
@@ -3598,7 +3849,16 @@
                 <w:sz w:val="18"/>
                 <w:szCs w:val="18"/>
               </w:rPr>
-              <w:t>5, 10, 20</w:t>
+              <w:t xml:space="preserve">5, 10, </w:t>
+            </w:r>
+            <w:r>
+              <w:rPr>
+                <w:b/>
+                <w:bCs/>
+                <w:sz w:val="18"/>
+                <w:szCs w:val="18"/>
+              </w:rPr>
+              <w:t>20</w:t>
             </w:r>
           </w:p>
         </w:tc>
@@ -3650,7 +3910,7 @@
         </w:tc>
         <w:tc>
           <w:tcPr>
-            <w:tcW w:w="1701" w:type="dxa"/>
+            <w:tcW w:w="1848" w:type="dxa"/>
             <w:tcBorders>
               <w:top w:val="nil"/>
               <w:left w:val="nil"/>
@@ -3669,7 +3929,23 @@
                 <w:sz w:val="18"/>
                 <w:szCs w:val="18"/>
               </w:rPr>
-              <w:t>10, 20, 50</w:t>
+              <w:t xml:space="preserve">10, </w:t>
+            </w:r>
+            <w:r>
+              <w:rPr>
+                <w:b/>
+                <w:bCs/>
+                <w:sz w:val="18"/>
+                <w:szCs w:val="18"/>
+              </w:rPr>
+              <w:t>20</w:t>
+            </w:r>
+            <w:r>
+              <w:rPr>
+                <w:sz w:val="18"/>
+                <w:szCs w:val="18"/>
+              </w:rPr>
+              <w:t>, 50</w:t>
             </w:r>
           </w:p>
         </w:tc>
@@ -3680,25 +3956,19 @@
         <w:widowControl w:val="0"/>
       </w:pPr>
       <w:r>
-        <w:t>T</w:t>
-      </w:r>
-      <w:r>
-        <w:t xml:space="preserve">o maximize performance and to reduce </w:t>
-      </w:r>
-      <w:r>
-        <w:t xml:space="preserve">overfitting, training was carried out using ‘holdout validation’ [ref], with 20% kept for a test set and </w:t>
+        <w:t>To maximize performance and to reduce overfitting, training was carried out using ‘holdout validation’ [ref], with 20%</w:t>
+      </w:r>
+      <w:r>
+        <w:t xml:space="preserve"> of the dataset</w:t>
+      </w:r>
+      <w:r>
+        <w:t xml:space="preserve"> kept for a test set and </w:t>
       </w:r>
       <w:r>
         <w:t>80%</w:t>
       </w:r>
       <w:r>
-        <w:t xml:space="preserve"> for a five</w:t>
-      </w:r>
-      <w:r>
-        <w:t xml:space="preserve">-fold </w:t>
-      </w:r>
-      <w:r>
-        <w:t xml:space="preserve">cross-validation </w:t>
+        <w:t xml:space="preserve"> for a five-fold cross-validation </w:t>
       </w:r>
       <w:r>
         <w:t>set</w:t>
@@ -3706,56 +3976,68 @@
       <w:r>
         <w:t xml:space="preserve">. The </w:t>
       </w:r>
+      <w:r>
+        <w:t>S</w:t>
+      </w:r>
+      <w:r>
+        <w:t>cikit-Learn function</w:t>
+      </w:r>
+      <w:r>
+        <w:t xml:space="preserve"> </w:t>
+      </w:r>
       <w:proofErr w:type="spellStart"/>
       <w:r>
+        <w:t>GridSearchCV</w:t>
+      </w:r>
+      <w:proofErr w:type="spellEnd"/>
+      <w:r>
+        <w:t xml:space="preserve"> was used to tune the </w:t>
+      </w:r>
+      <w:proofErr w:type="spellStart"/>
+      <w:r>
         <w:t>metaparameters</w:t>
       </w:r>
       <w:proofErr w:type="spellEnd"/>
       <w:r>
-        <w:t xml:space="preserve"> </w:t>
-      </w:r>
-      <w:r>
-        <w:t xml:space="preserve">were tuned using the </w:t>
-      </w:r>
-      <w:r>
-        <w:t>Scikit-Learn</w:t>
-      </w:r>
-      <w:r>
-        <w:t xml:space="preserve"> function</w:t>
-      </w:r>
-      <w:r>
-        <w:t xml:space="preserve"> </w:t>
+        <w:t xml:space="preserve"> [ref]. </w:t>
+      </w:r>
+      <w:r>
+        <w:t xml:space="preserve">Table 2 shows the values specified in the </w:t>
       </w:r>
       <w:proofErr w:type="spellStart"/>
       <w:r>
-        <w:t>GridSearchCV</w:t>
+        <w:t>metaparameter</w:t>
       </w:r>
       <w:proofErr w:type="spellEnd"/>
       <w:r>
-        <w:t xml:space="preserve">. </w:t>
-      </w:r>
-      <w:r>
-        <w:t xml:space="preserve">Table 2 shows the values specified in the </w:t>
-      </w:r>
-      <w:proofErr w:type="spellStart"/>
-      <w:r>
-        <w:t>metaparameters</w:t>
-      </w:r>
-      <w:proofErr w:type="spellEnd"/>
-      <w:r>
-        <w:t xml:space="preserve"> grid for each of the methods used.</w:t>
-      </w:r>
-      <w:r>
-        <w:t xml:space="preserve"> </w:t>
-      </w:r>
-      <w:r>
-        <w:t>Scikit-Learn provides a range of pseudo random procedures for determining the test set and folds and a 100 of these were used</w:t>
-      </w:r>
-      <w:r>
-        <w:t xml:space="preserve"> to generate the accuracy results shown in Table 3, that are</w:t>
-      </w:r>
-      <w:r>
-        <w:t xml:space="preserve"> measured as a percentage of correct predictions in the test set</w:t>
+        <w:t xml:space="preserve"> grid for each of the </w:t>
+      </w:r>
+      <w:r>
+        <w:t xml:space="preserve">AI </w:t>
+      </w:r>
+      <w:r>
+        <w:t>methods used.</w:t>
+      </w:r>
+      <w:r>
+        <w:t xml:space="preserve"> Scikit-Learn provides a range of pseudo random procedures for determining the test set and folds and a 100 </w:t>
+      </w:r>
+      <w:r>
+        <w:t xml:space="preserve">(indices 1 to 100) </w:t>
+      </w:r>
+      <w:r>
+        <w:t xml:space="preserve">different variations </w:t>
+      </w:r>
+      <w:r>
+        <w:t xml:space="preserve">were used to generate accuracy </w:t>
+      </w:r>
+      <w:r>
+        <w:t xml:space="preserve">results, shown as </w:t>
+      </w:r>
+      <w:r>
+        <w:t>a percentage of correct predictions in the test set</w:t>
+      </w:r>
+      <w:r>
+        <w:t xml:space="preserve"> in Table 3.</w:t>
       </w:r>
     </w:p>
     <w:p>
@@ -3775,7 +4057,7 @@
           <w:i/>
           <w:iCs/>
         </w:rPr>
-        <w:t>200 too large for number of trees?????</w:t>
+        <w:t>Need to redo running of algorithms to match</w:t>
       </w:r>
       <w:r>
         <w:rPr>
@@ -3784,102 +4066,33 @@
         </w:rPr>
         <w:t xml:space="preserve"> </w:t>
       </w:r>
-      <w:r>
-        <w:rPr>
-          <w:i/>
-          <w:iCs/>
-        </w:rPr>
-        <w:t xml:space="preserve">Do these cover all the parameters? Need to match my text – </w:t>
-      </w:r>
-      <w:proofErr w:type="spellStart"/>
+    </w:p>
+    <w:p>
+      <w:r>
+        <w:t>S</w:t>
+      </w:r>
+      <w:r>
+        <w:t>ome figures have capitals……………</w:t>
+      </w:r>
+    </w:p>
+    <w:p>
+      <w:r>
+        <w:t xml:space="preserve">Need to do </w:t>
+      </w:r>
       <w:proofErr w:type="gramStart"/>
       <w:r>
-        <w:rPr>
-          <w:i/>
-          <w:iCs/>
-        </w:rPr>
-        <w:t>gini</w:t>
-      </w:r>
-      <w:proofErr w:type="spellEnd"/>
-      <w:r>
-        <w:rPr>
-          <w:i/>
-          <w:iCs/>
-        </w:rPr>
-        <w:t xml:space="preserve"> </w:t>
-      </w:r>
-      <w:r>
-        <w:rPr>
-          <w:i/>
-          <w:iCs/>
-        </w:rPr>
-        <w:t>,</w:t>
+        <w:t>standardization  of</w:t>
       </w:r>
       <w:proofErr w:type="gramEnd"/>
       <w:r>
-        <w:rPr>
-          <w:i/>
-          <w:iCs/>
-        </w:rPr>
-        <w:t xml:space="preserve"> entropy random forest? </w:t>
-      </w:r>
-    </w:p>
-    <w:p>
-      <w:pPr>
-        <w:rPr>
-          <w:i/>
-          <w:iCs/>
-        </w:rPr>
-      </w:pPr>
-      <w:r>
-        <w:rPr>
-          <w:i/>
-          <w:iCs/>
-        </w:rPr>
-        <w:t>k-means 0 Euclid</w:t>
-      </w:r>
-    </w:p>
-    <w:p>
-      <w:r>
-        <w:t>Some figures have capitals……………</w:t>
-      </w:r>
-    </w:p>
-    <w:p>
-      <w:pPr>
-        <w:rPr>
-          <w:i/>
-          <w:iCs/>
-        </w:rPr>
-      </w:pPr>
-      <w:r>
-        <w:rPr>
-          <w:i/>
-          <w:iCs/>
-        </w:rPr>
-        <w:t>Need a better name than surprising…  Comment on results here???</w:t>
-      </w:r>
-    </w:p>
-    <w:p/>
-    <w:p>
-      <w:pPr>
-        <w:rPr>
-          <w:b/>
-          <w:bCs/>
-        </w:rPr>
-      </w:pPr>
-      <w:r>
-        <w:rPr>
-          <w:b/>
-          <w:bCs/>
-        </w:rPr>
-        <w:t>Analysis</w:t>
+        <w:t xml:space="preserve"> training and test separately?</w:t>
       </w:r>
     </w:p>
     <w:p/>
     <w:tbl>
       <w:tblPr>
         <w:tblStyle w:val="TableGrid"/>
-        <w:tblpPr w:leftFromText="180" w:rightFromText="180" w:vertAnchor="text" w:horzAnchor="margin" w:tblpXSpec="right" w:tblpY="47"/>
+        <w:tblpPr w:leftFromText="180" w:rightFromText="180" w:vertAnchor="text" w:horzAnchor="margin" w:tblpXSpec="right" w:tblpY="245"/>
         <w:tblW w:w="0" w:type="auto"/>
         <w:tblLayout w:type="fixed"/>
         <w:tblCellMar>
@@ -3947,14 +4160,7 @@
                 <w:sz w:val="18"/>
                 <w:szCs w:val="18"/>
               </w:rPr>
-              <w:t>2</w:t>
-            </w:r>
-            <w:r>
-              <w:rPr>
-                <w:sz w:val="18"/>
-                <w:szCs w:val="18"/>
-              </w:rPr>
-              <w:t xml:space="preserve"> </w:t>
+              <w:t xml:space="preserve">2 </w:t>
             </w:r>
           </w:p>
         </w:tc>
@@ -4060,7 +4266,14 @@
                 <w:sz w:val="18"/>
                 <w:szCs w:val="18"/>
               </w:rPr>
-              <w:t>37.9%</w:t>
+              <w:t>43.49</w:t>
+            </w:r>
+            <w:r>
+              <w:rPr>
+                <w:sz w:val="18"/>
+                <w:szCs w:val="18"/>
+              </w:rPr>
+              <w:t>%</w:t>
             </w:r>
           </w:p>
         </w:tc>
@@ -4083,10 +4296,19 @@
             <w:proofErr w:type="spellStart"/>
             <w:r>
               <w:rPr>
-                <w:sz w:val="18"/>
-                <w:szCs w:val="18"/>
-              </w:rPr>
-              <w:t>kNN</w:t>
+                <w:i/>
+                <w:iCs/>
+                <w:sz w:val="18"/>
+                <w:szCs w:val="18"/>
+              </w:rPr>
+              <w:t>k</w:t>
+            </w:r>
+            <w:r>
+              <w:rPr>
+                <w:sz w:val="18"/>
+                <w:szCs w:val="18"/>
+              </w:rPr>
+              <w:t>NN</w:t>
             </w:r>
             <w:proofErr w:type="spellEnd"/>
             <w:r>
@@ -4117,7 +4339,14 @@
                 <w:sz w:val="18"/>
                 <w:szCs w:val="18"/>
               </w:rPr>
-              <w:t>82.35%</w:t>
+              <w:t>83.63</w:t>
+            </w:r>
+            <w:r>
+              <w:rPr>
+                <w:sz w:val="18"/>
+                <w:szCs w:val="18"/>
+              </w:rPr>
+              <w:t>%</w:t>
             </w:r>
           </w:p>
         </w:tc>
@@ -4140,10 +4369,19 @@
             <w:proofErr w:type="spellStart"/>
             <w:r>
               <w:rPr>
-                <w:sz w:val="18"/>
-                <w:szCs w:val="18"/>
-              </w:rPr>
-              <w:t>kNN</w:t>
+                <w:i/>
+                <w:iCs/>
+                <w:sz w:val="18"/>
+                <w:szCs w:val="18"/>
+              </w:rPr>
+              <w:t>k</w:t>
+            </w:r>
+            <w:r>
+              <w:rPr>
+                <w:sz w:val="18"/>
+                <w:szCs w:val="18"/>
+              </w:rPr>
+              <w:t>NN</w:t>
             </w:r>
             <w:proofErr w:type="spellEnd"/>
             <w:r>
@@ -4151,7 +4389,21 @@
                 <w:sz w:val="18"/>
                 <w:szCs w:val="18"/>
               </w:rPr>
-              <w:t>, no island, no body mass</w:t>
+              <w:t xml:space="preserve">, </w:t>
+            </w:r>
+            <w:r>
+              <w:rPr>
+                <w:sz w:val="18"/>
+                <w:szCs w:val="18"/>
+              </w:rPr>
+              <w:t xml:space="preserve">no flipper length, </w:t>
+            </w:r>
+            <w:r>
+              <w:rPr>
+                <w:sz w:val="18"/>
+                <w:szCs w:val="18"/>
+              </w:rPr>
+              <w:t>body mass</w:t>
             </w:r>
           </w:p>
         </w:tc>
@@ -4174,7 +4426,28 @@
                 <w:sz w:val="18"/>
                 <w:szCs w:val="18"/>
               </w:rPr>
-              <w:t>97.65%</w:t>
+              <w:t>9</w:t>
+            </w:r>
+            <w:r>
+              <w:rPr>
+                <w:sz w:val="18"/>
+                <w:szCs w:val="18"/>
+              </w:rPr>
+              <w:t>8.</w:t>
+            </w:r>
+            <w:r>
+              <w:rPr>
+                <w:sz w:val="18"/>
+                <w:szCs w:val="18"/>
+              </w:rPr>
+              <w:t>60</w:t>
+            </w:r>
+            <w:r>
+              <w:rPr>
+                <w:sz w:val="18"/>
+                <w:szCs w:val="18"/>
+              </w:rPr>
+              <w:t>%</w:t>
             </w:r>
           </w:p>
         </w:tc>
@@ -4222,7 +4495,28 @@
                 <w:sz w:val="18"/>
                 <w:szCs w:val="18"/>
               </w:rPr>
-              <w:t>98.97%</w:t>
+              <w:t>98</w:t>
+            </w:r>
+            <w:r>
+              <w:rPr>
+                <w:sz w:val="18"/>
+                <w:szCs w:val="18"/>
+              </w:rPr>
+              <w:t>.</w:t>
+            </w:r>
+            <w:r>
+              <w:rPr>
+                <w:sz w:val="18"/>
+                <w:szCs w:val="18"/>
+              </w:rPr>
+              <w:t>68</w:t>
+            </w:r>
+            <w:r>
+              <w:rPr>
+                <w:sz w:val="18"/>
+                <w:szCs w:val="18"/>
+              </w:rPr>
+              <w:t>%</w:t>
             </w:r>
           </w:p>
         </w:tc>
@@ -4247,7 +4541,21 @@
                 <w:sz w:val="18"/>
                 <w:szCs w:val="18"/>
               </w:rPr>
-              <w:t>random forest, no island, no body mass</w:t>
+              <w:t>random forest, no</w:t>
+            </w:r>
+            <w:r>
+              <w:rPr>
+                <w:sz w:val="18"/>
+                <w:szCs w:val="18"/>
+              </w:rPr>
+              <w:t xml:space="preserve"> flipper length</w:t>
+            </w:r>
+            <w:r>
+              <w:rPr>
+                <w:sz w:val="18"/>
+                <w:szCs w:val="18"/>
+              </w:rPr>
+              <w:t>, body mass</w:t>
             </w:r>
           </w:p>
         </w:tc>
@@ -4270,7 +4578,21 @@
                 <w:sz w:val="18"/>
                 <w:szCs w:val="18"/>
               </w:rPr>
-              <w:t>98.97%</w:t>
+              <w:t>98.</w:t>
+            </w:r>
+            <w:r>
+              <w:rPr>
+                <w:sz w:val="18"/>
+                <w:szCs w:val="18"/>
+              </w:rPr>
+              <w:t>53</w:t>
+            </w:r>
+            <w:r>
+              <w:rPr>
+                <w:sz w:val="18"/>
+                <w:szCs w:val="18"/>
+              </w:rPr>
+              <w:t>%</w:t>
             </w:r>
           </w:p>
         </w:tc>
@@ -4292,10 +4614,19 @@
             </w:pPr>
             <w:r>
               <w:rPr>
-                <w:sz w:val="18"/>
-                <w:szCs w:val="18"/>
-              </w:rPr>
-              <w:t xml:space="preserve">k-means, all features </w:t>
+                <w:i/>
+                <w:iCs/>
+                <w:sz w:val="18"/>
+                <w:szCs w:val="18"/>
+              </w:rPr>
+              <w:t>k</w:t>
+            </w:r>
+            <w:r>
+              <w:rPr>
+                <w:sz w:val="18"/>
+                <w:szCs w:val="18"/>
+              </w:rPr>
+              <w:t xml:space="preserve">-means, all features </w:t>
             </w:r>
           </w:p>
         </w:tc>
@@ -4340,10 +4671,19 @@
             </w:pPr>
             <w:r>
               <w:rPr>
-                <w:sz w:val="18"/>
-                <w:szCs w:val="18"/>
-              </w:rPr>
-              <w:t xml:space="preserve">k-means, no body mass* </w:t>
+                <w:i/>
+                <w:iCs/>
+                <w:sz w:val="18"/>
+                <w:szCs w:val="18"/>
+              </w:rPr>
+              <w:t>k</w:t>
+            </w:r>
+            <w:r>
+              <w:rPr>
+                <w:sz w:val="18"/>
+                <w:szCs w:val="18"/>
+              </w:rPr>
+              <w:t xml:space="preserve">-means, no body mass </w:t>
             </w:r>
           </w:p>
         </w:tc>
@@ -4391,7 +4731,14 @@
                 <w:sz w:val="18"/>
                 <w:szCs w:val="18"/>
               </w:rPr>
-              <w:t>surprising, no island, no body mass</w:t>
+              <w:t>CVA</w:t>
+            </w:r>
+            <w:r>
+              <w:rPr>
+                <w:sz w:val="18"/>
+                <w:szCs w:val="18"/>
+              </w:rPr>
+              <w:t>, no island, no body mass</w:t>
             </w:r>
           </w:p>
         </w:tc>
@@ -4439,7 +4786,14 @@
                 <w:sz w:val="18"/>
                 <w:szCs w:val="18"/>
               </w:rPr>
-              <w:t>surprising, no body mass</w:t>
+              <w:t>CVA</w:t>
+            </w:r>
+            <w:r>
+              <w:rPr>
+                <w:sz w:val="18"/>
+                <w:szCs w:val="18"/>
+              </w:rPr>
+              <w:t>, no body mass</w:t>
             </w:r>
           </w:p>
         </w:tc>
@@ -4469,8 +4823,24 @@
       </w:tr>
     </w:tbl>
     <w:p>
-      <w:r>
-        <w:t>The</w:t>
+      <w:pPr>
+        <w:rPr>
+          <w:b/>
+          <w:bCs/>
+        </w:rPr>
+      </w:pPr>
+      <w:r>
+        <w:rPr>
+          <w:b/>
+          <w:bCs/>
+        </w:rPr>
+        <w:t>Analysis</w:t>
+      </w:r>
+    </w:p>
+    <w:p/>
+    <w:p>
+      <w:r>
+        <w:t>A</w:t>
       </w:r>
       <w:r>
         <w:t xml:space="preserve"> baseline </w:t>
@@ -4485,31 +4855,94 @@
         <w:t xml:space="preserve">demonstrate </w:t>
       </w:r>
       <w:r>
-        <w:t xml:space="preserve">performance improvements that can be achieved by the </w:t>
-      </w:r>
-      <w:r>
-        <w:t xml:space="preserve">main </w:t>
-      </w:r>
-      <w:r>
-        <w:t xml:space="preserve">algorithms being considered. </w:t>
-      </w:r>
-      <w:r>
-        <w:t>If the performance cannot be improved significantly above that of the baseline, then this may indicate that the approach being considered is not suitable or that the problem is particularly intractable.</w:t>
+        <w:t xml:space="preserve">performance improvements achieved by the </w:t>
+      </w:r>
+      <w:r>
+        <w:t xml:space="preserve">AI methods </w:t>
+      </w:r>
+      <w:r>
+        <w:t xml:space="preserve">being considered. </w:t>
+      </w:r>
+      <w:r>
+        <w:t xml:space="preserve">If the performance cannot be improved significantly above that of the baseline, this may indicate that the </w:t>
+      </w:r>
+      <w:r>
+        <w:t xml:space="preserve">method is not </w:t>
+      </w:r>
+      <w:r>
+        <w:t xml:space="preserve">suitable or that the problem </w:t>
+      </w:r>
+      <w:r>
+        <w:t xml:space="preserve">itself </w:t>
+      </w:r>
+      <w:r>
+        <w:t>is particularly intractable.</w:t>
       </w:r>
       <w:r>
         <w:t xml:space="preserve"> In a classification problem, the baseline </w:t>
       </w:r>
       <w:r>
-        <w:t xml:space="preserve">used </w:t>
-      </w:r>
-      <w:r>
-        <w:t>is often to select the class that has the most observations</w:t>
-      </w:r>
-      <w:r>
-        <w:t xml:space="preserve"> and i</w:t>
-      </w:r>
-      <w:r>
-        <w:t xml:space="preserve">n this work the Adelie penguins are the most common (147/388), giving an accuracy of 37.9%. </w:t>
+        <w:t xml:space="preserve">method is often simply to select </w:t>
+      </w:r>
+      <w:r>
+        <w:t xml:space="preserve">the most frequent </w:t>
+      </w:r>
+      <w:r>
+        <w:t xml:space="preserve">class </w:t>
+      </w:r>
+      <w:r>
+        <w:t xml:space="preserve">in the </w:t>
+      </w:r>
+      <w:r>
+        <w:t>observations</w:t>
+      </w:r>
+      <w:r>
+        <w:t xml:space="preserve"> and</w:t>
+      </w:r>
+      <w:r>
+        <w:t>,</w:t>
+      </w:r>
+      <w:r>
+        <w:t xml:space="preserve"> i</w:t>
+      </w:r>
+      <w:r>
+        <w:t xml:space="preserve">n this </w:t>
+      </w:r>
+      <w:r>
+        <w:t>work,</w:t>
+      </w:r>
+      <w:r>
+        <w:t xml:space="preserve"> </w:t>
+      </w:r>
+      <w:r>
+        <w:t xml:space="preserve">this is </w:t>
+      </w:r>
+      <w:r>
+        <w:t xml:space="preserve">the Adelie penguins, giving an accuracy of </w:t>
+      </w:r>
+      <w:r>
+        <w:t>43.49</w:t>
+      </w:r>
+      <w:r>
+        <w:t>%</w:t>
+      </w:r>
+      <w:r>
+        <w:t xml:space="preserve"> (</w:t>
+      </w:r>
+      <w:r>
+        <w:t>147/3</w:t>
+      </w:r>
+      <w:r>
+        <w:t>3</w:t>
+      </w:r>
+      <w:r>
+        <w:t>8</w:t>
+      </w:r>
+      <w:r>
+        <w:t>)</w:t>
+      </w:r>
+      <w:r>
+        <w:t xml:space="preserve">. </w:t>
       </w:r>
     </w:p>
     <w:p/>
@@ -4559,14 +4992,17 @@
           <w:i/>
           <w:iCs/>
         </w:rPr>
-        <w:t xml:space="preserve">  </w:t>
-      </w:r>
-      <w:r>
-        <w:t>Training</w:t>
+        <w:t xml:space="preserve"> </w:t>
+      </w:r>
+      <w:r>
+        <w:t xml:space="preserve"> T</w:t>
+      </w:r>
+      <w:r>
+        <w:t>he</w:t>
       </w:r>
       <w:proofErr w:type="gramEnd"/>
       <w:r>
-        <w:t xml:space="preserve"> for </w:t>
+        <w:t xml:space="preserve"> performance of </w:t>
       </w:r>
       <w:proofErr w:type="spellStart"/>
       <w:r>
@@ -4584,66 +5020,19 @@
         <w:t xml:space="preserve"> </w:t>
       </w:r>
       <w:r>
-        <w:t xml:space="preserve">algorithm </w:t>
-      </w:r>
-      <w:r>
-        <w:t xml:space="preserve">simply involves </w:t>
-      </w:r>
-      <w:r>
-        <w:t>stor</w:t>
-      </w:r>
-      <w:r>
-        <w:t>ing</w:t>
-      </w:r>
-      <w:r>
-        <w:t xml:space="preserve"> the </w:t>
-      </w:r>
-      <w:r>
-        <w:t xml:space="preserve">training </w:t>
-      </w:r>
-      <w:r>
-        <w:t>dataset.</w:t>
-      </w:r>
-      <w:r>
-        <w:t xml:space="preserve"> Classification then requires finding the distance</w:t>
-      </w:r>
-      <w:r>
-        <w:t>s</w:t>
-      </w:r>
-      <w:r>
-        <w:t xml:space="preserve"> (typically Euclidean or </w:t>
-      </w:r>
-      <w:proofErr w:type="spellStart"/>
-      <w:r>
-        <w:t>Manhatten</w:t>
-      </w:r>
-      <w:proofErr w:type="spellEnd"/>
-      <w:r>
-        <w:t>?) from</w:t>
-      </w:r>
-      <w:r>
-        <w:t xml:space="preserve"> the </w:t>
-      </w:r>
-      <w:r>
-        <w:t>test</w:t>
-      </w:r>
-      <w:r>
-        <w:t xml:space="preserve"> data </w:t>
-      </w:r>
-      <w:r>
-        <w:t>value</w:t>
-      </w:r>
-      <w:r>
-        <w:t xml:space="preserve"> </w:t>
-      </w:r>
-      <w:r>
-        <w:t>to the</w:t>
-      </w:r>
-      <w:r>
-        <w:t xml:space="preserve"> training examples</w:t>
-      </w:r>
-      <w:r>
-        <w:t xml:space="preserve">. The </w:t>
+        <w:t xml:space="preserve">was found to </w:t>
+      </w:r>
+      <w:r>
+        <w:t xml:space="preserve">be improved by omitting features from training. </w:t>
+      </w:r>
+      <w:r>
+        <w:t>An exhaustive search involving omitting all combinations of features determined that</w:t>
+      </w:r>
+      <w:r>
+        <w:t xml:space="preserve"> the best accuracy of 98.5% was achieved </w:t>
+      </w:r>
+      <w:r>
+        <w:t xml:space="preserve">for </w:t>
       </w:r>
       <w:r>
         <w:rPr>
@@ -4653,72 +5042,80 @@
         <w:t>k</w:t>
       </w:r>
       <w:r>
-        <w:t xml:space="preserve"> nearest </w:t>
-      </w:r>
-      <w:r>
-        <w:t>neighbo</w:t>
-      </w:r>
-      <w:r>
-        <w:t>u</w:t>
-      </w:r>
-      <w:r>
-        <w:t xml:space="preserve">rs to the </w:t>
-      </w:r>
-      <w:r>
-        <w:t xml:space="preserve">test </w:t>
-      </w:r>
-      <w:r>
-        <w:t xml:space="preserve">data </w:t>
-      </w:r>
-      <w:r>
-        <w:t>value are found and the most</w:t>
-      </w:r>
-      <w:r>
-        <w:t xml:space="preserve"> common class label among </w:t>
-      </w:r>
-      <w:r>
-        <w:t xml:space="preserve">the </w:t>
+        <w:t xml:space="preserve">=4 </w:t>
+      </w:r>
+      <w:r>
+        <w:t>when</w:t>
+      </w:r>
+      <w:r>
+        <w:t xml:space="preserve"> </w:t>
       </w:r>
       <w:r>
         <w:rPr>
           <w:i/>
           <w:iCs/>
         </w:rPr>
-        <w:t xml:space="preserve">k </w:t>
-      </w:r>
-      <w:r>
-        <w:t xml:space="preserve">neighbours is </w:t>
-      </w:r>
-      <w:r>
-        <w:t xml:space="preserve">the </w:t>
-      </w:r>
-      <w:r>
-        <w:t>predicted label.</w:t>
-      </w:r>
-      <w:r>
-        <w:rPr>
-          <w:b/>
-          <w:bCs/>
-          <w:i/>
-          <w:iCs/>
-        </w:rPr>
-        <w:t xml:space="preserve"> </w:t>
-      </w:r>
-      <w:r>
-        <w:t>The results obtained for the classification are shown in Table 4</w:t>
-      </w:r>
-      <w:r>
-        <w:t>. Comments?</w:t>
-      </w:r>
-    </w:p>
-    <w:p/>
-    <w:p>
-      <w:pPr>
+        <w:t>flipper length</w:t>
+      </w:r>
+      <w:r>
+        <w:t xml:space="preserve"> and </w:t>
+      </w:r>
+      <w:r>
         <w:rPr>
           <w:i/>
           <w:iCs/>
         </w:rPr>
-      </w:pPr>
+        <w:t>body mass</w:t>
+      </w:r>
+      <w:r>
+        <w:t xml:space="preserve"> were omitted</w:t>
+      </w:r>
+      <w:r>
+        <w:t xml:space="preserve">. It appears that these features are not providing any information additional to </w:t>
+      </w:r>
+      <w:r>
+        <w:t xml:space="preserve">the </w:t>
+      </w:r>
+      <w:r>
+        <w:t xml:space="preserve">other numerical features and the higher value of </w:t>
+      </w:r>
+      <w:r>
+        <w:rPr>
+          <w:i/>
+          <w:iCs/>
+        </w:rPr>
+        <w:t>k</w:t>
+      </w:r>
+      <w:r>
+        <w:t xml:space="preserve"> </w:t>
+      </w:r>
+      <w:r>
+        <w:t xml:space="preserve">may </w:t>
+      </w:r>
+      <w:r>
+        <w:t xml:space="preserve">have allowed </w:t>
+      </w:r>
+      <w:proofErr w:type="spellStart"/>
+      <w:r>
+        <w:rPr>
+          <w:i/>
+          <w:iCs/>
+        </w:rPr>
+        <w:t>k</w:t>
+      </w:r>
+      <w:r>
+        <w:t>NN</w:t>
+      </w:r>
+      <w:proofErr w:type="spellEnd"/>
+      <w:r>
+        <w:t xml:space="preserve"> </w:t>
+      </w:r>
+      <w:r>
+        <w:t>to improve in terms of its generalization.</w:t>
+      </w:r>
+    </w:p>
+    <w:p/>
+    <w:p>
       <w:r>
         <w:rPr>
           <w:b/>
@@ -4746,6 +5143,7 @@
         </w:rPr>
         <w:t xml:space="preserve"> - </w:t>
       </w:r>
+      <w:proofErr w:type="gramStart"/>
       <w:r>
         <w:rPr>
           <w:b/>
@@ -4753,18 +5151,9 @@
           <w:i/>
           <w:iCs/>
         </w:rPr>
-        <w:t xml:space="preserve">Random </w:t>
-      </w:r>
-      <w:proofErr w:type="gramStart"/>
-      <w:r>
-        <w:rPr>
-          <w:b/>
-          <w:bCs/>
-          <w:i/>
-          <w:iCs/>
-        </w:rPr>
-        <w:t>forest</w:t>
-      </w:r>
+        <w:t>Random forest</w:t>
+      </w:r>
+      <w:proofErr w:type="gramEnd"/>
       <w:r>
         <w:rPr>
           <w:b/>
@@ -4774,72 +5163,55 @@
         </w:rPr>
         <w:t xml:space="preserve">  </w:t>
       </w:r>
-      <w:r>
-        <w:t>A</w:t>
-      </w:r>
-      <w:proofErr w:type="gramEnd"/>
-      <w:r>
-        <w:t xml:space="preserve"> random forest is a collection of decision trees; each tree being trained separately on a subset of the training data using a subset of features. </w:t>
-      </w:r>
-      <w:r>
-        <w:t>Decision tree</w:t>
-      </w:r>
-      <w:r>
-        <w:t xml:space="preserve"> training builds a set of nodes</w:t>
-      </w:r>
-      <w:r>
-        <w:t xml:space="preserve"> each defining a test on selected feature value to </w:t>
-      </w:r>
-      <w:r>
-        <w:t>determ</w:t>
-      </w:r>
-      <w:r>
-        <w:t>ine which output branch to follow</w:t>
-      </w:r>
-      <w:r>
-        <w:t xml:space="preserve">. The </w:t>
-      </w:r>
-      <w:r>
-        <w:t xml:space="preserve">CART </w:t>
-      </w:r>
-      <w:r>
-        <w:t>(</w:t>
-      </w:r>
-      <w:r>
-        <w:t>classification and regression tree</w:t>
-      </w:r>
-      <w:r>
-        <w:t xml:space="preserve">) </w:t>
-      </w:r>
-      <w:r>
-        <w:t xml:space="preserve">algorithm is often used to determine which feature to use at the </w:t>
-      </w:r>
-      <w:r>
-        <w:t>node</w:t>
-      </w:r>
-      <w:r>
-        <w:t xml:space="preserve"> and </w:t>
-      </w:r>
-      <w:r>
-        <w:t>one of a</w:t>
-      </w:r>
-      <w:r>
-        <w:t xml:space="preserve"> range of </w:t>
-      </w:r>
-      <w:r>
-        <w:t xml:space="preserve">possible </w:t>
-      </w:r>
-      <w:r>
-        <w:t xml:space="preserve">methods (such as information gain or Gini impurity) </w:t>
-      </w:r>
-      <w:r>
-        <w:t>is</w:t>
-      </w:r>
-      <w:r>
-        <w:t xml:space="preserve"> used to assess the quality of the split. </w:t>
-      </w:r>
-      <w:r>
-        <w:t>Comments?</w:t>
+    </w:p>
+    <w:p>
+      <w:r>
+        <w:t xml:space="preserve">Including all of the features in the analysis provided an accuracy marginally better than could be achieved using </w:t>
+      </w:r>
+      <w:proofErr w:type="spellStart"/>
+      <w:r>
+        <w:rPr>
+          <w:i/>
+          <w:iCs/>
+        </w:rPr>
+        <w:t>k</w:t>
+      </w:r>
+      <w:r>
+        <w:t>nn</w:t>
+      </w:r>
+      <w:proofErr w:type="spellEnd"/>
+      <w:r>
+        <w:t xml:space="preserve"> </w:t>
+      </w:r>
+      <w:r>
+        <w:t xml:space="preserve">when its </w:t>
+      </w:r>
+      <w:r>
+        <w:t>features</w:t>
+      </w:r>
+      <w:r>
+        <w:t xml:space="preserve"> were carefully selected</w:t>
+      </w:r>
+      <w:r>
+        <w:t>.</w:t>
+      </w:r>
+      <w:r>
+        <w:t xml:space="preserve"> No performance improvement was found by using fewer features, indicating that, for the Palmer penguin dataset at least, it requires considerably less implementation effort to achieve good performance using a random forest than it does using </w:t>
+      </w:r>
+      <w:proofErr w:type="spellStart"/>
+      <w:r>
+        <w:rPr>
+          <w:i/>
+          <w:iCs/>
+        </w:rPr>
+        <w:t>k</w:t>
+      </w:r>
+      <w:r>
+        <w:t>nn</w:t>
+      </w:r>
+      <w:proofErr w:type="spellEnd"/>
+      <w:r>
+        <w:t>.</w:t>
       </w:r>
     </w:p>
     <w:p/>
@@ -4932,7 +5304,13 @@
       </w:r>
       <w:proofErr w:type="gramEnd"/>
       <w:r>
-        <w:t xml:space="preserve"> an unsup</w:t>
+        <w:t xml:space="preserve"> </w:t>
+      </w:r>
+      <w:r>
+        <w:t xml:space="preserve">it is </w:t>
+      </w:r>
+      <w:r>
+        <w:t>an unsup</w:t>
       </w:r>
       <w:r>
         <w:t xml:space="preserve">ervised clustering method, </w:t>
@@ -4954,16 +5332,19 @@
         <w:t>by aligning</w:t>
       </w:r>
       <w:r>
-        <w:t xml:space="preserve"> </w:t>
-      </w:r>
-      <w:r>
-        <w:t xml:space="preserve">identified </w:t>
-      </w:r>
-      <w:r>
-        <w:t xml:space="preserve">clusters with classes. </w:t>
-      </w:r>
-      <w:r>
-        <w:t xml:space="preserve">In the first cycle, </w:t>
+        <w:t xml:space="preserve"> clusters with classes. </w:t>
+      </w:r>
+      <w:r>
+        <w:t>O</w:t>
+      </w:r>
+      <w:r>
+        <w:t xml:space="preserve">nly the numerical </w:t>
+      </w:r>
+      <w:r>
+        <w:t>features</w:t>
+      </w:r>
+      <w:r>
+        <w:t xml:space="preserve"> were included in the </w:t>
       </w:r>
       <w:r>
         <w:rPr>
@@ -4973,7 +5354,36 @@
         <w:t>k</w:t>
       </w:r>
       <w:r>
-        <w:t xml:space="preserve">-means randomly selects </w:t>
+        <w:t>-means analysis</w:t>
+      </w:r>
+      <w:r>
+        <w:t xml:space="preserve"> as it is not able to deal with </w:t>
+      </w:r>
+      <w:r>
+        <w:t xml:space="preserve">unordered </w:t>
+      </w:r>
+      <w:r>
+        <w:t>categorical data</w:t>
+      </w:r>
+      <w:r>
+        <w:t xml:space="preserve"> directly or by labelling</w:t>
+      </w:r>
+      <w:r>
+        <w:t>.</w:t>
+      </w:r>
+    </w:p>
+    <w:p>
+      <w:r>
+        <w:t xml:space="preserve">The </w:t>
+      </w:r>
+      <w:r>
+        <w:t>number of clusters</w:t>
+      </w:r>
+      <w:r>
+        <w:t xml:space="preserve"> </w:t>
+      </w:r>
+      <w:r>
+        <w:t>(</w:t>
       </w:r>
       <w:r>
         <w:rPr>
@@ -4983,46 +5393,34 @@
         <w:t>k</w:t>
       </w:r>
       <w:r>
-        <w:t xml:space="preserve"> data points as </w:t>
-      </w:r>
-      <w:r>
-        <w:t xml:space="preserve">cluster </w:t>
-      </w:r>
-      <w:r>
-        <w:t>centroids in the training data space and assigns the remaining data points to the cluster whose centroid is closest (using Euclidian distance or another method). The means of the data points in each cluster are calculated</w:t>
-      </w:r>
-      <w:r>
-        <w:t xml:space="preserve"> and then</w:t>
-      </w:r>
-      <w:r>
-        <w:t xml:space="preserve"> used as the centroids in the next cycle</w:t>
-      </w:r>
-      <w:r>
-        <w:t>. T</w:t>
-      </w:r>
-      <w:r>
-        <w:t>he cycle repeats until the clusters no longer change</w:t>
-      </w:r>
-      <w:r>
-        <w:t xml:space="preserve"> or a </w:t>
-      </w:r>
-      <w:r>
-        <w:t xml:space="preserve">defined </w:t>
-      </w:r>
-      <w:r>
-        <w:t>maximum number of iterations is reached</w:t>
-      </w:r>
-      <w:r>
-        <w:t>.</w:t>
-      </w:r>
-      <w:r>
-        <w:t xml:space="preserve"> </w:t>
-      </w:r>
-    </w:p>
-    <w:p/>
-    <w:p>
-      <w:r>
-        <w:t xml:space="preserve">As </w:t>
+        <w:t xml:space="preserve">) </w:t>
+      </w:r>
+      <w:r>
+        <w:t xml:space="preserve">was selected using both </w:t>
+      </w:r>
+      <w:r>
+        <w:t xml:space="preserve">the elbow </w:t>
+      </w:r>
+      <w:r>
+        <w:t>and</w:t>
+      </w:r>
+      <w:r>
+        <w:t xml:space="preserve"> silhou</w:t>
+      </w:r>
+      <w:r>
+        <w:t>e</w:t>
+      </w:r>
+      <w:r>
+        <w:t>tte method</w:t>
+      </w:r>
+      <w:r>
+        <w:t>s</w:t>
+      </w:r>
+      <w:r>
+        <w:t>, giv</w:t>
+      </w:r>
+      <w:r>
+        <w:t xml:space="preserve">ing values of </w:t>
       </w:r>
       <w:r>
         <w:rPr>
@@ -5032,10 +5430,7 @@
         <w:t>k</w:t>
       </w:r>
       <w:r>
-        <w:t xml:space="preserve">-means operates with numerical values not categorical data. So, we only look at the numerical values. </w:t>
-      </w:r>
-      <w:r>
-        <w:t xml:space="preserve">The value of </w:t>
+        <w:t xml:space="preserve">=3 and </w:t>
       </w:r>
       <w:r>
         <w:rPr>
@@ -5045,25 +5440,22 @@
         <w:t>k</w:t>
       </w:r>
       <w:r>
-        <w:t xml:space="preserve"> was selected using both </w:t>
-      </w:r>
-      <w:r>
-        <w:t xml:space="preserve">the elbow </w:t>
-      </w:r>
-      <w:r>
-        <w:t>and</w:t>
-      </w:r>
-      <w:r>
-        <w:t xml:space="preserve"> silhou</w:t>
-      </w:r>
-      <w:r>
-        <w:t>e</w:t>
-      </w:r>
-      <w:r>
-        <w:t>tte method</w:t>
-      </w:r>
-      <w:r>
-        <w:t xml:space="preserve">s, but it was found that only when </w:t>
+        <w:t>=2 respectively</w:t>
+      </w:r>
+      <w:r>
+        <w:t>, as shown in Figure 4(a)</w:t>
+      </w:r>
+      <w:r>
+        <w:t>. However, an empirical investigation</w:t>
+      </w:r>
+      <w:r>
+        <w:t xml:space="preserve"> found that </w:t>
+      </w:r>
+      <w:r>
+        <w:t xml:space="preserve">performance improved significantly </w:t>
+      </w:r>
+      <w:r>
+        <w:t xml:space="preserve">when </w:t>
       </w:r>
       <w:r>
         <w:rPr>
@@ -5079,79 +5471,48 @@
         <w:t>≥</w:t>
       </w:r>
       <w:r>
-        <w:t>4 was at least one cluster formed for each of the species.</w:t>
-      </w:r>
-    </w:p>
-    <w:p>
-      <w:pPr>
+        <w:t xml:space="preserve">4 </w:t>
+      </w:r>
+      <w:r>
+        <w:t xml:space="preserve">as when </w:t>
+      </w:r>
+      <w:r>
         <w:rPr>
           <w:i/>
           <w:iCs/>
         </w:rPr>
-      </w:pPr>
-    </w:p>
-    <w:p>
-      <w:pPr>
-        <w:rPr>
-          <w:i/>
-          <w:iCs/>
-        </w:rPr>
-      </w:pPr>
-      <w:r>
-        <w:rPr>
-          <w:i/>
-          <w:iCs/>
-        </w:rPr>
-        <w:t xml:space="preserve">The performance of the classification could potentially be improved by </w:t>
-      </w:r>
-      <w:r>
-        <w:rPr>
-          <w:i/>
-          <w:iCs/>
-        </w:rPr>
-        <w:t xml:space="preserve">training a </w:t>
-      </w:r>
-      <w:r>
-        <w:rPr>
-          <w:i/>
-          <w:iCs/>
-        </w:rPr>
-        <w:t xml:space="preserve">set of clusters for male </w:t>
-      </w:r>
-      <w:r>
-        <w:rPr>
-          <w:i/>
-          <w:iCs/>
-        </w:rPr>
-        <w:t xml:space="preserve">penguins </w:t>
-      </w:r>
-      <w:r>
-        <w:rPr>
-          <w:i/>
-          <w:iCs/>
-        </w:rPr>
-        <w:t>and another for female</w:t>
-      </w:r>
-      <w:r>
-        <w:rPr>
-          <w:i/>
-          <w:iCs/>
-        </w:rPr>
-        <w:t xml:space="preserve"> penguins. The sex feature can be used to determine which set of clusters to use for classification</w:t>
-      </w:r>
-      <w:r>
-        <w:rPr>
-          <w:i/>
-          <w:iCs/>
-        </w:rPr>
-        <w:t xml:space="preserve">. </w:t>
+        <w:t>k</w:t>
+      </w:r>
+      <w:r>
+        <w:t xml:space="preserve">=3 </w:t>
+      </w:r>
+      <w:r>
+        <w:t>cluster</w:t>
+      </w:r>
+      <w:r>
+        <w:t>s</w:t>
+      </w:r>
+      <w:r>
+        <w:t xml:space="preserve"> </w:t>
+      </w:r>
+      <w:r>
+        <w:t xml:space="preserve">for only two of the three </w:t>
+      </w:r>
+      <w:r>
+        <w:t>species</w:t>
+      </w:r>
+      <w:r>
+        <w:t xml:space="preserve"> could be formed.</w:t>
+      </w:r>
+      <w:r>
+        <w:t xml:space="preserve"> No improvement in accuracy was obtained by reducing the number of features. Figure 4(b) illustrates the mapping of classes to clusters using two feature dimensions.</w:t>
       </w:r>
     </w:p>
     <w:tbl>
       <w:tblPr>
         <w:tblStyle w:val="TableGrid"/>
         <w:tblpPr w:leftFromText="180" w:rightFromText="180" w:vertAnchor="text" w:horzAnchor="margin" w:tblpY="249"/>
-        <w:tblW w:w="10206" w:type="dxa"/>
+        <w:tblW w:w="9781" w:type="dxa"/>
         <w:tblBorders>
           <w:top w:val="none" w:sz="0" w:space="0" w:color="auto"/>
           <w:left w:val="none" w:sz="0" w:space="0" w:color="auto"/>
@@ -5165,11 +5526,11 @@
       </w:tblPr>
       <w:tblGrid>
         <w:gridCol w:w="4962"/>
-        <w:gridCol w:w="5244"/>
+        <w:gridCol w:w="4819"/>
       </w:tblGrid>
       <w:tr>
         <w:trPr>
-          <w:trHeight w:val="3113"/>
+          <w:trHeight w:val="2973"/>
         </w:trPr>
         <w:tc>
           <w:tcPr>
@@ -5190,9 +5551,9 @@
                 <w:noProof/>
               </w:rPr>
               <w:drawing>
-                <wp:inline distT="0" distB="0" distL="0" distR="0" wp14:anchorId="22B208AE" wp14:editId="6255C28D">
-                  <wp:extent cx="3063141" cy="1974850"/>
-                  <wp:effectExtent l="0" t="0" r="4445" b="6350"/>
+                <wp:inline distT="0" distB="0" distL="0" distR="0" wp14:anchorId="22B208AE" wp14:editId="1525D7C7">
+                  <wp:extent cx="2888815" cy="1862459"/>
+                  <wp:effectExtent l="0" t="0" r="6985" b="4445"/>
                   <wp:docPr id="1185957280" name="Picture 2"/>
                   <wp:cNvGraphicFramePr>
                     <a:graphicFrameLocks xmlns:a="http://schemas.openxmlformats.org/drawingml/2006/main" noChangeAspect="1"/>
@@ -5218,7 +5579,7 @@
                         <pic:spPr bwMode="auto">
                           <a:xfrm>
                             <a:off x="0" y="0"/>
-                            <a:ext cx="3063484" cy="1975071"/>
+                            <a:ext cx="2898945" cy="1868990"/>
                           </a:xfrm>
                           <a:prstGeom prst="rect">
                             <a:avLst/>
@@ -5242,11 +5603,10 @@
         </w:tc>
         <w:tc>
           <w:tcPr>
-            <w:tcW w:w="5244" w:type="dxa"/>
-          </w:tcPr>
-          <w:p>
-            <w:pPr>
-              <w:jc w:val="center"/>
+            <w:tcW w:w="4819" w:type="dxa"/>
+          </w:tcPr>
+          <w:p>
+            <w:pPr>
               <w:rPr>
                 <w:noProof/>
               </w:rPr>
@@ -5256,9 +5616,9 @@
                 <w:noProof/>
               </w:rPr>
               <w:drawing>
-                <wp:inline distT="0" distB="0" distL="0" distR="0" wp14:anchorId="53FABD45" wp14:editId="1B80719E">
-                  <wp:extent cx="3016608" cy="1917925"/>
-                  <wp:effectExtent l="0" t="0" r="0" b="6350"/>
+                <wp:inline distT="0" distB="0" distL="0" distR="0" wp14:anchorId="53FABD45" wp14:editId="52AEC0C3">
+                  <wp:extent cx="2861761" cy="1819476"/>
+                  <wp:effectExtent l="0" t="0" r="0" b="0"/>
                   <wp:docPr id="448185165" name="Picture 3"/>
                   <wp:cNvGraphicFramePr>
                     <a:graphicFrameLocks xmlns:a="http://schemas.openxmlformats.org/drawingml/2006/main" noChangeAspect="1"/>
@@ -5284,7 +5644,7 @@
                         <pic:spPr bwMode="auto">
                           <a:xfrm>
                             <a:off x="0" y="0"/>
-                            <a:ext cx="3044766" cy="1935828"/>
+                            <a:ext cx="2896283" cy="1841425"/>
                           </a:xfrm>
                           <a:prstGeom prst="rect">
                             <a:avLst/>
@@ -5518,7 +5878,7 @@
         </w:tc>
         <w:tc>
           <w:tcPr>
-            <w:tcW w:w="5244" w:type="dxa"/>
+            <w:tcW w:w="4819" w:type="dxa"/>
           </w:tcPr>
           <w:p>
             <w:pPr>
@@ -5552,16 +5912,7 @@
                 <w:sz w:val="18"/>
                 <w:szCs w:val="18"/>
               </w:rPr>
-              <w:t xml:space="preserve"> </w:t>
-            </w:r>
-            <w:r>
-              <w:rPr>
-                <w:i/>
-                <w:iCs/>
-                <w:sz w:val="18"/>
-                <w:szCs w:val="18"/>
-              </w:rPr>
-              <w:t>k</w:t>
+              <w:t xml:space="preserve"> k</w:t>
             </w:r>
             <w:r>
               <w:rPr>
@@ -5669,7 +6020,7 @@
         </w:trPr>
         <w:tc>
           <w:tcPr>
-            <w:tcW w:w="10206" w:type="dxa"/>
+            <w:tcW w:w="9781" w:type="dxa"/>
             <w:gridSpan w:val="2"/>
           </w:tcPr>
           <w:p>
@@ -5711,16 +6062,7 @@
                 <w:sz w:val="18"/>
                 <w:szCs w:val="18"/>
               </w:rPr>
-              <w:t xml:space="preserve"> </w:t>
-            </w:r>
-            <w:r>
-              <w:rPr>
-                <w:i/>
-                <w:iCs/>
-                <w:sz w:val="18"/>
-                <w:szCs w:val="18"/>
-              </w:rPr>
-              <w:t>k</w:t>
+              <w:t xml:space="preserve"> k</w:t>
             </w:r>
             <w:r>
               <w:rPr>
@@ -6054,7 +6396,6 @@
               <w:rPr>
                 <w:noProof/>
               </w:rPr>
-              <w:lastRenderedPageBreak/>
               <w:drawing>
                 <wp:inline distT="0" distB="0" distL="0" distR="0" wp14:anchorId="63CDF1A2" wp14:editId="30CA80F1">
                   <wp:extent cx="2613546" cy="1811456"/>
@@ -6121,7 +6462,7 @@
                 <w:noProof/>
               </w:rPr>
               <w:drawing>
-                <wp:inline distT="0" distB="0" distL="0" distR="0" wp14:anchorId="47F0029D" wp14:editId="4CA6A9BC">
+                <wp:inline distT="0" distB="0" distL="0" distR="0" wp14:anchorId="47F0029D" wp14:editId="4E3AC54B">
                   <wp:extent cx="2621143" cy="1849120"/>
                   <wp:effectExtent l="0" t="0" r="8255" b="0"/>
                   <wp:docPr id="417075720" name="Picture 3"/>
@@ -6197,6 +6538,7 @@
                 <w:sz w:val="18"/>
                 <w:szCs w:val="18"/>
               </w:rPr>
+              <w:lastRenderedPageBreak/>
               <w:t>(a)</w:t>
             </w:r>
             <w:r>
@@ -6411,76 +6753,45 @@
         </w:tc>
       </w:tr>
     </w:tbl>
-    <w:p>
-      <w:r>
-        <w:t>Perhaps could be continued with further featur</w:t>
-      </w:r>
-      <w:r>
-        <w:t>es????</w:t>
-      </w:r>
-      <w:r>
-        <w:t xml:space="preserve">  </w:t>
-      </w:r>
-    </w:p>
     <w:p/>
     <w:p/>
     <w:p>
-      <w:r>
-        <w:t xml:space="preserve">Why does removing a feature improve performance? </w:t>
-      </w:r>
-      <w:r>
-        <w:t>REMOVING features can improve performance…</w:t>
+      <w:pPr>
+        <w:rPr>
+          <w:i/>
+          <w:iCs/>
+        </w:rPr>
+      </w:pPr>
+      <w:r>
+        <w:rPr>
+          <w:i/>
+          <w:iCs/>
+        </w:rPr>
+        <w:t>The performance of the classification could potentially be improved by training a set of clusters for male penguins and another for female penguins. The sex feature can be used to determine which set of clusters to use for classification</w:t>
+      </w:r>
+      <w:r>
+        <w:rPr>
+          <w:i/>
+          <w:iCs/>
+        </w:rPr>
+        <w:t xml:space="preserve"> – apply to k means and mine</w:t>
       </w:r>
     </w:p>
     <w:p/>
     <w:p>
       <w:r>
-        <w:t>random forest, no island,</w:t>
-      </w:r>
-      <w:r>
-        <w:t xml:space="preserve"> </w:t>
-      </w:r>
-      <w:r>
-        <w:t>98.82%</w:t>
-      </w:r>
-    </w:p>
-    <w:p/>
-    <w:p>
-      <w:r>
-        <w:t xml:space="preserve">Confusion matrix to show that confusion is between Adelie </w:t>
-      </w:r>
-      <w:proofErr w:type="gramStart"/>
-      <w:r>
-        <w:t xml:space="preserve">and </w:t>
-      </w:r>
-      <w:r>
-        <w:t>?</w:t>
-      </w:r>
-      <w:proofErr w:type="gramEnd"/>
-      <w:r>
-        <w:t xml:space="preserve">. </w:t>
-      </w:r>
-    </w:p>
-    <w:p>
-      <w:r>
-        <w:t>*</w:t>
-      </w:r>
-      <w:proofErr w:type="gramStart"/>
-      <w:r>
-        <w:t>categorical</w:t>
-      </w:r>
-      <w:proofErr w:type="gramEnd"/>
-      <w:r>
-        <w:t xml:space="preserve"> </w:t>
-      </w:r>
-      <w:r>
-        <w:t xml:space="preserve">data </w:t>
-      </w:r>
-      <w:r>
-        <w:t xml:space="preserve">not </w:t>
-      </w:r>
-      <w:r>
-        <w:t>included</w:t>
+        <w:t>Perhaps could be continued with further featur</w:t>
+      </w:r>
+      <w:r>
+        <w:t>es????</w:t>
+      </w:r>
+      <w:r>
+        <w:t xml:space="preserve">  </w:t>
+      </w:r>
+    </w:p>
+    <w:p>
+      <w:r>
+        <w:t>Comments? Table 3</w:t>
       </w:r>
     </w:p>
     <w:p/>
@@ -6529,6 +6840,8 @@
     </w:p>
     <w:p/>
     <w:p/>
+    <w:p/>
+    <w:p/>
     <w:p>
       <w:pPr>
         <w:rPr>
@@ -6597,7 +6910,6 @@
     <w:p/>
     <w:p>
       <w:r>
-        <w:lastRenderedPageBreak/>
         <w:t xml:space="preserve">The remaining nine records with missing values all have no value for the </w:t>
       </w:r>
       <w:r>
@@ -6672,7 +6984,11 @@
         <w:t>imputed sex attribute</w:t>
       </w:r>
       <w:r>
-        <w:t xml:space="preserve"> value. The remaining four records failed under both hypothesis tests and these were removed from the dataset. The cleaned dataset was used for the subsequent visualization and data analysis presented here and consists of 338 records made up of 147 Adelie penguins (74 male, 73 female), 68 Chinstrap penguins (34 male, 34 female) and 123 Gentoo penguins (62 male, 61 female).</w:t>
+        <w:t xml:space="preserve"> value. The remaining four records failed under both hypothesis tests and these were removed from the dataset. </w:t>
+      </w:r>
+      <w:r>
+        <w:lastRenderedPageBreak/>
+        <w:t>The cleaned dataset was used for the subsequent visualization and data analysis presented here and consists of 338 records made up of 147 Adelie penguins (74 male, 73 female), 68 Chinstrap penguins (34 male, 34 female) and 123 Gentoo penguins (62 male, 61 female).</w:t>
       </w:r>
     </w:p>
     <w:p>
@@ -7806,21 +8122,110 @@
     <w:p/>
     <w:p>
       <w:r>
+        <w:t xml:space="preserve">It also gives a basis for the comparison of principal methods being considered. </w:t>
+      </w:r>
+      <w:r>
+        <w:t xml:space="preserve">In a classification problem, the baseline </w:t>
+      </w:r>
+      <w:r>
+        <w:t xml:space="preserve">used </w:t>
+      </w:r>
+      <w:r>
+        <w:t>is often to select the class that has the most observations, in regression the mean or the median and in unsupervised learning perhaps a random assignment of data values to clusters is made</w:t>
+      </w:r>
+    </w:p>
+    <w:p/>
+    <w:p>
+      <w:r>
+        <w:t>T</w:t>
+      </w:r>
+      <w:r>
+        <w:t xml:space="preserve">raining for the </w:t>
+      </w:r>
+      <w:proofErr w:type="spellStart"/>
+      <w:r>
+        <w:rPr>
+          <w:i/>
+          <w:iCs/>
+        </w:rPr>
+        <w:t>k</w:t>
+      </w:r>
+      <w:r>
+        <w:t>NN</w:t>
+      </w:r>
+      <w:proofErr w:type="spellEnd"/>
+      <w:r>
+        <w:t xml:space="preserve"> algorithm simply involves storing the training dataset and classification requires finding the distances from the test data value to the training examples. The </w:t>
+      </w:r>
+      <w:r>
+        <w:rPr>
+          <w:i/>
+          <w:iCs/>
+        </w:rPr>
+        <w:t>k</w:t>
+      </w:r>
+      <w:r>
+        <w:t xml:space="preserve"> nearest neighbours to the test data value are found and the most common class label among the </w:t>
+      </w:r>
+      <w:r>
+        <w:rPr>
+          <w:i/>
+          <w:iCs/>
+        </w:rPr>
+        <w:t xml:space="preserve">k </w:t>
+      </w:r>
+      <w:r>
+        <w:t>neighbours is the predicted label.</w:t>
+      </w:r>
+      <w:r>
+        <w:rPr>
+          <w:b/>
+          <w:bCs/>
+          <w:i/>
+          <w:iCs/>
+        </w:rPr>
+        <w:t xml:space="preserve"> </w:t>
+      </w:r>
+      <w:r>
+        <w:t>The results obtained for the classification are shown in Table 3. Comments?</w:t>
+      </w:r>
+    </w:p>
+    <w:p/>
+    <w:p>
+      <w:r>
         <w:lastRenderedPageBreak/>
-        <w:t xml:space="preserve">It also gives a basis for the comparison of principal methods being considered. </w:t>
-      </w:r>
-      <w:r>
-        <w:t xml:space="preserve">In a classification problem, the baseline </w:t>
-      </w:r>
-      <w:r>
-        <w:t xml:space="preserve">used </w:t>
-      </w:r>
-      <w:r>
-        <w:t>is often to select the class that has the most observations, in regression the mean or the median and in unsupervised learning perhaps a random assignment of data values to clusters is made</w:t>
+        <w:t>A random forest is a collection of decision trees; each tree being trained separately on a subset of the training data using a subset of features. Decision tree training builds a set of nodes each defining a test on selected feature value to determine which output branch to follow. The CART (classification and regression tree) algorithm is often used to determine which feature to use at the node and one of a range of possible methods to assess the quality of the split. Table 3 shows… Comments?</w:t>
+      </w:r>
+    </w:p>
+    <w:p/>
+    <w:p>
+      <w:r>
+        <w:t xml:space="preserve">In the first cycle, </w:t>
+      </w:r>
+      <w:r>
+        <w:rPr>
+          <w:i/>
+          <w:iCs/>
+        </w:rPr>
+        <w:t>k</w:t>
+      </w:r>
+      <w:r>
+        <w:t xml:space="preserve">-means randomly selects </w:t>
+      </w:r>
+      <w:r>
+        <w:rPr>
+          <w:i/>
+          <w:iCs/>
+        </w:rPr>
+        <w:t>k</w:t>
+      </w:r>
+      <w:r>
+        <w:t xml:space="preserve"> data points as cluster centroids in the training data space and assigns the remaining data points to the cluster whose centroid is closest (using Euclidian distance or another method). The means of the data points in each cluster are calculated and then used as the centroids in the next cycle. The cycle repeats until the clusters no longer change or a defined maximum number of iterations is reached. </w:t>
       </w:r>
     </w:p>
     <w:p/>
     <w:p/>
+    <w:p/>
     <w:p>
       <w:r>
         <w:t>You should consider how to visualize the data and which algorithms to</w:t>
@@ -8077,6 +8482,7 @@
     </w:p>
     <w:p>
       <w:r>
+        <w:lastRenderedPageBreak/>
         <w:t>\</w:t>
       </w:r>
       <w:proofErr w:type="gramStart"/>
@@ -8144,7 +8550,6 @@
     </w:p>
     <w:p>
       <w:r>
-        <w:lastRenderedPageBreak/>
         <w:t xml:space="preserve">  equations what you are implementing. Format equations correctly.</w:t>
       </w:r>
     </w:p>
@@ -8440,6 +8845,7 @@
     </w:p>
     <w:p>
       <w:r>
+        <w:lastRenderedPageBreak/>
         <w:t>conditioned on LaTeX, so it is best not to try to override the look of</w:t>
       </w:r>
     </w:p>

</xml_diff>

<commit_message>
kmeans sex and plotting labels
</commit_message>
<xml_diff>
--- a/report.docx
+++ b/report.docx
@@ -1535,13 +1535,7 @@
         <w:t>the four numerical attributes independently</w:t>
       </w:r>
       <w:r>
-        <w:t xml:space="preserve"> (to give </w:t>
-      </w:r>
-      <w:r>
-        <w:t>zero mean and unity standard deviation</w:t>
-      </w:r>
-      <w:r>
-        <w:t xml:space="preserve">). </w:t>
+        <w:t xml:space="preserve"> (to give zero mean and unity standard deviation). </w:t>
       </w:r>
       <w:r>
         <w:t>Note that such</w:t>
@@ -1741,7 +1735,7 @@
                 <w:noProof/>
               </w:rPr>
               <w:drawing>
-                <wp:inline distT="0" distB="0" distL="0" distR="0" wp14:anchorId="0F904CAD" wp14:editId="779AD957">
+                <wp:inline distT="0" distB="0" distL="0" distR="0" wp14:anchorId="0F904CAD" wp14:editId="38F7641F">
                   <wp:extent cx="2409457" cy="1665026"/>
                   <wp:effectExtent l="0" t="0" r="0" b="0"/>
                   <wp:docPr id="1555300898" name="Picture 1"/>
@@ -2899,38 +2893,10 @@
             </w:r>
             <w:r>
               <w:rPr>
-                <w:sz w:val="18"/>
-                <w:szCs w:val="18"/>
-              </w:rPr>
-              <w:t xml:space="preserve">, 2, </w:t>
-            </w:r>
-            <w:r>
-              <w:rPr>
-                <w:sz w:val="18"/>
-                <w:szCs w:val="18"/>
-              </w:rPr>
-              <w:t xml:space="preserve">3, 4, 5, 6, </w:t>
-            </w:r>
-            <w:r>
-              <w:rPr>
-                <w:sz w:val="18"/>
-                <w:szCs w:val="18"/>
-              </w:rPr>
-              <w:t>8</w:t>
-            </w:r>
-            <w:r>
-              <w:rPr>
-                <w:sz w:val="18"/>
-                <w:szCs w:val="18"/>
-              </w:rPr>
-              <w:t xml:space="preserve">, </w:t>
-            </w:r>
-            <w:r>
-              <w:rPr>
-                <w:sz w:val="18"/>
-                <w:szCs w:val="18"/>
-              </w:rPr>
-              <w:t>10</w:t>
+                <w:sz w:val="16"/>
+                <w:szCs w:val="16"/>
+              </w:rPr>
+              <w:t>, 2, 3, 4, 5, 6, 8, 10</w:t>
             </w:r>
           </w:p>
         </w:tc>
@@ -3010,10 +2976,17 @@
             </w:pPr>
             <w:r>
               <w:rPr>
-                <w:sz w:val="18"/>
-                <w:szCs w:val="18"/>
-              </w:rPr>
-              <w:t xml:space="preserve">uniform, </w:t>
+                <w:sz w:val="16"/>
+                <w:szCs w:val="16"/>
+              </w:rPr>
+              <w:t>uniform,</w:t>
+            </w:r>
+            <w:r>
+              <w:rPr>
+                <w:sz w:val="18"/>
+                <w:szCs w:val="18"/>
+              </w:rPr>
+              <w:t xml:space="preserve"> </w:t>
             </w:r>
             <w:r>
               <w:rPr>
@@ -3125,17 +3098,10 @@
             </w:r>
             <w:r>
               <w:rPr>
-                <w:sz w:val="18"/>
-                <w:szCs w:val="18"/>
-              </w:rPr>
-              <w:t xml:space="preserve">, </w:t>
-            </w:r>
-            <w:r>
-              <w:rPr>
-                <w:sz w:val="18"/>
-                <w:szCs w:val="18"/>
-              </w:rPr>
-              <w:t>Euclidean</w:t>
+                <w:sz w:val="16"/>
+                <w:szCs w:val="16"/>
+              </w:rPr>
+              <w:t>, Euclidean</w:t>
             </w:r>
           </w:p>
         </w:tc>
@@ -3222,10 +3188,17 @@
             </w:pPr>
             <w:r>
               <w:rPr>
-                <w:sz w:val="18"/>
-                <w:szCs w:val="18"/>
-              </w:rPr>
-              <w:t xml:space="preserve">10, </w:t>
+                <w:sz w:val="16"/>
+                <w:szCs w:val="16"/>
+              </w:rPr>
+              <w:t>10,</w:t>
+            </w:r>
+            <w:r>
+              <w:rPr>
+                <w:sz w:val="18"/>
+                <w:szCs w:val="18"/>
+              </w:rPr>
+              <w:t xml:space="preserve"> </w:t>
             </w:r>
             <w:r>
               <w:rPr>
@@ -3238,17 +3211,10 @@
             </w:r>
             <w:r>
               <w:rPr>
-                <w:sz w:val="18"/>
-                <w:szCs w:val="18"/>
-              </w:rPr>
-              <w:t xml:space="preserve">, </w:t>
-            </w:r>
-            <w:r>
-              <w:rPr>
-                <w:sz w:val="18"/>
-                <w:szCs w:val="18"/>
-              </w:rPr>
-              <w:t>50</w:t>
+                <w:sz w:val="16"/>
+                <w:szCs w:val="16"/>
+              </w:rPr>
+              <w:t>, 50</w:t>
             </w:r>
           </w:p>
         </w:tc>
@@ -3337,8 +3303,8 @@
             </w:r>
             <w:r>
               <w:rPr>
-                <w:sz w:val="18"/>
-                <w:szCs w:val="18"/>
+                <w:sz w:val="16"/>
+                <w:szCs w:val="16"/>
               </w:rPr>
               <w:t>, 10, 20</w:t>
             </w:r>
@@ -3419,10 +3385,17 @@
             </w:pPr>
             <w:r>
               <w:rPr>
-                <w:sz w:val="18"/>
-                <w:szCs w:val="18"/>
-              </w:rPr>
-              <w:t xml:space="preserve">2, </w:t>
+                <w:sz w:val="16"/>
+                <w:szCs w:val="16"/>
+              </w:rPr>
+              <w:t>2,</w:t>
+            </w:r>
+            <w:r>
+              <w:rPr>
+                <w:sz w:val="18"/>
+                <w:szCs w:val="18"/>
+              </w:rPr>
+              <w:t xml:space="preserve"> </w:t>
             </w:r>
             <w:r>
               <w:rPr>
@@ -3435,8 +3408,8 @@
             </w:r>
             <w:r>
               <w:rPr>
-                <w:sz w:val="18"/>
-                <w:szCs w:val="18"/>
+                <w:sz w:val="16"/>
+                <w:szCs w:val="16"/>
               </w:rPr>
               <w:t>, 10</w:t>
             </w:r>
@@ -3542,8 +3515,8 @@
             </w:r>
             <w:r>
               <w:rPr>
-                <w:sz w:val="18"/>
-                <w:szCs w:val="18"/>
+                <w:sz w:val="16"/>
+                <w:szCs w:val="16"/>
               </w:rPr>
               <w:t>, 2, 4</w:t>
             </w:r>
@@ -3569,17 +3542,10 @@
             <w:proofErr w:type="spellEnd"/>
             <w:r>
               <w:rPr>
-                <w:sz w:val="18"/>
-                <w:szCs w:val="18"/>
-              </w:rPr>
-              <w:t xml:space="preserve">, </w:t>
-            </w:r>
-            <w:r>
-              <w:rPr>
-                <w:sz w:val="18"/>
-                <w:szCs w:val="18"/>
-              </w:rPr>
-              <w:t>entropy</w:t>
+                <w:sz w:val="16"/>
+                <w:szCs w:val="16"/>
+              </w:rPr>
+              <w:t>, entropy</w:t>
             </w:r>
           </w:p>
         </w:tc>
@@ -3673,24 +3639,17 @@
             </w:pPr>
             <w:r>
               <w:rPr>
-                <w:sz w:val="18"/>
-                <w:szCs w:val="18"/>
-              </w:rPr>
-              <w:t xml:space="preserve">2, </w:t>
-            </w:r>
-            <w:r>
-              <w:rPr>
-                <w:sz w:val="18"/>
-                <w:szCs w:val="18"/>
-              </w:rPr>
-              <w:t>3</w:t>
-            </w:r>
-            <w:r>
-              <w:rPr>
-                <w:sz w:val="18"/>
-                <w:szCs w:val="18"/>
-              </w:rPr>
-              <w:t xml:space="preserve">, 4, </w:t>
+                <w:sz w:val="16"/>
+                <w:szCs w:val="16"/>
+              </w:rPr>
+              <w:t>2, 3, 4,</w:t>
+            </w:r>
+            <w:r>
+              <w:rPr>
+                <w:sz w:val="18"/>
+                <w:szCs w:val="18"/>
+              </w:rPr>
+              <w:t xml:space="preserve"> </w:t>
             </w:r>
             <w:r>
               <w:rPr>
@@ -3703,17 +3662,10 @@
             </w:r>
             <w:r>
               <w:rPr>
-                <w:sz w:val="18"/>
-                <w:szCs w:val="18"/>
-              </w:rPr>
-              <w:t xml:space="preserve">, 6, 7, 8, 9, </w:t>
-            </w:r>
-            <w:r>
-              <w:rPr>
-                <w:sz w:val="18"/>
-                <w:szCs w:val="18"/>
-              </w:rPr>
-              <w:t>10</w:t>
+                <w:sz w:val="16"/>
+                <w:szCs w:val="16"/>
+              </w:rPr>
+              <w:t>, 6, 7, 8, 9, 10</w:t>
             </w:r>
           </w:p>
         </w:tc>
@@ -3792,17 +3744,10 @@
             </w:r>
             <w:r>
               <w:rPr>
-                <w:sz w:val="18"/>
-                <w:szCs w:val="18"/>
-              </w:rPr>
-              <w:t xml:space="preserve">, </w:t>
-            </w:r>
-            <w:r>
-              <w:rPr>
-                <w:sz w:val="18"/>
-                <w:szCs w:val="18"/>
-              </w:rPr>
-              <w:t>random</w:t>
+                <w:sz w:val="16"/>
+                <w:szCs w:val="16"/>
+              </w:rPr>
+              <w:t>, random</w:t>
             </w:r>
           </w:p>
         </w:tc>
@@ -3872,10 +3817,17 @@
             </w:pPr>
             <w:r>
               <w:rPr>
-                <w:sz w:val="18"/>
-                <w:szCs w:val="18"/>
-              </w:rPr>
-              <w:t xml:space="preserve">5, 10, </w:t>
+                <w:sz w:val="16"/>
+                <w:szCs w:val="16"/>
+              </w:rPr>
+              <w:t>5, 10,</w:t>
+            </w:r>
+            <w:r>
+              <w:rPr>
+                <w:sz w:val="18"/>
+                <w:szCs w:val="18"/>
+              </w:rPr>
+              <w:t xml:space="preserve"> </w:t>
             </w:r>
             <w:r>
               <w:rPr>
@@ -3952,10 +3904,17 @@
             </w:pPr>
             <w:r>
               <w:rPr>
-                <w:sz w:val="18"/>
-                <w:szCs w:val="18"/>
-              </w:rPr>
-              <w:t xml:space="preserve">10, </w:t>
+                <w:sz w:val="16"/>
+                <w:szCs w:val="16"/>
+              </w:rPr>
+              <w:t>10,</w:t>
+            </w:r>
+            <w:r>
+              <w:rPr>
+                <w:sz w:val="18"/>
+                <w:szCs w:val="18"/>
+              </w:rPr>
+              <w:t xml:space="preserve"> </w:t>
             </w:r>
             <w:r>
               <w:rPr>
@@ -3968,8 +3927,8 @@
             </w:r>
             <w:r>
               <w:rPr>
-                <w:sz w:val="18"/>
-                <w:szCs w:val="18"/>
+                <w:sz w:val="16"/>
+                <w:szCs w:val="16"/>
               </w:rPr>
               <w:t>, 50</w:t>
             </w:r>
@@ -5464,7 +5423,7 @@
               </w:rPr>
               <w:lastRenderedPageBreak/>
               <w:drawing>
-                <wp:inline distT="0" distB="0" distL="0" distR="0" wp14:anchorId="22B208AE" wp14:editId="1D7A4AF8">
+                <wp:inline distT="0" distB="0" distL="0" distR="0" wp14:anchorId="22B208AE" wp14:editId="2A9533F7">
                   <wp:extent cx="2888815" cy="1862459"/>
                   <wp:effectExtent l="0" t="0" r="6985" b="4445"/>
                   <wp:docPr id="1185957280" name="Picture 2"/>
@@ -5529,7 +5488,7 @@
                 <w:noProof/>
               </w:rPr>
               <w:drawing>
-                <wp:inline distT="0" distB="0" distL="0" distR="0" wp14:anchorId="53FABD45" wp14:editId="53BD3A81">
+                <wp:inline distT="0" distB="0" distL="0" distR="0" wp14:anchorId="53FABD45" wp14:editId="4F4BD0C7">
                   <wp:extent cx="2861761" cy="1819476"/>
                   <wp:effectExtent l="0" t="0" r="0" b="0"/>
                   <wp:docPr id="448185165" name="Picture 3"/>
@@ -6465,7 +6424,7 @@
                 <w:noProof/>
               </w:rPr>
               <w:drawing>
-                <wp:inline distT="0" distB="0" distL="0" distR="0" wp14:anchorId="47F0029D" wp14:editId="61F6CA56">
+                <wp:inline distT="0" distB="0" distL="0" distR="0" wp14:anchorId="47F0029D" wp14:editId="345F83B0">
                   <wp:extent cx="2621143" cy="1849120"/>
                   <wp:effectExtent l="0" t="0" r="8255" b="0"/>
                   <wp:docPr id="417075720" name="Picture 3"/>

</xml_diff>

<commit_message>
half of the refs
</commit_message>
<xml_diff>
--- a/report.docx
+++ b/report.docx
@@ -833,7 +833,13 @@
         <w:t xml:space="preserve"> (Table 1)</w:t>
       </w:r>
       <w:r>
-        <w:t xml:space="preserve"> [ref]</w:t>
+        <w:t xml:space="preserve"> [</w:t>
+      </w:r>
+      <w:r>
+        <w:t>1</w:t>
+      </w:r>
+      <w:r>
+        <w:t>]</w:t>
       </w:r>
       <w:r>
         <w:t>.</w:t>
@@ -1503,7 +1509,10 @@
         <w:t xml:space="preserve"> a normal distribution</w:t>
       </w:r>
       <w:r>
-        <w:t xml:space="preserve"> [ref</w:t>
+        <w:t xml:space="preserve"> [</w:t>
+      </w:r>
+      <w:r>
+        <w:t>2</w:t>
       </w:r>
       <w:r>
         <w:t>] and</w:t>
@@ -1575,7 +1584,13 @@
         <w:t>e</w:t>
       </w:r>
       <w:r>
-        <w:t xml:space="preserve"> [ref]</w:t>
+        <w:t xml:space="preserve"> [</w:t>
+      </w:r>
+      <w:r>
+        <w:t>3</w:t>
+      </w:r>
+      <w:r>
+        <w:t>]</w:t>
       </w:r>
       <w:r>
         <w:t>.</w:t>
@@ -1724,7 +1739,13 @@
         <w:t xml:space="preserve">standard </w:t>
       </w:r>
       <w:r>
-        <w:t xml:space="preserve">deviations [ref]. This </w:t>
+        <w:t>deviations [</w:t>
+      </w:r>
+      <w:r>
+        <w:t>4</w:t>
+      </w:r>
+      <w:r>
+        <w:t xml:space="preserve">]. This </w:t>
       </w:r>
       <w:r>
         <w:t>bias</w:t>
@@ -1850,7 +1871,13 @@
         <w:t>are generally little affected by imbalanced data</w:t>
       </w:r>
       <w:r>
-        <w:t xml:space="preserve"> [refs]</w:t>
+        <w:t xml:space="preserve"> [</w:t>
+      </w:r>
+      <w:r>
+        <w:t>5</w:t>
+      </w:r>
+      <w:r>
+        <w:t>]</w:t>
       </w:r>
       <w:r>
         <w:t xml:space="preserve"> and so</w:t>
@@ -4139,9 +4166,6 @@
         <w:spacing w:before="120"/>
       </w:pPr>
       <w:r>
-        <w:t xml:space="preserve"> </w:t>
-      </w:r>
-      <w:r>
         <w:t xml:space="preserve">Figure </w:t>
       </w:r>
       <w:r>
@@ -4265,7 +4289,13 @@
         <w:t>wa</w:t>
       </w:r>
       <w:r>
-        <w:t xml:space="preserve">s written in Python 3.11 [ref] using </w:t>
+        <w:t>s written in Python 3.11 [</w:t>
+      </w:r>
+      <w:r>
+        <w:t>6</w:t>
+      </w:r>
+      <w:r>
+        <w:t xml:space="preserve">] using </w:t>
       </w:r>
       <w:r>
         <w:t>‘</w:t>
@@ -4277,7 +4307,25 @@
         <w:t>’</w:t>
       </w:r>
       <w:r>
-        <w:t xml:space="preserve"> libraries [ref] running under Ubuntu Linux [ref]. The code is available in a repo [ref]. Predicting the penguin species from the given features is a classification problem. </w:t>
+        <w:t xml:space="preserve"> libraries [</w:t>
+      </w:r>
+      <w:r>
+        <w:t>7</w:t>
+      </w:r>
+      <w:r>
+        <w:t>] running under Ubuntu Linux [</w:t>
+      </w:r>
+      <w:r>
+        <w:t>8</w:t>
+      </w:r>
+      <w:r>
+        <w:t>]. The code is available in a repo [</w:t>
+      </w:r>
+      <w:r>
+        <w:t>9</w:t>
+      </w:r>
+      <w:r>
+        <w:t xml:space="preserve">]. Predicting the penguin species from the given features is a classification problem. </w:t>
       </w:r>
       <w:r>
         <w:t>R</w:t>
@@ -4363,7 +4411,19 @@
         <w:t xml:space="preserve">a novel combined visualization and analysis (CVA) </w:t>
       </w:r>
       <w:r>
-        <w:t xml:space="preserve">approach </w:t>
+        <w:t>approach</w:t>
+      </w:r>
+      <w:r>
+        <w:t xml:space="preserve"> </w:t>
+      </w:r>
+      <w:r>
+        <w:t>introduced</w:t>
+      </w:r>
+      <w:r>
+        <w:t xml:space="preserve"> here</w:t>
+      </w:r>
+      <w:r>
+        <w:t xml:space="preserve"> </w:t>
       </w:r>
       <w:r>
         <w:t>that uses</w:t>
@@ -4415,15 +4475,7 @@
       </w:r>
       <w:proofErr w:type="spellEnd"/>
       <w:r>
-        <w:t xml:space="preserve"> was employed to tune metaparameters [ref]. Table 2 shows the values selected for the </w:t>
-      </w:r>
-      <w:proofErr w:type="spellStart"/>
-      <w:r>
-        <w:t>metaparameter</w:t>
-      </w:r>
-      <w:proofErr w:type="spellEnd"/>
-      <w:r>
-        <w:t xml:space="preserve"> grid for each of the AI methods and those that gave best performance were selected to obtain the accuracy results from the test set. Scikit-Learn also provides a range of pseudo-random procedures for selecting validation and test set values and 100 of these were used both when selecting metaparameters and when generating accuracy results.</w:t>
+        <w:t xml:space="preserve"> was employed to tune metaparameters [ref]. Table 2 shows the values selected for the metaparameter grid for each of the AI methods and those that gave best performance were selected to obtain the accuracy results from the test set. Scikit-Learn also provides a range of pseudo-random procedures for selecting validation and test set values and 100 of these were used both when selecting metaparameters and when generating accuracy results.</w:t>
       </w:r>
     </w:p>
     <w:tbl>
@@ -6970,7 +7022,7 @@
                 <w:noProof/>
               </w:rPr>
               <w:drawing>
-                <wp:inline distT="0" distB="0" distL="0" distR="0" wp14:anchorId="63CDF1A2" wp14:editId="5E50127A">
+                <wp:inline distT="0" distB="0" distL="0" distR="0" wp14:anchorId="63CDF1A2" wp14:editId="6294D70E">
                   <wp:extent cx="2592070" cy="1803856"/>
                   <wp:effectExtent l="0" t="0" r="0" b="6350"/>
                   <wp:docPr id="896440310" name="Picture 2"/>
@@ -7451,13 +7503,7 @@
         <w:t xml:space="preserve">, optimization of metaparameters and </w:t>
       </w:r>
       <w:r>
-        <w:t xml:space="preserve">robust </w:t>
-      </w:r>
-      <w:r>
-        <w:t xml:space="preserve">application of </w:t>
-      </w:r>
-      <w:r>
-        <w:t xml:space="preserve">training and </w:t>
+        <w:t xml:space="preserve">robust application of training and </w:t>
       </w:r>
       <w:r>
         <w:t>testing</w:t>
@@ -7539,79 +7585,184 @@
         <w:t>to the supervised approaches.</w:t>
       </w:r>
       <w:r>
+        <w:t xml:space="preserve"> A classifier that is able to achieve 100% accuracy for the given data is possible, but its performance when applied to new unseen data would likely exhibit poor generalization.</w:t>
+      </w:r>
+    </w:p>
+    <w:p>
+      <w:pPr>
+        <w:widowControl w:val="0"/>
+        <w:spacing w:before="120"/>
+      </w:pPr>
+      <w:r>
+        <w:t>T</w:t>
+      </w:r>
+      <w:r>
+        <w:t>he novel CVA approach</w:t>
+      </w:r>
+      <w:r>
+        <w:t xml:space="preserve"> is designed to use insights available in visualizations</w:t>
+      </w:r>
+      <w:r>
+        <w:t xml:space="preserve">. </w:t>
+      </w:r>
+      <w:r>
+        <w:t xml:space="preserve">Although </w:t>
+      </w:r>
+      <w:r>
+        <w:t xml:space="preserve">needing to be tailored to each problem and </w:t>
+      </w:r>
+      <w:r>
+        <w:t xml:space="preserve">not </w:t>
+      </w:r>
+      <w:r>
+        <w:t>well</w:t>
+      </w:r>
+      <w:r>
+        <w:t>-</w:t>
+      </w:r>
+      <w:r>
+        <w:t xml:space="preserve">suited to high-dimensionality data, </w:t>
+      </w:r>
+      <w:r>
+        <w:t>its</w:t>
+      </w:r>
+      <w:r>
+        <w:t xml:space="preserve"> internal operations are easy to visualize, an advantage not afforded to </w:t>
+      </w:r>
+      <w:r>
+        <w:t xml:space="preserve">general-purpose </w:t>
+      </w:r>
+      <w:r>
+        <w:t xml:space="preserve">classification methods. </w:t>
+      </w:r>
+      <w:r>
+        <w:t>For the penguin data, it was able to produce accuracy results similar to those of other classification methods.</w:t>
+      </w:r>
+      <w:r>
         <w:t xml:space="preserve"> </w:t>
       </w:r>
-      <w:r>
-        <w:t>A classifier that is able to achieve 100% accuracy for the given data is possible, but its performance when applied to new unseen data would likely exhibit poor generalization.</w:t>
-      </w:r>
-    </w:p>
-    <w:p>
-      <w:pPr>
-        <w:widowControl w:val="0"/>
-        <w:spacing w:before="120"/>
-      </w:pPr>
-      <w:r>
-        <w:t>T</w:t>
-      </w:r>
-      <w:r>
-        <w:t>he novel CVA approach</w:t>
-      </w:r>
-      <w:r>
-        <w:t xml:space="preserve"> is designed to use </w:t>
-      </w:r>
-      <w:r>
-        <w:t xml:space="preserve">insights </w:t>
-      </w:r>
-      <w:r>
-        <w:t xml:space="preserve">available in </w:t>
-      </w:r>
-      <w:r>
-        <w:t>visualizations</w:t>
-      </w:r>
-      <w:r>
-        <w:t xml:space="preserve">. </w:t>
-      </w:r>
-      <w:r>
-        <w:t xml:space="preserve">Although </w:t>
-      </w:r>
-      <w:r>
-        <w:t xml:space="preserve">needing to be tailored to each problem and </w:t>
-      </w:r>
-      <w:r>
-        <w:t xml:space="preserve">not </w:t>
-      </w:r>
-      <w:r>
-        <w:t>well</w:t>
-      </w:r>
-      <w:r>
-        <w:t>-</w:t>
-      </w:r>
-      <w:r>
-        <w:t xml:space="preserve">suited to high-dimensionality data, </w:t>
-      </w:r>
-      <w:r>
-        <w:t>its</w:t>
-      </w:r>
-      <w:r>
-        <w:t xml:space="preserve"> internal operations are easy to visualize, an advantage not afforded to </w:t>
-      </w:r>
-      <w:r>
-        <w:t xml:space="preserve">general-purpose </w:t>
-      </w:r>
-      <w:r>
-        <w:t xml:space="preserve">classification methods. </w:t>
-      </w:r>
-      <w:r>
-        <w:t>For the penguin data, it was able to produce accuracy results similar to those of other classification methods.</w:t>
+    </w:p>
+    <w:p>
+      <w:pPr>
+        <w:widowControl w:val="0"/>
+      </w:pPr>
+      <w:r>
+        <w:rPr>
+          <w:b/>
+          <w:bCs/>
+        </w:rPr>
+        <w:lastRenderedPageBreak/>
+        <w:t>References</w:t>
+      </w:r>
+    </w:p>
+    <w:p>
+      <w:pPr>
+        <w:widowControl w:val="0"/>
+      </w:pPr>
+    </w:p>
+    <w:p>
+      <w:pPr>
+        <w:widowControl w:val="0"/>
+      </w:pPr>
+      <w:r>
+        <w:t>[1] PM</w:t>
+      </w:r>
+    </w:p>
+    <w:p>
+      <w:pPr>
+        <w:widowControl w:val="0"/>
+      </w:pPr>
+      <w:r>
+        <w:t xml:space="preserve">[2] </w:t>
+      </w:r>
+      <w:r>
+        <w:t>shapiro1965analysis</w:t>
+      </w:r>
+    </w:p>
+    <w:p>
+      <w:pPr>
+        <w:widowControl w:val="0"/>
+      </w:pPr>
+      <w:r>
+        <w:t xml:space="preserve">[3] </w:t>
+      </w:r>
+      <w:r>
+        <w:t>freedman2007statistics</w:t>
+      </w:r>
+    </w:p>
+    <w:p>
+      <w:pPr>
+        <w:widowControl w:val="0"/>
+      </w:pPr>
+      <w:r>
+        <w:t xml:space="preserve">[4] </w:t>
+      </w:r>
+      <w:r>
+        <w:t>hastie2009elements</w:t>
+      </w:r>
+    </w:p>
+    <w:p>
+      <w:pPr>
+        <w:widowControl w:val="0"/>
+      </w:pPr>
+      <w:r>
+        <w:t xml:space="preserve">[5] </w:t>
+      </w:r>
+      <w:r>
+        <w:t>he2009learning</w:t>
+      </w:r>
+    </w:p>
+    <w:p>
+      <w:pPr>
+        <w:widowControl w:val="0"/>
+      </w:pPr>
+      <w:r>
+        <w:t>[6]</w:t>
       </w:r>
       <w:r>
         <w:t xml:space="preserve"> </w:t>
       </w:r>
-    </w:p>
-    <w:p>
-      <w:pPr>
-        <w:widowControl w:val="0"/>
-      </w:pPr>
+      <w:r>
+        <w:t>python31</w:t>
+      </w:r>
+      <w:r>
+        <w:t>1</w:t>
+      </w:r>
+    </w:p>
+    <w:p>
+      <w:pPr>
+        <w:widowControl w:val="0"/>
+      </w:pPr>
+      <w:r>
+        <w:t xml:space="preserve">[7] </w:t>
+      </w:r>
+      <w:r>
+        <w:t>scikit-learn</w:t>
+      </w:r>
+    </w:p>
+    <w:p>
+      <w:pPr>
+        <w:widowControl w:val="0"/>
+      </w:pPr>
+      <w:r>
+        <w:t xml:space="preserve">[8] </w:t>
+      </w:r>
+      <w:r>
+        <w:t>ubuntu</w:t>
+      </w:r>
+    </w:p>
+    <w:p>
+      <w:pPr>
+        <w:widowControl w:val="0"/>
+      </w:pPr>
+      <w:r>
+        <w:t xml:space="preserve">[9] </w:t>
+      </w:r>
+      <w:proofErr w:type="spellStart"/>
+      <w:r>
+        <w:t>TimAIRepo</w:t>
+      </w:r>
+      <w:proofErr w:type="spellEnd"/>
     </w:p>
     <w:p>
       <w:pPr>
@@ -7770,25 +7921,59 @@
         <w:t xml:space="preserve">Shapiro-Wilk </w:t>
       </w:r>
       <w:r>
-        <w:t xml:space="preserve">test that each numerical attribute exhibits a normal distribution [ref]. This confirmation is needed for a robust application of a Z-test, and this was performed with respect to the relevant species population to assess separately both the hypothesis that the </w:t>
-      </w:r>
-      <w:r>
-        <w:t>missing sex value</w:t>
+        <w:t>test that each numerical attribute exhibits a normal distribution [</w:t>
+      </w:r>
+      <w:r>
+        <w:t>2</w:t>
+      </w:r>
+      <w:r>
+        <w:t xml:space="preserve">]. This confirmation is needed for a robust application of a Z-test, and this was performed with respect to the relevant species population to assess separately both the hypothesis that the </w:t>
+      </w:r>
+      <w:r>
+        <w:t xml:space="preserve">missing </w:t>
+      </w:r>
+      <w:r>
+        <w:rPr>
+          <w:i/>
+          <w:iCs/>
+        </w:rPr>
+        <w:t>sex</w:t>
+      </w:r>
+      <w:r>
+        <w:t xml:space="preserve"> value</w:t>
       </w:r>
       <w:r>
         <w:t xml:space="preserve"> </w:t>
       </w:r>
       <w:r>
-        <w:t xml:space="preserve">is Male </w:t>
+        <w:t xml:space="preserve">is </w:t>
+      </w:r>
+      <w:r>
+        <w:t>male</w:t>
+      </w:r>
+      <w:r>
+        <w:t xml:space="preserve"> </w:t>
       </w:r>
       <w:r>
         <w:t>and</w:t>
       </w:r>
       <w:r>
-        <w:t xml:space="preserve"> that it is Female</w:t>
-      </w:r>
-      <w:r>
-        <w:t xml:space="preserve"> [ref]</w:t>
+        <w:t xml:space="preserve"> that it is </w:t>
+      </w:r>
+      <w:r>
+        <w:t>f</w:t>
+      </w:r>
+      <w:r>
+        <w:t>emale</w:t>
+      </w:r>
+      <w:r>
+        <w:t xml:space="preserve"> [</w:t>
+      </w:r>
+      <w:r>
+        <w:t>3</w:t>
+      </w:r>
+      <w:r>
+        <w:t>]</w:t>
       </w:r>
       <w:r>
         <w:t>.</w:t>
@@ -7797,13 +7982,35 @@
         <w:t xml:space="preserve"> It was found that two of the records could be </w:t>
       </w:r>
       <w:r>
-        <w:t>imputed as Male and three as Female at the 95</w:t>
+        <w:t xml:space="preserve">imputed as </w:t>
+      </w:r>
+      <w:r>
+        <w:t>m</w:t>
+      </w:r>
+      <w:r>
+        <w:t xml:space="preserve">ale and three as </w:t>
+      </w:r>
+      <w:r>
+        <w:t>f</w:t>
+      </w:r>
+      <w:r>
+        <w:t>emale at the 95</w:t>
       </w:r>
       <w:r>
         <w:t xml:space="preserve">% confidence level and these were retained in the dataset with an </w:t>
       </w:r>
       <w:r>
-        <w:t>imputed sex attribute</w:t>
+        <w:t xml:space="preserve">imputed </w:t>
+      </w:r>
+      <w:r>
+        <w:rPr>
+          <w:i/>
+          <w:iCs/>
+        </w:rPr>
+        <w:t>sex</w:t>
+      </w:r>
+      <w:r>
+        <w:t xml:space="preserve"> attribute</w:t>
       </w:r>
       <w:r>
         <w:t xml:space="preserve"> value. The remaining four records failed under both hypothesis tests and these were removed from the dataset. The cleaned dataset was used for the subsequent visualization and data analysis presented here and consists of 338 records made up of 147 Adelie penguins (74 male, 73 female), 68 Chinstrap penguins (34 male, 34 female) and 123 Gentoo penguins (62 male, 61 female).</w:t>
@@ -8959,11 +9166,7 @@
         <w:widowControl w:val="0"/>
       </w:pPr>
       <w:r>
-        <w:t xml:space="preserve">Predicting the penguin species from the given features is a classification problem. A baseline </w:t>
-      </w:r>
-      <w:r>
-        <w:lastRenderedPageBreak/>
-        <w:t xml:space="preserve">classification method is first implemented, providing a reference for the performance of other methods. This report considers two supervised approaches, namely </w:t>
+        <w:t xml:space="preserve">Predicting the penguin species from the given features is a classification problem. A baseline classification method is first implemented, providing a reference for the performance of other methods. This report considers two supervised approaches, namely </w:t>
       </w:r>
       <w:proofErr w:type="spellStart"/>
       <w:r>
@@ -9282,11 +9485,490 @@
         <w:widowControl w:val="0"/>
       </w:pPr>
       <w:r>
+        <w:t>\</w:t>
+      </w:r>
+      <w:proofErr w:type="gramStart"/>
+      <w:r>
+        <w:t>end</w:t>
+      </w:r>
+      <w:proofErr w:type="gramEnd"/>
+      <w:r>
+        <w:t>{itemize}</w:t>
+      </w:r>
+    </w:p>
+    <w:p>
+      <w:pPr>
+        <w:widowControl w:val="0"/>
+      </w:pPr>
+      <w:r>
+        <w:t>For good marks you should include some graphs that illustrate</w:t>
+      </w:r>
+    </w:p>
+    <w:p>
+      <w:pPr>
+        <w:widowControl w:val="0"/>
+      </w:pPr>
+      <w:r>
+        <w:t xml:space="preserve">properties of the data and you should compare two </w:t>
+      </w:r>
+      <w:proofErr w:type="gramStart"/>
+      <w:r>
+        <w:t>classification</w:t>
+      </w:r>
+      <w:proofErr w:type="gramEnd"/>
+    </w:p>
+    <w:p>
+      <w:pPr>
+        <w:widowControl w:val="0"/>
+      </w:pPr>
+      <w:r>
+        <w:t>algorithms, both to each other and to a baseline model. The algorithms</w:t>
+      </w:r>
+    </w:p>
+    <w:p>
+      <w:pPr>
+        <w:widowControl w:val="0"/>
+      </w:pPr>
+      <w:r>
+        <w:t>you pick do not need to be unusual, for example $</w:t>
+      </w:r>
+      <w:proofErr w:type="spellStart"/>
+      <w:r>
+        <w:t>k$nn</w:t>
+      </w:r>
+      <w:proofErr w:type="spellEnd"/>
+      <w:r>
+        <w:t xml:space="preserve"> classification</w:t>
+      </w:r>
+    </w:p>
+    <w:p>
+      <w:pPr>
+        <w:widowControl w:val="0"/>
+      </w:pPr>
+      <w:r>
+        <w:t>would be perfectly good, though, of course, for full marks this would</w:t>
+      </w:r>
+    </w:p>
+    <w:p>
+      <w:pPr>
+        <w:widowControl w:val="0"/>
+      </w:pPr>
+      <w:r>
+        <w:t>include some consideration of how to pick $k$ and how to measure the</w:t>
+      </w:r>
+    </w:p>
+    <w:p>
+      <w:pPr>
+        <w:widowControl w:val="0"/>
+      </w:pPr>
+      <w:r>
+        <w:t xml:space="preserve">distance, though, as you know, no approach to </w:t>
+      </w:r>
+      <w:proofErr w:type="spellStart"/>
+      <w:r>
+        <w:t>chosing</w:t>
+      </w:r>
+      <w:proofErr w:type="spellEnd"/>
+      <w:r>
+        <w:t xml:space="preserve"> $k$ is every</w:t>
+      </w:r>
+    </w:p>
+    <w:p>
+      <w:pPr>
+        <w:widowControl w:val="0"/>
+      </w:pPr>
+      <w:r>
+        <w:t>going to be completely satisfactory. In addition, you should include</w:t>
+      </w:r>
+    </w:p>
+    <w:p>
+      <w:pPr>
+        <w:widowControl w:val="0"/>
+      </w:pPr>
+      <w:r>
+        <w:t>either some exploratory regression or unsupervised learning; for</w:t>
+      </w:r>
+    </w:p>
+    <w:p>
+      <w:pPr>
+        <w:widowControl w:val="0"/>
+      </w:pPr>
+      <w:r>
+        <w:t>regression you might regress two properties and examine whether the</w:t>
+      </w:r>
+    </w:p>
+    <w:p>
+      <w:pPr>
+        <w:widowControl w:val="0"/>
+      </w:pPr>
+      <w:r>
+        <w:t>regression parameters are the same for each penguin type; unsupervised</w:t>
+      </w:r>
+    </w:p>
+    <w:p>
+      <w:pPr>
+        <w:widowControl w:val="0"/>
+      </w:pPr>
+      <w:r>
+        <w:t>learning could use $k$-means, for example. You do not need to do both</w:t>
+      </w:r>
+    </w:p>
+    <w:p>
+      <w:pPr>
+        <w:widowControl w:val="0"/>
+      </w:pPr>
+      <w:r>
+        <w:t>regression and unsupervised learning.</w:t>
+      </w:r>
+    </w:p>
+    <w:p>
+      <w:pPr>
+        <w:widowControl w:val="0"/>
+      </w:pPr>
+    </w:p>
+    <w:p>
+      <w:pPr>
+        <w:widowControl w:val="0"/>
+      </w:pPr>
+      <w:r>
+        <w:t>You should make sure any assessment is not restricted to the data used</w:t>
+      </w:r>
+    </w:p>
+    <w:p>
+      <w:pPr>
+        <w:widowControl w:val="0"/>
+      </w:pPr>
+      <w:r>
+        <w:t>in train models or decide on metaparameters. In your report you should</w:t>
+      </w:r>
+    </w:p>
+    <w:p>
+      <w:pPr>
+        <w:widowControl w:val="0"/>
+      </w:pPr>
+      <w:r>
+        <w:t>explain your decisions. You code will not be marked for elegance, but</w:t>
+      </w:r>
+    </w:p>
+    <w:p>
+      <w:pPr>
+        <w:widowControl w:val="0"/>
+      </w:pPr>
+      <w:r>
+        <w:t>it should run correctly; it is expected you will use Python, but any</w:t>
+      </w:r>
+    </w:p>
+    <w:p>
+      <w:pPr>
+        <w:widowControl w:val="0"/>
+      </w:pPr>
+      <w:r>
+        <w:t>of Python, Julia or R is fine. Do not include screenshots of graphs,</w:t>
+      </w:r>
+    </w:p>
+    <w:p>
+      <w:pPr>
+        <w:widowControl w:val="0"/>
+      </w:pPr>
+      <w:r>
+        <w:t>they should be imported directly; resize them to the correct size</w:t>
+      </w:r>
+    </w:p>
+    <w:p>
+      <w:pPr>
+        <w:widowControl w:val="0"/>
+      </w:pPr>
+      <w:r>
+        <w:t>before importing them, if the labels are tiny the graphs will not be</w:t>
+      </w:r>
+    </w:p>
+    <w:p>
+      <w:pPr>
+        <w:widowControl w:val="0"/>
+      </w:pPr>
+      <w:r>
+        <w:t>marked. Make sure figure captions are descriptive, it is better to</w:t>
+      </w:r>
+    </w:p>
+    <w:p>
+      <w:pPr>
+        <w:widowControl w:val="0"/>
+      </w:pPr>
+      <w:r>
+        <w:t>have some overlap between figure captions and the main text than to</w:t>
+      </w:r>
+    </w:p>
+    <w:p>
+      <w:pPr>
+        <w:widowControl w:val="0"/>
+      </w:pPr>
+      <w:r>
+        <w:t>have figure captions that are not reasonably self-contained.</w:t>
+      </w:r>
+    </w:p>
+    <w:p>
+      <w:pPr>
+        <w:widowControl w:val="0"/>
+      </w:pPr>
+    </w:p>
+    <w:p>
+      <w:pPr>
+        <w:widowControl w:val="0"/>
+      </w:pPr>
+      <w:r>
+        <w:t>As a rough guide to marking:</w:t>
+      </w:r>
+    </w:p>
+    <w:p>
+      <w:pPr>
+        <w:widowControl w:val="0"/>
+      </w:pPr>
+      <w:r>
+        <w:t>\begin{itemize}</w:t>
+      </w:r>
+    </w:p>
+    <w:p>
+      <w:pPr>
+        <w:widowControl w:val="0"/>
+      </w:pPr>
+      <w:r>
+        <w:t>\</w:t>
+      </w:r>
+      <w:proofErr w:type="gramStart"/>
+      <w:r>
+        <w:t>item</w:t>
+      </w:r>
+      <w:proofErr w:type="gramEnd"/>
+      <w:r>
+        <w:t xml:space="preserve"> Initial description of the data, including some graphs or other approaches to visualisation. 6 marks.</w:t>
+      </w:r>
+    </w:p>
+    <w:p>
+      <w:pPr>
+        <w:widowControl w:val="0"/>
+      </w:pPr>
+      <w:r>
+        <w:t>\</w:t>
+      </w:r>
+      <w:proofErr w:type="gramStart"/>
+      <w:r>
+        <w:t>item</w:t>
+      </w:r>
+      <w:proofErr w:type="gramEnd"/>
+      <w:r>
+        <w:t xml:space="preserve"> Either unsupervised learning or regression. 6 marks.</w:t>
+      </w:r>
+    </w:p>
+    <w:p>
+      <w:pPr>
+        <w:widowControl w:val="0"/>
+      </w:pPr>
+      <w:r>
+        <w:t>\</w:t>
+      </w:r>
+      <w:proofErr w:type="gramStart"/>
+      <w:r>
+        <w:t>item</w:t>
+      </w:r>
+      <w:proofErr w:type="gramEnd"/>
+      <w:r>
+        <w:t xml:space="preserve"> Two algorithms should be tested, if only one algorithm is</w:t>
+      </w:r>
+    </w:p>
+    <w:p>
+      <w:pPr>
+        <w:widowControl w:val="0"/>
+      </w:pPr>
+      <w:r>
+        <w:t xml:space="preserve">  included the 28 available marks will be halved.</w:t>
+      </w:r>
+    </w:p>
+    <w:p>
+      <w:pPr>
+        <w:widowControl w:val="0"/>
+      </w:pPr>
+      <w:r>
+        <w:t>\</w:t>
+      </w:r>
+      <w:proofErr w:type="gramStart"/>
+      <w:r>
+        <w:t>item</w:t>
+      </w:r>
+      <w:proofErr w:type="gramEnd"/>
+      <w:r>
+        <w:t xml:space="preserve"> Overall presentation (3 marks), including use of appropriate</w:t>
+      </w:r>
+    </w:p>
+    <w:p>
+      <w:pPr>
+        <w:widowControl w:val="0"/>
+      </w:pPr>
+      <w:r>
+        <w:t xml:space="preserve">  sections, plots, diagrams, or tables to make your point. Do not</w:t>
+      </w:r>
+    </w:p>
+    <w:p>
+      <w:pPr>
+        <w:widowControl w:val="0"/>
+      </w:pPr>
+      <w:r>
+        <w:t xml:space="preserve">  include code snippets in the report. Instead, describe in words or</w:t>
+      </w:r>
+    </w:p>
+    <w:p>
+      <w:pPr>
+        <w:widowControl w:val="0"/>
+      </w:pPr>
+      <w:r>
+        <w:t xml:space="preserve">  equations what you are implementing. Format equations correctly.</w:t>
+      </w:r>
+    </w:p>
+    <w:p>
+      <w:pPr>
+        <w:widowControl w:val="0"/>
+      </w:pPr>
+      <w:r>
+        <w:t>\</w:t>
+      </w:r>
+      <w:proofErr w:type="gramStart"/>
+      <w:r>
+        <w:t>item</w:t>
+      </w:r>
+      <w:proofErr w:type="gramEnd"/>
+      <w:r>
+        <w:t xml:space="preserve"> Suitable choice of algorithms (4 marks).</w:t>
+      </w:r>
+    </w:p>
+    <w:p>
+      <w:pPr>
+        <w:widowControl w:val="0"/>
+      </w:pPr>
+      <w:r>
+        <w:t>\</w:t>
+      </w:r>
+      <w:proofErr w:type="gramStart"/>
+      <w:r>
+        <w:t>item</w:t>
+      </w:r>
+      <w:proofErr w:type="gramEnd"/>
+      <w:r>
+        <w:t xml:space="preserve"> Suitable choice of evaluation for algorithms (3 marks).</w:t>
+      </w:r>
+    </w:p>
+    <w:p>
+      <w:pPr>
+        <w:widowControl w:val="0"/>
+      </w:pPr>
+      <w:r>
+        <w:t>\</w:t>
+      </w:r>
+      <w:proofErr w:type="gramStart"/>
+      <w:r>
+        <w:t>item</w:t>
+      </w:r>
+      <w:proofErr w:type="gramEnd"/>
+      <w:r>
+        <w:t xml:space="preserve"> Comparison with a suitable baseline (3 marks) and a justification for which baseline to use.</w:t>
+      </w:r>
+    </w:p>
+    <w:p>
+      <w:pPr>
+        <w:widowControl w:val="0"/>
+      </w:pPr>
+      <w:r>
+        <w:t>\</w:t>
+      </w:r>
+      <w:proofErr w:type="gramStart"/>
+      <w:r>
+        <w:t>item</w:t>
+      </w:r>
+      <w:proofErr w:type="gramEnd"/>
+      <w:r>
+        <w:t xml:space="preserve"> A description of metaparameter selection (3 marks), if one</w:t>
+      </w:r>
+    </w:p>
+    <w:p>
+      <w:pPr>
+        <w:widowControl w:val="0"/>
+      </w:pPr>
+      <w:r>
         <w:lastRenderedPageBreak/>
+        <w:t xml:space="preserve">  algorithm has not metaparameter, then explain that and note why not</w:t>
+      </w:r>
+    </w:p>
+    <w:p>
+      <w:pPr>
+        <w:widowControl w:val="0"/>
+      </w:pPr>
+      <w:r>
+        <w:t xml:space="preserve">  and why this do or does not make it a better algorithm for these</w:t>
+      </w:r>
+    </w:p>
+    <w:p>
+      <w:pPr>
+        <w:widowControl w:val="0"/>
+      </w:pPr>
+      <w:r>
+        <w:t xml:space="preserve">  data.</w:t>
+      </w:r>
+    </w:p>
+    <w:p>
+      <w:pPr>
+        <w:widowControl w:val="0"/>
+      </w:pPr>
+      <w:r>
         <w:t>\</w:t>
       </w:r>
       <w:proofErr w:type="gramStart"/>
       <w:r>
+        <w:t>item</w:t>
+      </w:r>
+      <w:proofErr w:type="gramEnd"/>
+      <w:r>
+        <w:t xml:space="preserve"> Describe and compare the results from your two algorithms,</w:t>
+      </w:r>
+    </w:p>
+    <w:p>
+      <w:pPr>
+        <w:widowControl w:val="0"/>
+      </w:pPr>
+      <w:r>
+        <w:t xml:space="preserve">  include a description of how you implemented the algorithms. (6 marks)</w:t>
+      </w:r>
+    </w:p>
+    <w:p>
+      <w:pPr>
+        <w:widowControl w:val="0"/>
+      </w:pPr>
+      <w:r>
+        <w:t>\</w:t>
+      </w:r>
+      <w:proofErr w:type="gramStart"/>
+      <w:r>
+        <w:t>item</w:t>
+      </w:r>
+      <w:proofErr w:type="gramEnd"/>
+      <w:r>
+        <w:t xml:space="preserve"> There are some marks (6 marks) for something </w:t>
+      </w:r>
+      <w:proofErr w:type="spellStart"/>
+      <w:r>
+        <w:t>suprising</w:t>
+      </w:r>
+      <w:proofErr w:type="spellEnd"/>
+      <w:r>
+        <w:t xml:space="preserve"> and unusual.</w:t>
+      </w:r>
+    </w:p>
+    <w:p>
+      <w:pPr>
+        <w:widowControl w:val="0"/>
+      </w:pPr>
+      <w:r>
+        <w:t>\</w:t>
+      </w:r>
+      <w:proofErr w:type="gramStart"/>
+      <w:r>
         <w:t>end</w:t>
       </w:r>
       <w:proofErr w:type="gramEnd"/>
@@ -9298,890 +9980,396 @@
       <w:pPr>
         <w:widowControl w:val="0"/>
       </w:pPr>
-      <w:r>
-        <w:t>For good marks you should include some graphs that illustrate</w:t>
-      </w:r>
-    </w:p>
-    <w:p>
-      <w:pPr>
-        <w:widowControl w:val="0"/>
-      </w:pPr>
-      <w:r>
-        <w:t xml:space="preserve">properties of the data and you should compare two </w:t>
+    </w:p>
+    <w:p>
+      <w:pPr>
+        <w:widowControl w:val="0"/>
+      </w:pPr>
+    </w:p>
+    <w:p>
+      <w:pPr>
+        <w:widowControl w:val="0"/>
+      </w:pPr>
+    </w:p>
+    <w:p>
+      <w:pPr>
+        <w:widowControl w:val="0"/>
+      </w:pPr>
+    </w:p>
+    <w:p>
+      <w:pPr>
+        <w:widowControl w:val="0"/>
+      </w:pPr>
+      <w:r>
+        <w:t>\section*{Question 2 - Ethical challenge facing us in data science and AI}</w:t>
+      </w:r>
+    </w:p>
+    <w:p>
+      <w:pPr>
+        <w:widowControl w:val="0"/>
+      </w:pPr>
+    </w:p>
+    <w:p>
+      <w:pPr>
+        <w:widowControl w:val="0"/>
+      </w:pPr>
+      <w:r>
+        <w:t>For two of these three types of ethical challenge facing us in data science and AI:</w:t>
+      </w:r>
+    </w:p>
+    <w:p>
+      <w:pPr>
+        <w:widowControl w:val="0"/>
+      </w:pPr>
+      <w:r>
+        <w:t>\begin{enumerate}</w:t>
+      </w:r>
+    </w:p>
+    <w:p>
+      <w:pPr>
+        <w:widowControl w:val="0"/>
+      </w:pPr>
+      <w:r>
+        <w:t>\</w:t>
       </w:r>
       <w:proofErr w:type="gramStart"/>
       <w:r>
-        <w:t>classification</w:t>
+        <w:t>item</w:t>
       </w:r>
       <w:proofErr w:type="gramEnd"/>
-    </w:p>
-    <w:p>
-      <w:pPr>
-        <w:widowControl w:val="0"/>
-      </w:pPr>
-      <w:r>
-        <w:t>algorithms, both to each other and to a baseline model. The algorithms</w:t>
-      </w:r>
-    </w:p>
-    <w:p>
-      <w:pPr>
-        <w:widowControl w:val="0"/>
-      </w:pPr>
-      <w:r>
-        <w:t>you pick do not need to be unusual, for example $</w:t>
+      <w:r>
+        <w:t xml:space="preserve"> The protection of data, of the people whose data they are and participants in any study.</w:t>
+      </w:r>
+    </w:p>
+    <w:p>
+      <w:pPr>
+        <w:widowControl w:val="0"/>
+      </w:pPr>
+      <w:r>
+        <w:t>\</w:t>
+      </w:r>
+      <w:proofErr w:type="gramStart"/>
+      <w:r>
+        <w:t>item</w:t>
+      </w:r>
+      <w:proofErr w:type="gramEnd"/>
+      <w:r>
+        <w:t xml:space="preserve"> Avoiding the amplification of biases and regressive values implicit in historic dataset.</w:t>
+      </w:r>
+    </w:p>
+    <w:p>
+      <w:pPr>
+        <w:widowControl w:val="0"/>
+      </w:pPr>
+      <w:r>
+        <w:t>\</w:t>
+      </w:r>
+      <w:proofErr w:type="gramStart"/>
+      <w:r>
+        <w:t>item</w:t>
+      </w:r>
+      <w:proofErr w:type="gramEnd"/>
+      <w:r>
+        <w:t xml:space="preserve"> The safety of AI systems and the possible of existential threats from machines.</w:t>
+      </w:r>
+    </w:p>
+    <w:p>
+      <w:pPr>
+        <w:widowControl w:val="0"/>
+      </w:pPr>
+      <w:r>
+        <w:t>\</w:t>
+      </w:r>
+      <w:proofErr w:type="gramStart"/>
+      <w:r>
+        <w:t>end</w:t>
+      </w:r>
+      <w:proofErr w:type="gramEnd"/>
+      <w:r>
+        <w:t>{enumerate}</w:t>
+      </w:r>
+    </w:p>
+    <w:p>
+      <w:pPr>
+        <w:widowControl w:val="0"/>
+      </w:pPr>
+      <w:r>
+        <w:t>describe what you think is a specific example of a challenge that</w:t>
+      </w:r>
+    </w:p>
+    <w:p>
+      <w:pPr>
+        <w:widowControl w:val="0"/>
+      </w:pPr>
+      <w:r>
+        <w:t>could arise or has arisen in the past. Obviously the three broad types</w:t>
+      </w:r>
+    </w:p>
+    <w:p>
+      <w:pPr>
+        <w:widowControl w:val="0"/>
+      </w:pPr>
+      <w:r>
+        <w:t>of challenge overlap, do not worry about the boundaries between these</w:t>
+      </w:r>
+    </w:p>
+    <w:p>
+      <w:pPr>
+        <w:widowControl w:val="0"/>
+      </w:pPr>
+      <w:r>
+        <w:t>types, but do try to address different types of threat in your</w:t>
+      </w:r>
+    </w:p>
+    <w:p>
+      <w:pPr>
+        <w:widowControl w:val="0"/>
+      </w:pPr>
+      <w:r>
+        <w:t>examples. Explain how the ethical problems could be addressed, or at</w:t>
+      </w:r>
+    </w:p>
+    <w:p>
+      <w:pPr>
+        <w:widowControl w:val="0"/>
+      </w:pPr>
+      <w:r>
+        <w:t>least made more transparent.</w:t>
+      </w:r>
+    </w:p>
+    <w:p>
+      <w:pPr>
+        <w:widowControl w:val="0"/>
+      </w:pPr>
+    </w:p>
+    <w:p>
+      <w:pPr>
+        <w:widowControl w:val="0"/>
+      </w:pPr>
+      <w:r>
+        <w:t>\subsection*{Report}</w:t>
+      </w:r>
+    </w:p>
+    <w:p>
+      <w:pPr>
+        <w:widowControl w:val="0"/>
+      </w:pPr>
+    </w:p>
+    <w:p>
+      <w:pPr>
+        <w:widowControl w:val="0"/>
+      </w:pPr>
+      <w:r>
+        <w:t>Your report should be no longer than five pages, including any</w:t>
+      </w:r>
+    </w:p>
+    <w:p>
+      <w:pPr>
+        <w:widowControl w:val="0"/>
+      </w:pPr>
+      <w:r>
+        <w:t>references. It is expected that Question 2 would occupy about a fifth</w:t>
+      </w:r>
+    </w:p>
+    <w:p>
+      <w:pPr>
+        <w:widowControl w:val="0"/>
+      </w:pPr>
+      <w:r>
+        <w:t>of this space; use an 11 or 12pt font and do not try tricks like</w:t>
+      </w:r>
+    </w:p>
+    <w:p>
+      <w:pPr>
+        <w:widowControl w:val="0"/>
+      </w:pPr>
+      <w:r>
+        <w:t>expanding the margin to fit in more text, shorter is better than</w:t>
+      </w:r>
+    </w:p>
+    <w:p>
+      <w:pPr>
+        <w:widowControl w:val="0"/>
+      </w:pPr>
+      <w:r>
+        <w:t>longer.</w:t>
+      </w:r>
+    </w:p>
+    <w:p>
+      <w:pPr>
+        <w:widowControl w:val="0"/>
+      </w:pPr>
+    </w:p>
+    <w:p>
+      <w:pPr>
+        <w:widowControl w:val="0"/>
+      </w:pPr>
+      <w:r>
+        <w:t>Your report must be submitted in pdf and should be prepared in LaTeX;</w:t>
+      </w:r>
+    </w:p>
+    <w:p>
+      <w:pPr>
+        <w:widowControl w:val="0"/>
+      </w:pPr>
+      <w:r>
+        <w:t>overleaf is a good approach, but not required as long as LaTeX has</w:t>
+      </w:r>
+    </w:p>
+    <w:p>
+      <w:pPr>
+        <w:widowControl w:val="0"/>
+      </w:pPr>
+      <w:r>
+        <w:t>been used. As always when using LaTeX, give yourself over to defaults,</w:t>
+      </w:r>
+    </w:p>
+    <w:p>
+      <w:pPr>
+        <w:widowControl w:val="0"/>
+      </w:pPr>
+      <w:r>
+        <w:t>our expectation of what a document should look like has been</w:t>
+      </w:r>
+    </w:p>
+    <w:p>
+      <w:pPr>
+        <w:widowControl w:val="0"/>
+      </w:pPr>
+      <w:r>
+        <w:t>conditioned on LaTeX, so it is best not to try to override the look of</w:t>
+      </w:r>
+    </w:p>
+    <w:p>
+      <w:pPr>
+        <w:widowControl w:val="0"/>
+      </w:pPr>
+      <w:r>
+        <w:t>the document.</w:t>
+      </w:r>
+    </w:p>
+    <w:p>
+      <w:pPr>
+        <w:widowControl w:val="0"/>
+      </w:pPr>
+    </w:p>
+    <w:p>
+      <w:pPr>
+        <w:widowControl w:val="0"/>
+      </w:pPr>
+      <w:r>
+        <w:t>Avoid code snippets in the report unless that feels like the best way</w:t>
+      </w:r>
+    </w:p>
+    <w:p>
+      <w:pPr>
+        <w:widowControl w:val="0"/>
+      </w:pPr>
+      <w:r>
+        <w:t>to illustrate some subtle aspect of an algorithm; do always though</w:t>
+      </w:r>
+    </w:p>
+    <w:p>
+      <w:pPr>
+        <w:widowControl w:val="0"/>
+      </w:pPr>
+      <w:r>
+        <w:t>consider a mathematical description if possible. You will be asked to</w:t>
+      </w:r>
+    </w:p>
+    <w:p>
+      <w:pPr>
+        <w:widowControl w:val="0"/>
+      </w:pPr>
+      <w:r>
+        <w:t>submit code and it may be tested to make sure it works and matches</w:t>
+      </w:r>
+    </w:p>
+    <w:p>
+      <w:pPr>
+        <w:widowControl w:val="0"/>
+      </w:pPr>
+      <w:r>
+        <w:t>your report. It will not, however, be marked in and of itself.</w:t>
+      </w:r>
+    </w:p>
+    <w:p>
+      <w:pPr>
+        <w:widowControl w:val="0"/>
+      </w:pPr>
+    </w:p>
+    <w:p>
+      <w:pPr>
+        <w:widowControl w:val="0"/>
+      </w:pPr>
+      <w:r>
+        <w:t>\subsection*{</w:t>
       </w:r>
       <w:proofErr w:type="spellStart"/>
       <w:r>
-        <w:t>k$nn</w:t>
+        <w:t>knn</w:t>
       </w:r>
       <w:proofErr w:type="spellEnd"/>
       <w:r>
-        <w:t xml:space="preserve"> classification</w:t>
-      </w:r>
-    </w:p>
-    <w:p>
-      <w:pPr>
-        <w:widowControl w:val="0"/>
-      </w:pPr>
-      <w:r>
-        <w:t>would be perfectly good, though, of course, for full marks this would</w:t>
-      </w:r>
-    </w:p>
-    <w:p>
-      <w:pPr>
-        <w:widowControl w:val="0"/>
-      </w:pPr>
-      <w:r>
-        <w:t>include some consideration of how to pick $k$ and how to measure the</w:t>
-      </w:r>
-    </w:p>
-    <w:p>
-      <w:pPr>
-        <w:widowControl w:val="0"/>
-      </w:pPr>
-      <w:r>
-        <w:t xml:space="preserve">distance, though, as you know, no approach to </w:t>
+        <w:t>}</w:t>
+      </w:r>
+    </w:p>
+    <w:p>
+      <w:pPr>
+        <w:widowControl w:val="0"/>
+      </w:pPr>
+    </w:p>
+    <w:p>
+      <w:pPr>
+        <w:widowControl w:val="0"/>
+      </w:pPr>
+      <w:r>
+        <w:t>Perhaps use F1-score (there are others!) as the classes are imbalanced in number?</w:t>
+      </w:r>
+    </w:p>
+    <w:p>
+      <w:pPr>
+        <w:widowControl w:val="0"/>
+      </w:pPr>
+    </w:p>
+    <w:p>
+      <w:pPr>
+        <w:widowControl w:val="0"/>
+      </w:pPr>
+      <w:r>
+        <w:lastRenderedPageBreak/>
+        <w:t>F1-score is a metric that considers both precision and recall. Precision measures the accuracy of positive predictions (TP/(TP+FP)), while recall (also known as sensitivity) measures the fraction of positives that were correctly identified (TP/(TP+FN))</w:t>
+      </w:r>
+    </w:p>
+    <w:p>
+      <w:pPr>
+        <w:widowControl w:val="0"/>
+      </w:pPr>
+      <w:r>
+        <w:t>F1-score is the harmonic mean of precision and recall and is calculated as follows:</w:t>
+      </w:r>
+    </w:p>
+    <w:p>
+      <w:pPr>
+        <w:widowControl w:val="0"/>
+      </w:pPr>
+      <w:r>
+        <w:t>F1 = 2x(</w:t>
       </w:r>
       <w:proofErr w:type="spellStart"/>
       <w:r>
-        <w:t>chosing</w:t>
+        <w:t>PrecisionxRecall</w:t>
       </w:r>
       <w:proofErr w:type="spellEnd"/>
       <w:r>
-        <w:t xml:space="preserve"> $k$ is every</w:t>
-      </w:r>
-    </w:p>
-    <w:p>
-      <w:pPr>
-        <w:widowControl w:val="0"/>
-      </w:pPr>
-      <w:r>
-        <w:t>going to be completely satisfactory. In addition, you should include</w:t>
-      </w:r>
-    </w:p>
-    <w:p>
-      <w:pPr>
-        <w:widowControl w:val="0"/>
-      </w:pPr>
-      <w:r>
-        <w:t>either some exploratory regression or unsupervised learning; for</w:t>
-      </w:r>
-    </w:p>
-    <w:p>
-      <w:pPr>
-        <w:widowControl w:val="0"/>
-      </w:pPr>
-      <w:r>
-        <w:t>regression you might regress two properties and examine whether the</w:t>
-      </w:r>
-    </w:p>
-    <w:p>
-      <w:pPr>
-        <w:widowControl w:val="0"/>
-      </w:pPr>
-      <w:r>
-        <w:t>regression parameters are the same for each penguin type; unsupervised</w:t>
-      </w:r>
-    </w:p>
-    <w:p>
-      <w:pPr>
-        <w:widowControl w:val="0"/>
-      </w:pPr>
-      <w:r>
-        <w:t>learning could use $k$-means, for example. You do not need to do both</w:t>
-      </w:r>
-    </w:p>
-    <w:p>
-      <w:pPr>
-        <w:widowControl w:val="0"/>
-      </w:pPr>
-      <w:r>
-        <w:t>regression and unsupervised learning.</w:t>
-      </w:r>
-    </w:p>
-    <w:p>
-      <w:pPr>
-        <w:widowControl w:val="0"/>
-      </w:pPr>
-    </w:p>
-    <w:p>
-      <w:pPr>
-        <w:widowControl w:val="0"/>
-      </w:pPr>
-      <w:r>
-        <w:t>You should make sure any assessment is not restricted to the data used</w:t>
-      </w:r>
-    </w:p>
-    <w:p>
-      <w:pPr>
-        <w:widowControl w:val="0"/>
-      </w:pPr>
-      <w:r>
-        <w:t>in train models or decide on metaparameters. In your report you should</w:t>
-      </w:r>
-    </w:p>
-    <w:p>
-      <w:pPr>
-        <w:widowControl w:val="0"/>
-      </w:pPr>
-      <w:r>
-        <w:t>explain your decisions. You code will not be marked for elegance, but</w:t>
-      </w:r>
-    </w:p>
-    <w:p>
-      <w:pPr>
-        <w:widowControl w:val="0"/>
-      </w:pPr>
-      <w:r>
-        <w:t>it should run correctly; it is expected you will use Python, but any</w:t>
-      </w:r>
-    </w:p>
-    <w:p>
-      <w:pPr>
-        <w:widowControl w:val="0"/>
-      </w:pPr>
-      <w:r>
-        <w:t>of Python, Julia or R is fine. Do not include screenshots of graphs,</w:t>
-      </w:r>
-    </w:p>
-    <w:p>
-      <w:pPr>
-        <w:widowControl w:val="0"/>
-      </w:pPr>
-      <w:r>
-        <w:t>they should be imported directly; resize them to the correct size</w:t>
-      </w:r>
-    </w:p>
-    <w:p>
-      <w:pPr>
-        <w:widowControl w:val="0"/>
-      </w:pPr>
-      <w:r>
-        <w:t>before importing them, if the labels are tiny the graphs will not be</w:t>
-      </w:r>
-    </w:p>
-    <w:p>
-      <w:pPr>
-        <w:widowControl w:val="0"/>
-      </w:pPr>
-      <w:r>
-        <w:t>marked. Make sure figure captions are descriptive, it is better to</w:t>
-      </w:r>
-    </w:p>
-    <w:p>
-      <w:pPr>
-        <w:widowControl w:val="0"/>
-      </w:pPr>
-      <w:r>
-        <w:t>have some overlap between figure captions and the main text than to</w:t>
-      </w:r>
-    </w:p>
-    <w:p>
-      <w:pPr>
-        <w:widowControl w:val="0"/>
-      </w:pPr>
-      <w:r>
-        <w:t>have figure captions that are not reasonably self-contained.</w:t>
-      </w:r>
-    </w:p>
-    <w:p>
-      <w:pPr>
-        <w:widowControl w:val="0"/>
-      </w:pPr>
-    </w:p>
-    <w:p>
-      <w:pPr>
-        <w:widowControl w:val="0"/>
-      </w:pPr>
-      <w:r>
-        <w:t>As a rough guide to marking:</w:t>
-      </w:r>
-    </w:p>
-    <w:p>
-      <w:pPr>
-        <w:widowControl w:val="0"/>
-      </w:pPr>
-      <w:r>
-        <w:t>\begin{itemize}</w:t>
-      </w:r>
-    </w:p>
-    <w:p>
-      <w:pPr>
-        <w:widowControl w:val="0"/>
-      </w:pPr>
-      <w:r>
-        <w:t>\</w:t>
-      </w:r>
-      <w:proofErr w:type="gramStart"/>
-      <w:r>
-        <w:t>item</w:t>
-      </w:r>
-      <w:proofErr w:type="gramEnd"/>
-      <w:r>
-        <w:t xml:space="preserve"> Initial description of the data, including some graphs or other approaches to visualisation. 6 marks.</w:t>
-      </w:r>
-    </w:p>
-    <w:p>
-      <w:pPr>
-        <w:widowControl w:val="0"/>
-      </w:pPr>
-      <w:r>
-        <w:t>\</w:t>
-      </w:r>
-      <w:proofErr w:type="gramStart"/>
-      <w:r>
-        <w:t>item</w:t>
-      </w:r>
-      <w:proofErr w:type="gramEnd"/>
-      <w:r>
-        <w:t xml:space="preserve"> Either unsupervised learning or regression. 6 marks.</w:t>
-      </w:r>
-    </w:p>
-    <w:p>
-      <w:pPr>
-        <w:widowControl w:val="0"/>
-      </w:pPr>
-      <w:r>
-        <w:t>\</w:t>
-      </w:r>
-      <w:proofErr w:type="gramStart"/>
-      <w:r>
-        <w:t>item</w:t>
-      </w:r>
-      <w:proofErr w:type="gramEnd"/>
-      <w:r>
-        <w:t xml:space="preserve"> Two algorithms should be tested, if only one algorithm is</w:t>
-      </w:r>
-    </w:p>
-    <w:p>
-      <w:pPr>
-        <w:widowControl w:val="0"/>
-      </w:pPr>
-      <w:r>
-        <w:t xml:space="preserve">  included the 28 available marks will be halved.</w:t>
-      </w:r>
-    </w:p>
-    <w:p>
-      <w:pPr>
-        <w:widowControl w:val="0"/>
-      </w:pPr>
-      <w:r>
-        <w:t>\</w:t>
-      </w:r>
-      <w:proofErr w:type="gramStart"/>
-      <w:r>
-        <w:t>item</w:t>
-      </w:r>
-      <w:proofErr w:type="gramEnd"/>
-      <w:r>
-        <w:t xml:space="preserve"> Overall presentation (3 marks), including use of appropriate</w:t>
-      </w:r>
-    </w:p>
-    <w:p>
-      <w:pPr>
-        <w:widowControl w:val="0"/>
-      </w:pPr>
-      <w:r>
-        <w:t xml:space="preserve">  sections, plots, diagrams, or tables to make your point. Do not</w:t>
-      </w:r>
-    </w:p>
-    <w:p>
-      <w:pPr>
-        <w:widowControl w:val="0"/>
-      </w:pPr>
-      <w:r>
-        <w:t xml:space="preserve">  include code snippets in the report. Instead, describe in words or</w:t>
-      </w:r>
-    </w:p>
-    <w:p>
-      <w:pPr>
-        <w:widowControl w:val="0"/>
-      </w:pPr>
-      <w:r>
-        <w:t xml:space="preserve">  equations what you are implementing. Format equations correctly.</w:t>
-      </w:r>
-    </w:p>
-    <w:p>
-      <w:pPr>
-        <w:widowControl w:val="0"/>
-      </w:pPr>
-      <w:r>
-        <w:t>\</w:t>
-      </w:r>
-      <w:proofErr w:type="gramStart"/>
-      <w:r>
-        <w:t>item</w:t>
-      </w:r>
-      <w:proofErr w:type="gramEnd"/>
-      <w:r>
-        <w:t xml:space="preserve"> Suitable choice of algorithms (4 marks).</w:t>
-      </w:r>
-    </w:p>
-    <w:p>
-      <w:pPr>
-        <w:widowControl w:val="0"/>
-      </w:pPr>
-      <w:r>
-        <w:t>\</w:t>
-      </w:r>
-      <w:proofErr w:type="gramStart"/>
-      <w:r>
-        <w:t>item</w:t>
-      </w:r>
-      <w:proofErr w:type="gramEnd"/>
-      <w:r>
-        <w:t xml:space="preserve"> Suitable choice of evaluation for algorithms (3 marks).</w:t>
-      </w:r>
-    </w:p>
-    <w:p>
-      <w:pPr>
-        <w:widowControl w:val="0"/>
-      </w:pPr>
-      <w:r>
-        <w:t>\</w:t>
-      </w:r>
-      <w:proofErr w:type="gramStart"/>
-      <w:r>
-        <w:t>item</w:t>
-      </w:r>
-      <w:proofErr w:type="gramEnd"/>
-      <w:r>
-        <w:t xml:space="preserve"> Comparison with a suitable baseline (3 marks) and a justification for which baseline to use.</w:t>
-      </w:r>
-    </w:p>
-    <w:p>
-      <w:pPr>
-        <w:widowControl w:val="0"/>
-      </w:pPr>
-      <w:r>
-        <w:t>\</w:t>
-      </w:r>
-      <w:proofErr w:type="gramStart"/>
-      <w:r>
-        <w:t>item</w:t>
-      </w:r>
-      <w:proofErr w:type="gramEnd"/>
-      <w:r>
-        <w:t xml:space="preserve"> A description of </w:t>
+        <w:t>)/(</w:t>
       </w:r>
       <w:proofErr w:type="spellStart"/>
       <w:r>
-        <w:t>metaparameter</w:t>
+        <w:t>Precision+Recall</w:t>
       </w:r>
       <w:proofErr w:type="spellEnd"/>
       <w:r>
-        <w:t xml:space="preserve"> selection (3 marks), if one</w:t>
-      </w:r>
-    </w:p>
-    <w:p>
-      <w:pPr>
-        <w:widowControl w:val="0"/>
-      </w:pPr>
-      <w:r>
-        <w:t xml:space="preserve">  algorithm has not </w:t>
-      </w:r>
-      <w:proofErr w:type="spellStart"/>
-      <w:r>
-        <w:t>metaparameter</w:t>
-      </w:r>
-      <w:proofErr w:type="spellEnd"/>
-      <w:r>
-        <w:t>, then explain that and note why not</w:t>
-      </w:r>
-    </w:p>
-    <w:p>
-      <w:pPr>
-        <w:widowControl w:val="0"/>
-      </w:pPr>
-      <w:r>
-        <w:t xml:space="preserve">  and why this do or does not make it a better algorithm for these</w:t>
-      </w:r>
-    </w:p>
-    <w:p>
-      <w:pPr>
-        <w:widowControl w:val="0"/>
-      </w:pPr>
-      <w:r>
-        <w:t xml:space="preserve">  data.</w:t>
-      </w:r>
-    </w:p>
-    <w:p>
-      <w:pPr>
-        <w:widowControl w:val="0"/>
-      </w:pPr>
-      <w:r>
-        <w:t>\</w:t>
-      </w:r>
-      <w:proofErr w:type="gramStart"/>
-      <w:r>
-        <w:t>item</w:t>
-      </w:r>
-      <w:proofErr w:type="gramEnd"/>
-      <w:r>
-        <w:t xml:space="preserve"> Describe and compare the results from your two algorithms,</w:t>
-      </w:r>
-    </w:p>
-    <w:p>
-      <w:pPr>
-        <w:widowControl w:val="0"/>
-      </w:pPr>
-      <w:r>
-        <w:t xml:space="preserve">  include a description of how you implemented the algorithms. (6 marks)</w:t>
-      </w:r>
-    </w:p>
-    <w:p>
-      <w:pPr>
-        <w:widowControl w:val="0"/>
-      </w:pPr>
-      <w:r>
-        <w:t>\</w:t>
-      </w:r>
-      <w:proofErr w:type="gramStart"/>
-      <w:r>
-        <w:t>item</w:t>
-      </w:r>
-      <w:proofErr w:type="gramEnd"/>
-      <w:r>
-        <w:t xml:space="preserve"> There are some marks (6 marks) for something </w:t>
-      </w:r>
-      <w:proofErr w:type="spellStart"/>
-      <w:r>
-        <w:t>suprising</w:t>
-      </w:r>
-      <w:proofErr w:type="spellEnd"/>
-      <w:r>
-        <w:t xml:space="preserve"> and unusual.</w:t>
-      </w:r>
-    </w:p>
-    <w:p>
-      <w:pPr>
-        <w:widowControl w:val="0"/>
-      </w:pPr>
-      <w:r>
-        <w:t>\</w:t>
-      </w:r>
-      <w:proofErr w:type="gramStart"/>
-      <w:r>
-        <w:t>end</w:t>
-      </w:r>
-      <w:proofErr w:type="gramEnd"/>
-      <w:r>
-        <w:t>{itemize}</w:t>
-      </w:r>
-    </w:p>
-    <w:p>
-      <w:pPr>
-        <w:widowControl w:val="0"/>
-      </w:pPr>
-    </w:p>
-    <w:p>
-      <w:pPr>
-        <w:widowControl w:val="0"/>
-      </w:pPr>
-    </w:p>
-    <w:p>
-      <w:pPr>
-        <w:widowControl w:val="0"/>
-      </w:pPr>
-    </w:p>
-    <w:p>
-      <w:pPr>
-        <w:widowControl w:val="0"/>
-      </w:pPr>
-    </w:p>
-    <w:p>
-      <w:pPr>
-        <w:widowControl w:val="0"/>
-      </w:pPr>
-      <w:r>
-        <w:t>\section*{Question 2 - Ethical challenge facing us in data science and AI}</w:t>
-      </w:r>
-    </w:p>
-    <w:p>
-      <w:pPr>
-        <w:widowControl w:val="0"/>
-      </w:pPr>
-    </w:p>
-    <w:p>
-      <w:pPr>
-        <w:widowControl w:val="0"/>
-      </w:pPr>
-      <w:r>
-        <w:t>For two of these three types of ethical challenge facing us in data science and AI:</w:t>
-      </w:r>
-    </w:p>
-    <w:p>
-      <w:pPr>
-        <w:widowControl w:val="0"/>
-      </w:pPr>
-      <w:r>
-        <w:t>\begin{enumerate}</w:t>
-      </w:r>
-    </w:p>
-    <w:p>
-      <w:pPr>
-        <w:widowControl w:val="0"/>
-      </w:pPr>
-      <w:r>
-        <w:t>\</w:t>
-      </w:r>
-      <w:proofErr w:type="gramStart"/>
-      <w:r>
-        <w:t>item</w:t>
-      </w:r>
-      <w:proofErr w:type="gramEnd"/>
-      <w:r>
-        <w:t xml:space="preserve"> The protection of data, of the people whose data they are and participants in any study.</w:t>
-      </w:r>
-    </w:p>
-    <w:p>
-      <w:pPr>
-        <w:widowControl w:val="0"/>
-      </w:pPr>
-      <w:r>
-        <w:t>\</w:t>
-      </w:r>
-      <w:proofErr w:type="gramStart"/>
-      <w:r>
-        <w:t>item</w:t>
-      </w:r>
-      <w:proofErr w:type="gramEnd"/>
-      <w:r>
-        <w:t xml:space="preserve"> Avoiding the amplification of biases and regressive values implicit in historic dataset.</w:t>
-      </w:r>
-    </w:p>
-    <w:p>
-      <w:pPr>
-        <w:widowControl w:val="0"/>
-      </w:pPr>
-      <w:r>
-        <w:t>\</w:t>
-      </w:r>
-      <w:proofErr w:type="gramStart"/>
-      <w:r>
-        <w:t>item</w:t>
-      </w:r>
-      <w:proofErr w:type="gramEnd"/>
-      <w:r>
-        <w:t xml:space="preserve"> The safety of AI systems and the possible of existential threats from machines.</w:t>
-      </w:r>
-    </w:p>
-    <w:p>
-      <w:pPr>
-        <w:widowControl w:val="0"/>
-      </w:pPr>
-      <w:r>
-        <w:t>\</w:t>
-      </w:r>
-      <w:proofErr w:type="gramStart"/>
-      <w:r>
-        <w:t>end</w:t>
-      </w:r>
-      <w:proofErr w:type="gramEnd"/>
-      <w:r>
-        <w:t>{enumerate}</w:t>
-      </w:r>
-    </w:p>
-    <w:p>
-      <w:pPr>
-        <w:widowControl w:val="0"/>
-      </w:pPr>
-      <w:r>
-        <w:t>describe what you think is a specific example of a challenge that</w:t>
-      </w:r>
-    </w:p>
-    <w:p>
-      <w:pPr>
-        <w:widowControl w:val="0"/>
-      </w:pPr>
-      <w:r>
-        <w:t>could arise or has arisen in the past. Obviously the three broad types</w:t>
-      </w:r>
-    </w:p>
-    <w:p>
-      <w:pPr>
-        <w:widowControl w:val="0"/>
-      </w:pPr>
-      <w:r>
-        <w:t>of challenge overlap, do not worry about the boundaries between these</w:t>
-      </w:r>
-    </w:p>
-    <w:p>
-      <w:pPr>
-        <w:widowControl w:val="0"/>
-      </w:pPr>
-      <w:r>
-        <w:t>types, but do try to address different types of threat in your</w:t>
-      </w:r>
-    </w:p>
-    <w:p>
-      <w:pPr>
-        <w:widowControl w:val="0"/>
-      </w:pPr>
-      <w:r>
-        <w:t>examples. Explain how the ethical problems could be addressed, or at</w:t>
-      </w:r>
-    </w:p>
-    <w:p>
-      <w:pPr>
-        <w:widowControl w:val="0"/>
-      </w:pPr>
-      <w:r>
-        <w:t>least made more transparent.</w:t>
-      </w:r>
-    </w:p>
-    <w:p>
-      <w:pPr>
-        <w:widowControl w:val="0"/>
-      </w:pPr>
-    </w:p>
-    <w:p>
-      <w:pPr>
-        <w:widowControl w:val="0"/>
-      </w:pPr>
-      <w:r>
-        <w:t>\subsection*{Report}</w:t>
-      </w:r>
-    </w:p>
-    <w:p>
-      <w:pPr>
-        <w:widowControl w:val="0"/>
-      </w:pPr>
-    </w:p>
-    <w:p>
-      <w:pPr>
-        <w:widowControl w:val="0"/>
-      </w:pPr>
-      <w:r>
-        <w:t>Your report should be no longer than five pages, including any</w:t>
-      </w:r>
-    </w:p>
-    <w:p>
-      <w:pPr>
-        <w:widowControl w:val="0"/>
-      </w:pPr>
-      <w:r>
-        <w:t>references. It is expected that Question 2 would occupy about a fifth</w:t>
-      </w:r>
-    </w:p>
-    <w:p>
-      <w:pPr>
-        <w:widowControl w:val="0"/>
-      </w:pPr>
-      <w:r>
-        <w:t>of this space; use an 11 or 12pt font and do not try tricks like</w:t>
-      </w:r>
-    </w:p>
-    <w:p>
-      <w:pPr>
-        <w:widowControl w:val="0"/>
-      </w:pPr>
-      <w:r>
-        <w:t>expanding the margin to fit in more text, shorter is better than</w:t>
-      </w:r>
-    </w:p>
-    <w:p>
-      <w:pPr>
-        <w:widowControl w:val="0"/>
-      </w:pPr>
-      <w:r>
-        <w:t>longer.</w:t>
-      </w:r>
-    </w:p>
-    <w:p>
-      <w:pPr>
-        <w:widowControl w:val="0"/>
-      </w:pPr>
-    </w:p>
-    <w:p>
-      <w:pPr>
-        <w:widowControl w:val="0"/>
-      </w:pPr>
-      <w:r>
-        <w:t>Your report must be submitted in pdf and should be prepared in LaTeX;</w:t>
-      </w:r>
-    </w:p>
-    <w:p>
-      <w:pPr>
-        <w:widowControl w:val="0"/>
-      </w:pPr>
-      <w:r>
-        <w:t>overleaf is a good approach, but not required as long as LaTeX has</w:t>
-      </w:r>
-    </w:p>
-    <w:p>
-      <w:pPr>
-        <w:widowControl w:val="0"/>
-      </w:pPr>
-      <w:r>
-        <w:t>been used. As always when using LaTeX, give yourself over to defaults,</w:t>
-      </w:r>
-    </w:p>
-    <w:p>
-      <w:pPr>
-        <w:widowControl w:val="0"/>
-      </w:pPr>
-      <w:r>
-        <w:t>our expectation of what a document should look like has been</w:t>
-      </w:r>
-    </w:p>
-    <w:p>
-      <w:pPr>
-        <w:widowControl w:val="0"/>
-      </w:pPr>
-      <w:r>
-        <w:t>conditioned on LaTeX, so it is best not to try to override the look of</w:t>
-      </w:r>
-    </w:p>
-    <w:p>
-      <w:pPr>
-        <w:widowControl w:val="0"/>
-      </w:pPr>
-      <w:r>
-        <w:t>the document.</w:t>
-      </w:r>
-    </w:p>
-    <w:p>
-      <w:pPr>
-        <w:widowControl w:val="0"/>
-      </w:pPr>
-    </w:p>
-    <w:p>
-      <w:pPr>
-        <w:widowControl w:val="0"/>
-      </w:pPr>
-      <w:r>
-        <w:t>Avoid code snippets in the report unless that feels like the best way</w:t>
-      </w:r>
-    </w:p>
-    <w:p>
-      <w:pPr>
-        <w:widowControl w:val="0"/>
-      </w:pPr>
-      <w:r>
-        <w:t>to illustrate some subtle aspect of an algorithm; do always though</w:t>
-      </w:r>
-    </w:p>
-    <w:p>
-      <w:pPr>
-        <w:widowControl w:val="0"/>
-      </w:pPr>
-      <w:r>
-        <w:t>consider a mathematical description if possible. You will be asked to</w:t>
-      </w:r>
-    </w:p>
-    <w:p>
-      <w:pPr>
-        <w:widowControl w:val="0"/>
-      </w:pPr>
-      <w:r>
-        <w:t>submit code and it may be tested to make sure it works and matches</w:t>
-      </w:r>
-    </w:p>
-    <w:p>
-      <w:pPr>
-        <w:widowControl w:val="0"/>
-      </w:pPr>
-      <w:r>
-        <w:t>your report. It will not, however, be marked in and of itself.</w:t>
-      </w:r>
-    </w:p>
-    <w:p>
-      <w:pPr>
-        <w:widowControl w:val="0"/>
-      </w:pPr>
-    </w:p>
-    <w:p>
-      <w:pPr>
-        <w:widowControl w:val="0"/>
-      </w:pPr>
-      <w:r>
-        <w:t>\subsection*{</w:t>
-      </w:r>
-      <w:proofErr w:type="spellStart"/>
-      <w:r>
-        <w:t>knn</w:t>
-      </w:r>
-      <w:proofErr w:type="spellEnd"/>
-      <w:r>
-        <w:t>}</w:t>
-      </w:r>
-    </w:p>
-    <w:p>
-      <w:pPr>
-        <w:widowControl w:val="0"/>
-      </w:pPr>
-    </w:p>
-    <w:p>
-      <w:pPr>
-        <w:widowControl w:val="0"/>
-      </w:pPr>
-      <w:r>
-        <w:t>Perhaps use F1-score (there are others!) as the classes are imbalanced in number?</w:t>
-      </w:r>
-    </w:p>
-    <w:p>
-      <w:pPr>
-        <w:widowControl w:val="0"/>
-      </w:pPr>
-    </w:p>
-    <w:p>
-      <w:pPr>
-        <w:widowControl w:val="0"/>
-      </w:pPr>
-      <w:r>
-        <w:t>F1-score is a metric that considers both precision and recall. Precision measures the accuracy of positive predictions (TP/(TP+FP)), while recall (also known as sensitivity) measures the fraction of positives that were correctly identified (TP/(TP+FN))</w:t>
-      </w:r>
-    </w:p>
-    <w:p>
-      <w:pPr>
-        <w:widowControl w:val="0"/>
-      </w:pPr>
-      <w:r>
-        <w:t>F1-score is the harmonic mean of precision and recall and is calculated as follows:</w:t>
-      </w:r>
-    </w:p>
-    <w:p>
-      <w:pPr>
-        <w:widowControl w:val="0"/>
-      </w:pPr>
-      <w:r>
-        <w:t>F1 = 2x(</w:t>
-      </w:r>
-      <w:proofErr w:type="spellStart"/>
-      <w:r>
-        <w:t>PrecisionxRecall</w:t>
-      </w:r>
-      <w:proofErr w:type="spellEnd"/>
-      <w:r>
-        <w:t>)/(</w:t>
-      </w:r>
-      <w:proofErr w:type="spellStart"/>
-      <w:r>
-        <w:t>Precision+Recall</w:t>
-      </w:r>
-      <w:proofErr w:type="spellEnd"/>
-      <w:r>
         <w:t>)</w:t>
       </w:r>
     </w:p>
@@ -10208,7 +10396,6 @@
         <w:widowControl w:val="0"/>
       </w:pPr>
       <w:r>
-        <w:lastRenderedPageBreak/>
         <w:t>\section*{Report template}</w:t>
       </w:r>
     </w:p>
@@ -11316,6 +11503,70 @@
       <w:contextualSpacing/>
     </w:pPr>
   </w:style>
+  <w:style w:type="paragraph" w:styleId="HTMLPreformatted">
+    <w:name w:val="HTML Preformatted"/>
+    <w:basedOn w:val="Normal"/>
+    <w:link w:val="HTMLPreformattedChar"/>
+    <w:uiPriority w:val="99"/>
+    <w:unhideWhenUsed/>
+    <w:rsid w:val="00FD7B66"/>
+    <w:pPr>
+      <w:tabs>
+        <w:tab w:val="left" w:pos="916"/>
+        <w:tab w:val="left" w:pos="1832"/>
+        <w:tab w:val="left" w:pos="2748"/>
+        <w:tab w:val="left" w:pos="3664"/>
+        <w:tab w:val="left" w:pos="4580"/>
+        <w:tab w:val="left" w:pos="5496"/>
+        <w:tab w:val="left" w:pos="6412"/>
+        <w:tab w:val="left" w:pos="7328"/>
+        <w:tab w:val="left" w:pos="8244"/>
+        <w:tab w:val="left" w:pos="9160"/>
+        <w:tab w:val="left" w:pos="10076"/>
+        <w:tab w:val="left" w:pos="10992"/>
+        <w:tab w:val="left" w:pos="11908"/>
+        <w:tab w:val="left" w:pos="12824"/>
+        <w:tab w:val="left" w:pos="13740"/>
+        <w:tab w:val="left" w:pos="14656"/>
+      </w:tabs>
+    </w:pPr>
+    <w:rPr>
+      <w:rFonts w:ascii="Courier New" w:eastAsia="Times New Roman" w:hAnsi="Courier New" w:cs="Courier New"/>
+      <w:kern w:val="0"/>
+      <w:sz w:val="20"/>
+      <w:szCs w:val="20"/>
+      <w:lang w:eastAsia="en-GB"/>
+      <w14:ligatures w14:val="none"/>
+    </w:rPr>
+  </w:style>
+  <w:style w:type="character" w:customStyle="1" w:styleId="HTMLPreformattedChar">
+    <w:name w:val="HTML Preformatted Char"/>
+    <w:basedOn w:val="DefaultParagraphFont"/>
+    <w:link w:val="HTMLPreformatted"/>
+    <w:uiPriority w:val="99"/>
+    <w:rsid w:val="00FD7B66"/>
+    <w:rPr>
+      <w:rFonts w:ascii="Courier New" w:eastAsia="Times New Roman" w:hAnsi="Courier New" w:cs="Courier New"/>
+      <w:kern w:val="0"/>
+      <w:sz w:val="20"/>
+      <w:szCs w:val="20"/>
+      <w:lang w:eastAsia="en-GB"/>
+      <w14:ligatures w14:val="none"/>
+    </w:rPr>
+  </w:style>
+  <w:style w:type="character" w:styleId="HTMLCode">
+    <w:name w:val="HTML Code"/>
+    <w:basedOn w:val="DefaultParagraphFont"/>
+    <w:uiPriority w:val="99"/>
+    <w:semiHidden/>
+    <w:unhideWhenUsed/>
+    <w:rsid w:val="00FD7B66"/>
+    <w:rPr>
+      <w:rFonts w:ascii="Courier New" w:eastAsia="Times New Roman" w:hAnsi="Courier New" w:cs="Courier New"/>
+      <w:sz w:val="20"/>
+      <w:szCs w:val="20"/>
+    </w:rPr>
+  </w:style>
 </w:styles>
 </file>
 

</xml_diff>

<commit_message>
final word draft of report
</commit_message>
<xml_diff>
--- a/report.docx
+++ b/report.docx
@@ -4377,13 +4377,25 @@
         <w:t xml:space="preserve"> </w:t>
       </w:r>
       <w:r>
-        <w:t xml:space="preserve">[ref] </w:t>
+        <w:t>[</w:t>
+      </w:r>
+      <w:r>
+        <w:t>10</w:t>
+      </w:r>
+      <w:r>
+        <w:t xml:space="preserve">] </w:t>
       </w:r>
       <w:r>
         <w:t>and random forest</w:t>
       </w:r>
       <w:r>
-        <w:t xml:space="preserve"> [ref]</w:t>
+        <w:t xml:space="preserve"> [</w:t>
+      </w:r>
+      <w:r>
+        <w:t>11</w:t>
+      </w:r>
+      <w:r>
+        <w:t>]</w:t>
       </w:r>
       <w:r>
         <w:t xml:space="preserve">, unsupervised </w:t>
@@ -4399,7 +4411,13 @@
         <w:t xml:space="preserve">-means (following cluster labelling) </w:t>
       </w:r>
       <w:r>
-        <w:t xml:space="preserve">[ref] </w:t>
+        <w:t>[</w:t>
+      </w:r>
+      <w:r>
+        <w:t>12</w:t>
+      </w:r>
+      <w:r>
+        <w:t xml:space="preserve">] </w:t>
       </w:r>
       <w:r>
         <w:t>and</w:t>
@@ -4414,13 +4432,7 @@
         <w:t>approach</w:t>
       </w:r>
       <w:r>
-        <w:t xml:space="preserve"> </w:t>
-      </w:r>
-      <w:r>
-        <w:t>introduced</w:t>
-      </w:r>
-      <w:r>
-        <w:t xml:space="preserve"> here</w:t>
+        <w:t xml:space="preserve"> introduced here</w:t>
       </w:r>
       <w:r>
         <w:t xml:space="preserve"> </w:t>
@@ -4464,7 +4476,13 @@
         <w:t>k</w:t>
       </w:r>
       <w:r>
-        <w:t>-means) were trained using ‘holdout validation’, where the remaining 80% of the dataset was used in a five-fold cross-validation configuration [ref]. For all methods, the Scikit-Learn function</w:t>
+        <w:t>-means) were trained using ‘holdout validation’, where the remaining 80% of the dataset was used in a five-fold cross-validation configuration [</w:t>
+      </w:r>
+      <w:r>
+        <w:t>13</w:t>
+      </w:r>
+      <w:r>
+        <w:t>]. For all methods, the Scikit-Learn function</w:t>
       </w:r>
       <w:r>
         <w:t xml:space="preserve"> </w:t>
@@ -4475,13 +4493,37 @@
       </w:r>
       <w:proofErr w:type="spellEnd"/>
       <w:r>
-        <w:t xml:space="preserve"> was employed to tune metaparameters [ref]. Table 2 shows the values selected for the metaparameter grid for each of the AI methods and those that gave best performance were selected to obtain the accuracy results from the test set. Scikit-Learn also provides a range of pseudo-random procedures for selecting validation and test set values and 100 of these were used both when selecting metaparameters and when generating accuracy results.</w:t>
+        <w:t xml:space="preserve"> was employed to tune metaparameters [</w:t>
+      </w:r>
+      <w:r>
+        <w:t>7</w:t>
+      </w:r>
+      <w:r>
+        <w:t xml:space="preserve">]. Table 2 shows the values selected for the metaparameter grid for each of the AI methods and those </w:t>
+      </w:r>
+      <w:r>
+        <w:t xml:space="preserve">values </w:t>
+      </w:r>
+      <w:r>
+        <w:t xml:space="preserve">that gave best performance were selected to obtain the accuracy results from the test set. Scikit-Learn </w:t>
+      </w:r>
+      <w:r>
+        <w:t xml:space="preserve">includes </w:t>
+      </w:r>
+      <w:r>
+        <w:t xml:space="preserve">pseudo-random procedures for selecting validation and test set values and 100 of these were used both when selecting metaparameters and when </w:t>
+      </w:r>
+      <w:r>
+        <w:t>deriving</w:t>
+      </w:r>
+      <w:r>
+        <w:t xml:space="preserve"> accuracy results.</w:t>
       </w:r>
     </w:p>
     <w:tbl>
       <w:tblPr>
         <w:tblStyle w:val="TableGrid"/>
-        <w:tblpPr w:leftFromText="180" w:rightFromText="180" w:vertAnchor="text" w:horzAnchor="margin" w:tblpXSpec="right" w:tblpY="2372"/>
+        <w:tblpPr w:leftFromText="180" w:rightFromText="180" w:vertAnchor="text" w:horzAnchor="margin" w:tblpXSpec="right" w:tblpY="2458"/>
         <w:tblW w:w="0" w:type="auto"/>
         <w:tblLayout w:type="fixed"/>
         <w:tblCellMar>
@@ -7022,7 +7064,7 @@
                 <w:noProof/>
               </w:rPr>
               <w:drawing>
-                <wp:inline distT="0" distB="0" distL="0" distR="0" wp14:anchorId="63CDF1A2" wp14:editId="6294D70E">
+                <wp:inline distT="0" distB="0" distL="0" distR="0" wp14:anchorId="63CDF1A2" wp14:editId="6B68A7D4">
                   <wp:extent cx="2592070" cy="1803856"/>
                   <wp:effectExtent l="0" t="0" r="0" b="6350"/>
                   <wp:docPr id="896440310" name="Picture 2"/>
@@ -7665,6 +7707,1507 @@
         <w:widowControl w:val="0"/>
       </w:pPr>
       <w:r>
+        <w:t>% [1]</w:t>
+      </w:r>
+    </w:p>
+    <w:p>
+      <w:pPr>
+        <w:widowControl w:val="0"/>
+      </w:pPr>
+      <w:r>
+        <w:t>@</w:t>
+      </w:r>
+      <w:proofErr w:type="gramStart"/>
+      <w:r>
+        <w:t>report{</w:t>
+      </w:r>
+      <w:proofErr w:type="gramEnd"/>
+      <w:r>
+        <w:t>PM,</w:t>
+      </w:r>
+    </w:p>
+    <w:p>
+      <w:pPr>
+        <w:widowControl w:val="0"/>
+      </w:pPr>
+      <w:r>
+        <w:t xml:space="preserve">  title = {</w:t>
+      </w:r>
+      <w:proofErr w:type="spellStart"/>
+      <w:r>
+        <w:t>palmerpenguins</w:t>
+      </w:r>
+      <w:proofErr w:type="spellEnd"/>
+      <w:r>
+        <w:t>: Palmer Archipelago (Antarctica) penguin data},</w:t>
+      </w:r>
+    </w:p>
+    <w:p>
+      <w:pPr>
+        <w:widowControl w:val="0"/>
+      </w:pPr>
+      <w:r>
+        <w:t xml:space="preserve">  author = {Allison Marie Horst and Alison </w:t>
+      </w:r>
+      <w:proofErr w:type="spellStart"/>
+      <w:r>
+        <w:t>Presmanes</w:t>
+      </w:r>
+      <w:proofErr w:type="spellEnd"/>
+      <w:r>
+        <w:t xml:space="preserve"> Hill and Kristen B Gorman},</w:t>
+      </w:r>
+    </w:p>
+    <w:p>
+      <w:pPr>
+        <w:widowControl w:val="0"/>
+      </w:pPr>
+      <w:r>
+        <w:t xml:space="preserve">  year = {2020},</w:t>
+      </w:r>
+    </w:p>
+    <w:p>
+      <w:pPr>
+        <w:widowControl w:val="0"/>
+      </w:pPr>
+      <w:r>
+        <w:t xml:space="preserve">  note = {R package version 0.1.0},</w:t>
+      </w:r>
+    </w:p>
+    <w:p>
+      <w:pPr>
+        <w:widowControl w:val="0"/>
+      </w:pPr>
+      <w:r>
+        <w:t xml:space="preserve">  </w:t>
+      </w:r>
+      <w:proofErr w:type="spellStart"/>
+      <w:r>
+        <w:t>doi</w:t>
+      </w:r>
+      <w:proofErr w:type="spellEnd"/>
+      <w:r>
+        <w:t xml:space="preserve"> = {10.5281/zenodo.3960218},</w:t>
+      </w:r>
+    </w:p>
+    <w:p>
+      <w:pPr>
+        <w:widowControl w:val="0"/>
+      </w:pPr>
+      <w:r>
+        <w:t xml:space="preserve">  </w:t>
+      </w:r>
+      <w:proofErr w:type="spellStart"/>
+      <w:r>
+        <w:t>url</w:t>
+      </w:r>
+      <w:proofErr w:type="spellEnd"/>
+      <w:r>
+        <w:t xml:space="preserve"> = {https://allisonhorst.github.io/palmerpenguins/}</w:t>
+      </w:r>
+    </w:p>
+    <w:p>
+      <w:pPr>
+        <w:widowControl w:val="0"/>
+      </w:pPr>
+      <w:r>
+        <w:t>}</w:t>
+      </w:r>
+    </w:p>
+    <w:p>
+      <w:pPr>
+        <w:widowControl w:val="0"/>
+      </w:pPr>
+    </w:p>
+    <w:p>
+      <w:pPr>
+        <w:widowControl w:val="0"/>
+      </w:pPr>
+      <w:r>
+        <w:t>% [2]</w:t>
+      </w:r>
+    </w:p>
+    <w:p>
+      <w:pPr>
+        <w:widowControl w:val="0"/>
+      </w:pPr>
+      <w:r>
+        <w:t>@</w:t>
+      </w:r>
+      <w:proofErr w:type="gramStart"/>
+      <w:r>
+        <w:t>article{</w:t>
+      </w:r>
+      <w:proofErr w:type="gramEnd"/>
+      <w:r>
+        <w:t>shapiro1965analysis,</w:t>
+      </w:r>
+    </w:p>
+    <w:p>
+      <w:pPr>
+        <w:widowControl w:val="0"/>
+      </w:pPr>
+      <w:r>
+        <w:t xml:space="preserve">  title</w:t>
+      </w:r>
+      <w:proofErr w:type="gramStart"/>
+      <w:r>
+        <w:t>={</w:t>
+      </w:r>
+      <w:proofErr w:type="gramEnd"/>
+      <w:r>
+        <w:t>An analysis of variance test for normality (complete samples)},</w:t>
+      </w:r>
+    </w:p>
+    <w:p>
+      <w:pPr>
+        <w:widowControl w:val="0"/>
+      </w:pPr>
+      <w:r>
+        <w:t xml:space="preserve">  author</w:t>
+      </w:r>
+      <w:proofErr w:type="gramStart"/>
+      <w:r>
+        <w:t>={</w:t>
+      </w:r>
+      <w:proofErr w:type="gramEnd"/>
+      <w:r>
+        <w:t>Shapiro, Samuel S and Wilk, Maurice B},</w:t>
+      </w:r>
+    </w:p>
+    <w:p>
+      <w:pPr>
+        <w:widowControl w:val="0"/>
+      </w:pPr>
+      <w:r>
+        <w:t xml:space="preserve">  journal={</w:t>
+      </w:r>
+      <w:proofErr w:type="spellStart"/>
+      <w:r>
+        <w:t>Biometrika</w:t>
+      </w:r>
+      <w:proofErr w:type="spellEnd"/>
+      <w:r>
+        <w:t>},</w:t>
+      </w:r>
+    </w:p>
+    <w:p>
+      <w:pPr>
+        <w:widowControl w:val="0"/>
+      </w:pPr>
+      <w:r>
+        <w:t xml:space="preserve">  volume</w:t>
+      </w:r>
+      <w:proofErr w:type="gramStart"/>
+      <w:r>
+        <w:t>={</w:t>
+      </w:r>
+      <w:proofErr w:type="gramEnd"/>
+      <w:r>
+        <w:t>52},</w:t>
+      </w:r>
+    </w:p>
+    <w:p>
+      <w:pPr>
+        <w:widowControl w:val="0"/>
+      </w:pPr>
+      <w:r>
+        <w:t xml:space="preserve">  number</w:t>
+      </w:r>
+      <w:proofErr w:type="gramStart"/>
+      <w:r>
+        <w:t>={</w:t>
+      </w:r>
+      <w:proofErr w:type="gramEnd"/>
+      <w:r>
+        <w:t>3/4},</w:t>
+      </w:r>
+    </w:p>
+    <w:p>
+      <w:pPr>
+        <w:widowControl w:val="0"/>
+      </w:pPr>
+      <w:r>
+        <w:t xml:space="preserve">  pages</w:t>
+      </w:r>
+      <w:proofErr w:type="gramStart"/>
+      <w:r>
+        <w:t>={</w:t>
+      </w:r>
+      <w:proofErr w:type="gramEnd"/>
+      <w:r>
+        <w:t>591--611},</w:t>
+      </w:r>
+    </w:p>
+    <w:p>
+      <w:pPr>
+        <w:widowControl w:val="0"/>
+      </w:pPr>
+      <w:r>
+        <w:t xml:space="preserve">  year</w:t>
+      </w:r>
+      <w:proofErr w:type="gramStart"/>
+      <w:r>
+        <w:t>={</w:t>
+      </w:r>
+      <w:proofErr w:type="gramEnd"/>
+      <w:r>
+        <w:t>1965},</w:t>
+      </w:r>
+    </w:p>
+    <w:p>
+      <w:pPr>
+        <w:widowControl w:val="0"/>
+      </w:pPr>
+      <w:r>
+        <w:t xml:space="preserve">  publisher</w:t>
+      </w:r>
+      <w:proofErr w:type="gramStart"/>
+      <w:r>
+        <w:t>={</w:t>
+      </w:r>
+      <w:proofErr w:type="gramEnd"/>
+      <w:r>
+        <w:t>Oxford University Press}</w:t>
+      </w:r>
+    </w:p>
+    <w:p>
+      <w:pPr>
+        <w:widowControl w:val="0"/>
+      </w:pPr>
+      <w:r>
+        <w:t>}</w:t>
+      </w:r>
+    </w:p>
+    <w:p>
+      <w:pPr>
+        <w:widowControl w:val="0"/>
+      </w:pPr>
+    </w:p>
+    <w:p>
+      <w:pPr>
+        <w:widowControl w:val="0"/>
+      </w:pPr>
+      <w:r>
+        <w:t>% [3]</w:t>
+      </w:r>
+    </w:p>
+    <w:p>
+      <w:pPr>
+        <w:widowControl w:val="0"/>
+      </w:pPr>
+      <w:r>
+        <w:t>@</w:t>
+      </w:r>
+      <w:proofErr w:type="gramStart"/>
+      <w:r>
+        <w:t>book{</w:t>
+      </w:r>
+      <w:proofErr w:type="gramEnd"/>
+      <w:r>
+        <w:t>freedman2007statistics,</w:t>
+      </w:r>
+    </w:p>
+    <w:p>
+      <w:pPr>
+        <w:widowControl w:val="0"/>
+      </w:pPr>
+      <w:r>
+        <w:t xml:space="preserve">  title={Statistics},</w:t>
+      </w:r>
+    </w:p>
+    <w:p>
+      <w:pPr>
+        <w:widowControl w:val="0"/>
+      </w:pPr>
+      <w:r>
+        <w:t xml:space="preserve">  author</w:t>
+      </w:r>
+      <w:proofErr w:type="gramStart"/>
+      <w:r>
+        <w:t>={</w:t>
+      </w:r>
+      <w:proofErr w:type="gramEnd"/>
+      <w:r>
+        <w:t>Freedman, David and Pisani, Robert and Purves, Roger},</w:t>
+      </w:r>
+    </w:p>
+    <w:p>
+      <w:pPr>
+        <w:widowControl w:val="0"/>
+      </w:pPr>
+      <w:r>
+        <w:t xml:space="preserve">  year</w:t>
+      </w:r>
+      <w:proofErr w:type="gramStart"/>
+      <w:r>
+        <w:t>={</w:t>
+      </w:r>
+      <w:proofErr w:type="gramEnd"/>
+      <w:r>
+        <w:t>2007},</w:t>
+      </w:r>
+    </w:p>
+    <w:p>
+      <w:pPr>
+        <w:widowControl w:val="0"/>
+      </w:pPr>
+      <w:r>
+        <w:t xml:space="preserve">  publisher</w:t>
+      </w:r>
+      <w:proofErr w:type="gramStart"/>
+      <w:r>
+        <w:t>={</w:t>
+      </w:r>
+      <w:proofErr w:type="gramEnd"/>
+      <w:r>
+        <w:t>W. W. Norton \&amp; Company},</w:t>
+      </w:r>
+    </w:p>
+    <w:p>
+      <w:pPr>
+        <w:widowControl w:val="0"/>
+      </w:pPr>
+      <w:r>
+        <w:t xml:space="preserve">  </w:t>
+      </w:r>
+      <w:proofErr w:type="spellStart"/>
+      <w:r>
+        <w:t>isbn</w:t>
+      </w:r>
+      <w:proofErr w:type="spellEnd"/>
+      <w:proofErr w:type="gramStart"/>
+      <w:r>
+        <w:t>={</w:t>
+      </w:r>
+      <w:proofErr w:type="gramEnd"/>
+      <w:r>
+        <w:t>978-0393929720}</w:t>
+      </w:r>
+    </w:p>
+    <w:p>
+      <w:pPr>
+        <w:widowControl w:val="0"/>
+      </w:pPr>
+      <w:r>
+        <w:t>}</w:t>
+      </w:r>
+    </w:p>
+    <w:p>
+      <w:pPr>
+        <w:widowControl w:val="0"/>
+      </w:pPr>
+    </w:p>
+    <w:p>
+      <w:pPr>
+        <w:widowControl w:val="0"/>
+      </w:pPr>
+      <w:r>
+        <w:t>% [4]</w:t>
+      </w:r>
+    </w:p>
+    <w:p>
+      <w:pPr>
+        <w:widowControl w:val="0"/>
+      </w:pPr>
+      <w:r>
+        <w:t>@</w:t>
+      </w:r>
+      <w:proofErr w:type="gramStart"/>
+      <w:r>
+        <w:t>book{</w:t>
+      </w:r>
+      <w:proofErr w:type="gramEnd"/>
+      <w:r>
+        <w:t>hastie2009elements,</w:t>
+      </w:r>
+    </w:p>
+    <w:p>
+      <w:pPr>
+        <w:widowControl w:val="0"/>
+      </w:pPr>
+      <w:r>
+        <w:t xml:space="preserve">  title</w:t>
+      </w:r>
+      <w:proofErr w:type="gramStart"/>
+      <w:r>
+        <w:t>={</w:t>
+      </w:r>
+      <w:proofErr w:type="gramEnd"/>
+      <w:r>
+        <w:t>The Elements of Statistical Learning: Data Mining, Inference, and Prediction},</w:t>
+      </w:r>
+    </w:p>
+    <w:p>
+      <w:pPr>
+        <w:widowControl w:val="0"/>
+      </w:pPr>
+      <w:r>
+        <w:t xml:space="preserve">  author</w:t>
+      </w:r>
+      <w:proofErr w:type="gramStart"/>
+      <w:r>
+        <w:t>={</w:t>
+      </w:r>
+      <w:proofErr w:type="gramEnd"/>
+      <w:r>
+        <w:t xml:space="preserve">Hastie, Trevor and </w:t>
+      </w:r>
+      <w:proofErr w:type="spellStart"/>
+      <w:r>
+        <w:t>Tibshirani</w:t>
+      </w:r>
+      <w:proofErr w:type="spellEnd"/>
+      <w:r>
+        <w:t>, Robert and Friedman, Jerome},</w:t>
+      </w:r>
+    </w:p>
+    <w:p>
+      <w:pPr>
+        <w:widowControl w:val="0"/>
+      </w:pPr>
+      <w:r>
+        <w:t xml:space="preserve">  year</w:t>
+      </w:r>
+      <w:proofErr w:type="gramStart"/>
+      <w:r>
+        <w:t>={</w:t>
+      </w:r>
+      <w:proofErr w:type="gramEnd"/>
+      <w:r>
+        <w:t>2009},</w:t>
+      </w:r>
+    </w:p>
+    <w:p>
+      <w:pPr>
+        <w:widowControl w:val="0"/>
+      </w:pPr>
+      <w:r>
+        <w:t xml:space="preserve">  publisher={Springer},</w:t>
+      </w:r>
+    </w:p>
+    <w:p>
+      <w:pPr>
+        <w:widowControl w:val="0"/>
+      </w:pPr>
+      <w:r>
+        <w:t xml:space="preserve">  </w:t>
+      </w:r>
+      <w:proofErr w:type="spellStart"/>
+      <w:r>
+        <w:t>isbn</w:t>
+      </w:r>
+      <w:proofErr w:type="spellEnd"/>
+      <w:proofErr w:type="gramStart"/>
+      <w:r>
+        <w:t>={</w:t>
+      </w:r>
+      <w:proofErr w:type="gramEnd"/>
+      <w:r>
+        <w:t>978-0387848570}</w:t>
+      </w:r>
+    </w:p>
+    <w:p>
+      <w:pPr>
+        <w:widowControl w:val="0"/>
+      </w:pPr>
+      <w:r>
+        <w:t>}</w:t>
+      </w:r>
+    </w:p>
+    <w:p>
+      <w:pPr>
+        <w:widowControl w:val="0"/>
+      </w:pPr>
+    </w:p>
+    <w:p>
+      <w:pPr>
+        <w:widowControl w:val="0"/>
+      </w:pPr>
+      <w:r>
+        <w:t>% [5]</w:t>
+      </w:r>
+    </w:p>
+    <w:p>
+      <w:pPr>
+        <w:widowControl w:val="0"/>
+      </w:pPr>
+      <w:r>
+        <w:t>@</w:t>
+      </w:r>
+      <w:proofErr w:type="gramStart"/>
+      <w:r>
+        <w:t>article{</w:t>
+      </w:r>
+      <w:proofErr w:type="gramEnd"/>
+      <w:r>
+        <w:t>he2009learning,</w:t>
+      </w:r>
+    </w:p>
+    <w:p>
+      <w:pPr>
+        <w:widowControl w:val="0"/>
+      </w:pPr>
+      <w:r>
+        <w:t xml:space="preserve">  title</w:t>
+      </w:r>
+      <w:proofErr w:type="gramStart"/>
+      <w:r>
+        <w:t>={</w:t>
+      </w:r>
+      <w:proofErr w:type="gramEnd"/>
+      <w:r>
+        <w:t>Learning from imbalanced data},</w:t>
+      </w:r>
+    </w:p>
+    <w:p>
+      <w:pPr>
+        <w:widowControl w:val="0"/>
+      </w:pPr>
+      <w:r>
+        <w:t xml:space="preserve">  author</w:t>
+      </w:r>
+      <w:proofErr w:type="gramStart"/>
+      <w:r>
+        <w:t>={</w:t>
+      </w:r>
+      <w:proofErr w:type="gramEnd"/>
+      <w:r>
+        <w:t xml:space="preserve">He, </w:t>
+      </w:r>
+      <w:proofErr w:type="spellStart"/>
+      <w:r>
+        <w:t>Haibo</w:t>
+      </w:r>
+      <w:proofErr w:type="spellEnd"/>
+      <w:r>
+        <w:t xml:space="preserve"> and Ma, </w:t>
+      </w:r>
+      <w:proofErr w:type="spellStart"/>
+      <w:r>
+        <w:t>Yunqian</w:t>
+      </w:r>
+      <w:proofErr w:type="spellEnd"/>
+      <w:r>
+        <w:t>},</w:t>
+      </w:r>
+    </w:p>
+    <w:p>
+      <w:pPr>
+        <w:widowControl w:val="0"/>
+      </w:pPr>
+      <w:r>
+        <w:t xml:space="preserve">  journal</w:t>
+      </w:r>
+      <w:proofErr w:type="gramStart"/>
+      <w:r>
+        <w:t>={</w:t>
+      </w:r>
+      <w:proofErr w:type="gramEnd"/>
+      <w:r>
+        <w:t>Knowledge and Data Engineering, IEEE Transactions on},</w:t>
+      </w:r>
+    </w:p>
+    <w:p>
+      <w:pPr>
+        <w:widowControl w:val="0"/>
+      </w:pPr>
+      <w:r>
+        <w:t xml:space="preserve">  volume</w:t>
+      </w:r>
+      <w:proofErr w:type="gramStart"/>
+      <w:r>
+        <w:t>={</w:t>
+      </w:r>
+      <w:proofErr w:type="gramEnd"/>
+      <w:r>
+        <w:t>21},</w:t>
+      </w:r>
+    </w:p>
+    <w:p>
+      <w:pPr>
+        <w:widowControl w:val="0"/>
+      </w:pPr>
+      <w:r>
+        <w:t xml:space="preserve">  number</w:t>
+      </w:r>
+      <w:proofErr w:type="gramStart"/>
+      <w:r>
+        <w:t>={</w:t>
+      </w:r>
+      <w:proofErr w:type="gramEnd"/>
+      <w:r>
+        <w:t>9},</w:t>
+      </w:r>
+    </w:p>
+    <w:p>
+      <w:pPr>
+        <w:widowControl w:val="0"/>
+      </w:pPr>
+      <w:r>
+        <w:t xml:space="preserve">  pages</w:t>
+      </w:r>
+      <w:proofErr w:type="gramStart"/>
+      <w:r>
+        <w:t>={</w:t>
+      </w:r>
+      <w:proofErr w:type="gramEnd"/>
+      <w:r>
+        <w:t>1263--1284},</w:t>
+      </w:r>
+    </w:p>
+    <w:p>
+      <w:pPr>
+        <w:widowControl w:val="0"/>
+      </w:pPr>
+      <w:r>
+        <w:t xml:space="preserve">  year</w:t>
+      </w:r>
+      <w:proofErr w:type="gramStart"/>
+      <w:r>
+        <w:t>={</w:t>
+      </w:r>
+      <w:proofErr w:type="gramEnd"/>
+      <w:r>
+        <w:t>2009},</w:t>
+      </w:r>
+    </w:p>
+    <w:p>
+      <w:pPr>
+        <w:widowControl w:val="0"/>
+      </w:pPr>
+      <w:r>
+        <w:lastRenderedPageBreak/>
+        <w:t xml:space="preserve">  publisher={IEEE}</w:t>
+      </w:r>
+    </w:p>
+    <w:p>
+      <w:pPr>
+        <w:widowControl w:val="0"/>
+      </w:pPr>
+      <w:r>
+        <w:t>}</w:t>
+      </w:r>
+    </w:p>
+    <w:p>
+      <w:pPr>
+        <w:widowControl w:val="0"/>
+      </w:pPr>
+    </w:p>
+    <w:p>
+      <w:pPr>
+        <w:widowControl w:val="0"/>
+      </w:pPr>
+      <w:r>
+        <w:t>% [6]</w:t>
+      </w:r>
+    </w:p>
+    <w:p>
+      <w:pPr>
+        <w:widowControl w:val="0"/>
+      </w:pPr>
+      <w:r>
+        <w:t xml:space="preserve"> @</w:t>
+      </w:r>
+      <w:proofErr w:type="gramStart"/>
+      <w:r>
+        <w:t>misc{</w:t>
+      </w:r>
+      <w:proofErr w:type="gramEnd"/>
+      <w:r>
+        <w:t>python311,</w:t>
+      </w:r>
+    </w:p>
+    <w:p>
+      <w:pPr>
+        <w:widowControl w:val="0"/>
+      </w:pPr>
+      <w:r>
+        <w:t xml:space="preserve">  title = {Python 3.11 Documentation},</w:t>
+      </w:r>
+    </w:p>
+    <w:p>
+      <w:pPr>
+        <w:widowControl w:val="0"/>
+      </w:pPr>
+      <w:r>
+        <w:t xml:space="preserve">  author = {{Python Software Foundation}},</w:t>
+      </w:r>
+    </w:p>
+    <w:p>
+      <w:pPr>
+        <w:widowControl w:val="0"/>
+      </w:pPr>
+      <w:r>
+        <w:t xml:space="preserve">  </w:t>
+      </w:r>
+      <w:proofErr w:type="spellStart"/>
+      <w:r>
+        <w:t>howpublished</w:t>
+      </w:r>
+      <w:proofErr w:type="spellEnd"/>
+      <w:r>
+        <w:t xml:space="preserve"> = {\</w:t>
+      </w:r>
+      <w:proofErr w:type="spellStart"/>
+      <w:r>
+        <w:t>url</w:t>
+      </w:r>
+      <w:proofErr w:type="spellEnd"/>
+      <w:r>
+        <w:t>{https://docs.python.org/3.11/}},</w:t>
+      </w:r>
+    </w:p>
+    <w:p>
+      <w:pPr>
+        <w:widowControl w:val="0"/>
+      </w:pPr>
+      <w:r>
+        <w:t xml:space="preserve">  year = {2022},</w:t>
+      </w:r>
+    </w:p>
+    <w:p>
+      <w:pPr>
+        <w:widowControl w:val="0"/>
+      </w:pPr>
+      <w:r>
+        <w:t>}</w:t>
+      </w:r>
+    </w:p>
+    <w:p>
+      <w:pPr>
+        <w:widowControl w:val="0"/>
+      </w:pPr>
+    </w:p>
+    <w:p>
+      <w:pPr>
+        <w:widowControl w:val="0"/>
+      </w:pPr>
+      <w:r>
+        <w:t>% [7]</w:t>
+      </w:r>
+    </w:p>
+    <w:p>
+      <w:pPr>
+        <w:widowControl w:val="0"/>
+      </w:pPr>
+      <w:r>
+        <w:t>@</w:t>
+      </w:r>
+      <w:proofErr w:type="gramStart"/>
+      <w:r>
+        <w:t>software{</w:t>
+      </w:r>
+      <w:proofErr w:type="gramEnd"/>
+      <w:r>
+        <w:t>scikit-learn,</w:t>
+      </w:r>
+    </w:p>
+    <w:p>
+      <w:pPr>
+        <w:widowControl w:val="0"/>
+      </w:pPr>
+      <w:r>
+        <w:t xml:space="preserve">  author = {{scikit-learn contributors}},</w:t>
+      </w:r>
+    </w:p>
+    <w:p>
+      <w:pPr>
+        <w:widowControl w:val="0"/>
+      </w:pPr>
+      <w:r>
+        <w:t xml:space="preserve">  title = {{scikit-learn: Machine Learning in Python}},</w:t>
+      </w:r>
+    </w:p>
+    <w:p>
+      <w:pPr>
+        <w:widowControl w:val="0"/>
+      </w:pPr>
+      <w:r>
+        <w:t xml:space="preserve">  </w:t>
+      </w:r>
+      <w:proofErr w:type="spellStart"/>
+      <w:r>
+        <w:t>url</w:t>
+      </w:r>
+      <w:proofErr w:type="spellEnd"/>
+      <w:r>
+        <w:t xml:space="preserve"> = {https://scikit-learn.org},</w:t>
+      </w:r>
+    </w:p>
+    <w:p>
+      <w:pPr>
+        <w:widowControl w:val="0"/>
+      </w:pPr>
+      <w:r>
+        <w:t xml:space="preserve">  version = {1.2.2},</w:t>
+      </w:r>
+    </w:p>
+    <w:p>
+      <w:pPr>
+        <w:widowControl w:val="0"/>
+      </w:pPr>
+      <w:r>
+        <w:t xml:space="preserve">  year = {2023}</w:t>
+      </w:r>
+    </w:p>
+    <w:p>
+      <w:pPr>
+        <w:widowControl w:val="0"/>
+      </w:pPr>
+      <w:r>
+        <w:t>}</w:t>
+      </w:r>
+    </w:p>
+    <w:p>
+      <w:pPr>
+        <w:widowControl w:val="0"/>
+      </w:pPr>
+    </w:p>
+    <w:p>
+      <w:pPr>
+        <w:widowControl w:val="0"/>
+      </w:pPr>
+      <w:r>
+        <w:t>% [8]</w:t>
+      </w:r>
+    </w:p>
+    <w:p>
+      <w:pPr>
+        <w:widowControl w:val="0"/>
+      </w:pPr>
+      <w:r>
+        <w:t>@</w:t>
+      </w:r>
+      <w:proofErr w:type="gramStart"/>
+      <w:r>
+        <w:t>manual{</w:t>
+      </w:r>
+      <w:proofErr w:type="gramEnd"/>
+      <w:r>
+        <w:t>ubuntu,</w:t>
+      </w:r>
+    </w:p>
+    <w:p>
+      <w:pPr>
+        <w:widowControl w:val="0"/>
+      </w:pPr>
+      <w:r>
+        <w:t xml:space="preserve">  title = {{Ubuntu} 20.04.1 LTS},</w:t>
+      </w:r>
+    </w:p>
+    <w:p>
+      <w:pPr>
+        <w:widowControl w:val="0"/>
+      </w:pPr>
+      <w:r>
+        <w:t xml:space="preserve">  author = {{Canonical Ltd.}},</w:t>
+      </w:r>
+    </w:p>
+    <w:p>
+      <w:pPr>
+        <w:widowControl w:val="0"/>
+      </w:pPr>
+      <w:r>
+        <w:t xml:space="preserve">  organization = {Canonical Ltd.},</w:t>
+      </w:r>
+    </w:p>
+    <w:p>
+      <w:pPr>
+        <w:widowControl w:val="0"/>
+      </w:pPr>
+      <w:r>
+        <w:t xml:space="preserve">  address = {London, UK},</w:t>
+      </w:r>
+    </w:p>
+    <w:p>
+      <w:pPr>
+        <w:widowControl w:val="0"/>
+      </w:pPr>
+      <w:r>
+        <w:t xml:space="preserve">  year = {2020},</w:t>
+      </w:r>
+    </w:p>
+    <w:p>
+      <w:pPr>
+        <w:widowControl w:val="0"/>
+      </w:pPr>
+      <w:r>
+        <w:t xml:space="preserve">  </w:t>
+      </w:r>
+      <w:proofErr w:type="spellStart"/>
+      <w:r>
+        <w:t>url</w:t>
+      </w:r>
+      <w:proofErr w:type="spellEnd"/>
+      <w:r>
+        <w:t xml:space="preserve"> = {https://releases.ubuntu.com/20.04/},</w:t>
+      </w:r>
+    </w:p>
+    <w:p>
+      <w:pPr>
+        <w:widowControl w:val="0"/>
+      </w:pPr>
+      <w:r>
+        <w:t>}</w:t>
+      </w:r>
+    </w:p>
+    <w:p>
+      <w:pPr>
+        <w:widowControl w:val="0"/>
+      </w:pPr>
+    </w:p>
+    <w:p>
+      <w:pPr>
+        <w:widowControl w:val="0"/>
+      </w:pPr>
+      <w:r>
+        <w:t>% [9]</w:t>
+      </w:r>
+    </w:p>
+    <w:p>
+      <w:pPr>
+        <w:widowControl w:val="0"/>
+      </w:pPr>
+      <w:r>
+        <w:t>@</w:t>
+      </w:r>
+      <w:proofErr w:type="gramStart"/>
+      <w:r>
+        <w:t>software{</w:t>
+      </w:r>
+      <w:proofErr w:type="gramEnd"/>
+      <w:r>
+        <w:t>TimAIRepo,</w:t>
+      </w:r>
+    </w:p>
+    <w:p>
+      <w:pPr>
+        <w:widowControl w:val="0"/>
+      </w:pPr>
+      <w:r>
+        <w:t xml:space="preserve">  author = {Tim Mulvaney},</w:t>
+      </w:r>
+    </w:p>
+    <w:p>
+      <w:pPr>
+        <w:widowControl w:val="0"/>
+      </w:pPr>
+      <w:r>
+        <w:t xml:space="preserve">  title = {{AI coursework repository}},</w:t>
+      </w:r>
+    </w:p>
+    <w:p>
+      <w:pPr>
+        <w:widowControl w:val="0"/>
+      </w:pPr>
+      <w:r>
+        <w:t xml:space="preserve">  </w:t>
+      </w:r>
+      <w:proofErr w:type="spellStart"/>
+      <w:r>
+        <w:t>url</w:t>
+      </w:r>
+      <w:proofErr w:type="spellEnd"/>
+      <w:r>
+        <w:t xml:space="preserve"> = {https://github.com/timmulvaney/AI},</w:t>
+      </w:r>
+    </w:p>
+    <w:p>
+      <w:pPr>
+        <w:widowControl w:val="0"/>
+      </w:pPr>
+      <w:r>
+        <w:t xml:space="preserve">  year = {2023}</w:t>
+      </w:r>
+    </w:p>
+    <w:p>
+      <w:pPr>
+        <w:widowControl w:val="0"/>
+      </w:pPr>
+      <w:r>
+        <w:t>}</w:t>
+      </w:r>
+    </w:p>
+    <w:p>
+      <w:pPr>
+        <w:widowControl w:val="0"/>
+      </w:pPr>
+    </w:p>
+    <w:p>
+      <w:pPr>
+        <w:widowControl w:val="0"/>
+      </w:pPr>
+      <w:r>
+        <w:t>% [10]</w:t>
+      </w:r>
+    </w:p>
+    <w:p>
+      <w:pPr>
+        <w:widowControl w:val="0"/>
+      </w:pPr>
+      <w:r>
+        <w:t>@</w:t>
+      </w:r>
+      <w:proofErr w:type="gramStart"/>
+      <w:r>
+        <w:t>book{</w:t>
+      </w:r>
+      <w:proofErr w:type="gramEnd"/>
+      <w:r>
+        <w:t>bishop2006pattern,</w:t>
+      </w:r>
+    </w:p>
+    <w:p>
+      <w:pPr>
+        <w:widowControl w:val="0"/>
+      </w:pPr>
+      <w:r>
+        <w:t xml:space="preserve">  title</w:t>
+      </w:r>
+      <w:proofErr w:type="gramStart"/>
+      <w:r>
+        <w:t>={</w:t>
+      </w:r>
+      <w:proofErr w:type="gramEnd"/>
+      <w:r>
+        <w:t>Pattern Recognition and Machine Learning},</w:t>
+      </w:r>
+    </w:p>
+    <w:p>
+      <w:pPr>
+        <w:widowControl w:val="0"/>
+      </w:pPr>
+      <w:r>
+        <w:t xml:space="preserve">  author</w:t>
+      </w:r>
+      <w:proofErr w:type="gramStart"/>
+      <w:r>
+        <w:t>={</w:t>
+      </w:r>
+      <w:proofErr w:type="gramEnd"/>
+      <w:r>
+        <w:t>Bishop, Christopher M},</w:t>
+      </w:r>
+    </w:p>
+    <w:p>
+      <w:pPr>
+        <w:widowControl w:val="0"/>
+      </w:pPr>
+      <w:r>
+        <w:t xml:space="preserve">  year</w:t>
+      </w:r>
+      <w:proofErr w:type="gramStart"/>
+      <w:r>
+        <w:t>={</w:t>
+      </w:r>
+      <w:proofErr w:type="gramEnd"/>
+      <w:r>
+        <w:t>2006},</w:t>
+      </w:r>
+    </w:p>
+    <w:p>
+      <w:pPr>
+        <w:widowControl w:val="0"/>
+      </w:pPr>
+      <w:r>
+        <w:t xml:space="preserve">  publisher={Springer}</w:t>
+      </w:r>
+    </w:p>
+    <w:p>
+      <w:pPr>
+        <w:widowControl w:val="0"/>
+      </w:pPr>
+      <w:r>
+        <w:t>}</w:t>
+      </w:r>
+    </w:p>
+    <w:p>
+      <w:pPr>
+        <w:widowControl w:val="0"/>
+      </w:pPr>
+    </w:p>
+    <w:p>
+      <w:pPr>
+        <w:widowControl w:val="0"/>
+      </w:pPr>
+      <w:r>
+        <w:t>% [11]</w:t>
+      </w:r>
+    </w:p>
+    <w:p>
+      <w:pPr>
+        <w:widowControl w:val="0"/>
+      </w:pPr>
+      <w:r>
+        <w:t>@</w:t>
+      </w:r>
+      <w:proofErr w:type="gramStart"/>
+      <w:r>
+        <w:t>inproceedings{</w:t>
+      </w:r>
+      <w:proofErr w:type="gramEnd"/>
+      <w:r>
+        <w:t>breiman2001random,</w:t>
+      </w:r>
+    </w:p>
+    <w:p>
+      <w:pPr>
+        <w:widowControl w:val="0"/>
+      </w:pPr>
+      <w:r>
+        <w:t xml:space="preserve">  title</w:t>
+      </w:r>
+      <w:proofErr w:type="gramStart"/>
+      <w:r>
+        <w:t>={</w:t>
+      </w:r>
+      <w:proofErr w:type="gramEnd"/>
+      <w:r>
+        <w:t>Random Forests},</w:t>
+      </w:r>
+    </w:p>
+    <w:p>
+      <w:pPr>
+        <w:widowControl w:val="0"/>
+      </w:pPr>
+      <w:r>
+        <w:t xml:space="preserve">  author</w:t>
+      </w:r>
+      <w:proofErr w:type="gramStart"/>
+      <w:r>
+        <w:t>={</w:t>
+      </w:r>
+      <w:proofErr w:type="spellStart"/>
+      <w:proofErr w:type="gramEnd"/>
+      <w:r>
+        <w:t>Breiman</w:t>
+      </w:r>
+      <w:proofErr w:type="spellEnd"/>
+      <w:r>
+        <w:t>, Leo and Cutler, Adele},</w:t>
+      </w:r>
+    </w:p>
+    <w:p>
+      <w:pPr>
+        <w:widowControl w:val="0"/>
+      </w:pPr>
+      <w:r>
+        <w:t xml:space="preserve">  </w:t>
+      </w:r>
+      <w:proofErr w:type="spellStart"/>
+      <w:r>
+        <w:t>booktitle</w:t>
+      </w:r>
+      <w:proofErr w:type="spellEnd"/>
+      <w:proofErr w:type="gramStart"/>
+      <w:r>
+        <w:t>={</w:t>
+      </w:r>
+      <w:proofErr w:type="gramEnd"/>
+      <w:r>
+        <w:t>Machine Learning},</w:t>
+      </w:r>
+    </w:p>
+    <w:p>
+      <w:pPr>
+        <w:widowControl w:val="0"/>
+      </w:pPr>
+      <w:r>
+        <w:lastRenderedPageBreak/>
+        <w:t xml:space="preserve">  volume</w:t>
+      </w:r>
+      <w:proofErr w:type="gramStart"/>
+      <w:r>
+        <w:t>={</w:t>
+      </w:r>
+      <w:proofErr w:type="gramEnd"/>
+      <w:r>
+        <w:t>45},</w:t>
+      </w:r>
+    </w:p>
+    <w:p>
+      <w:pPr>
+        <w:widowControl w:val="0"/>
+      </w:pPr>
+      <w:r>
+        <w:t xml:space="preserve">  number</w:t>
+      </w:r>
+      <w:proofErr w:type="gramStart"/>
+      <w:r>
+        <w:t>={</w:t>
+      </w:r>
+      <w:proofErr w:type="gramEnd"/>
+      <w:r>
+        <w:t>1},</w:t>
+      </w:r>
+    </w:p>
+    <w:p>
+      <w:pPr>
+        <w:widowControl w:val="0"/>
+      </w:pPr>
+      <w:r>
+        <w:t xml:space="preserve">  pages</w:t>
+      </w:r>
+      <w:proofErr w:type="gramStart"/>
+      <w:r>
+        <w:t>={</w:t>
+      </w:r>
+      <w:proofErr w:type="gramEnd"/>
+      <w:r>
+        <w:t>5--32},</w:t>
+      </w:r>
+    </w:p>
+    <w:p>
+      <w:pPr>
+        <w:widowControl w:val="0"/>
+      </w:pPr>
+      <w:r>
+        <w:t xml:space="preserve">  year</w:t>
+      </w:r>
+      <w:proofErr w:type="gramStart"/>
+      <w:r>
+        <w:t>={</w:t>
+      </w:r>
+      <w:proofErr w:type="gramEnd"/>
+      <w:r>
+        <w:t>2001},</w:t>
+      </w:r>
+    </w:p>
+    <w:p>
+      <w:pPr>
+        <w:widowControl w:val="0"/>
+      </w:pPr>
+      <w:r>
+        <w:t xml:space="preserve">  organization={Springer}</w:t>
+      </w:r>
+    </w:p>
+    <w:p>
+      <w:pPr>
+        <w:widowControl w:val="0"/>
+      </w:pPr>
+      <w:r>
+        <w:t>}</w:t>
+      </w:r>
+    </w:p>
+    <w:p>
+      <w:pPr>
+        <w:widowControl w:val="0"/>
+      </w:pPr>
+    </w:p>
+    <w:p>
+      <w:pPr>
+        <w:widowControl w:val="0"/>
+      </w:pPr>
+      <w:r>
+        <w:t>% [12]</w:t>
+      </w:r>
+    </w:p>
+    <w:p>
+      <w:pPr>
+        <w:widowControl w:val="0"/>
+      </w:pPr>
+      <w:r>
+        <w:t>@</w:t>
+      </w:r>
+      <w:proofErr w:type="gramStart"/>
+      <w:r>
+        <w:t>book{</w:t>
+      </w:r>
+      <w:proofErr w:type="gramEnd"/>
+      <w:r>
+        <w:t>tan2005introduction,</w:t>
+      </w:r>
+    </w:p>
+    <w:p>
+      <w:pPr>
+        <w:widowControl w:val="0"/>
+      </w:pPr>
+      <w:r>
+        <w:t xml:space="preserve">  title</w:t>
+      </w:r>
+      <w:proofErr w:type="gramStart"/>
+      <w:r>
+        <w:t>={</w:t>
+      </w:r>
+      <w:proofErr w:type="gramEnd"/>
+      <w:r>
+        <w:t>Introduction to Data Mining},</w:t>
+      </w:r>
+    </w:p>
+    <w:p>
+      <w:pPr>
+        <w:widowControl w:val="0"/>
+      </w:pPr>
+      <w:r>
+        <w:t xml:space="preserve">  author</w:t>
+      </w:r>
+      <w:proofErr w:type="gramStart"/>
+      <w:r>
+        <w:t>={</w:t>
+      </w:r>
+      <w:proofErr w:type="gramEnd"/>
+      <w:r>
+        <w:t>Tan, Pang-Ning and Steinbach, Michael and Kumar, Vipin},</w:t>
+      </w:r>
+    </w:p>
+    <w:p>
+      <w:pPr>
+        <w:widowControl w:val="0"/>
+      </w:pPr>
+      <w:r>
+        <w:t xml:space="preserve">  year</w:t>
+      </w:r>
+      <w:proofErr w:type="gramStart"/>
+      <w:r>
+        <w:t>={</w:t>
+      </w:r>
+      <w:proofErr w:type="gramEnd"/>
+      <w:r>
+        <w:t>2005},</w:t>
+      </w:r>
+    </w:p>
+    <w:p>
+      <w:pPr>
+        <w:widowControl w:val="0"/>
+      </w:pPr>
+      <w:r>
+        <w:t xml:space="preserve">  publisher</w:t>
+      </w:r>
+      <w:proofErr w:type="gramStart"/>
+      <w:r>
+        <w:t>={</w:t>
+      </w:r>
+      <w:proofErr w:type="gramEnd"/>
+      <w:r>
+        <w:t>Pearson Addison Wesley}</w:t>
+      </w:r>
+    </w:p>
+    <w:p>
+      <w:pPr>
+        <w:widowControl w:val="0"/>
+      </w:pPr>
+      <w:r>
+        <w:t>}</w:t>
+      </w:r>
+    </w:p>
+    <w:p>
+      <w:pPr>
+        <w:widowControl w:val="0"/>
+      </w:pPr>
+    </w:p>
+    <w:p>
+      <w:pPr>
+        <w:widowControl w:val="0"/>
+      </w:pPr>
+      <w:r>
+        <w:t>% [13]</w:t>
+      </w:r>
+    </w:p>
+    <w:p>
+      <w:pPr>
+        <w:widowControl w:val="0"/>
+      </w:pPr>
+      <w:r>
+        <w:t>@</w:t>
+      </w:r>
+      <w:proofErr w:type="gramStart"/>
+      <w:r>
+        <w:t>book{</w:t>
+      </w:r>
+      <w:proofErr w:type="gramEnd"/>
+      <w:r>
+        <w:t>james2013introduction,</w:t>
+      </w:r>
+    </w:p>
+    <w:p>
+      <w:pPr>
+        <w:widowControl w:val="0"/>
+      </w:pPr>
+      <w:r>
+        <w:t xml:space="preserve">  title</w:t>
+      </w:r>
+      <w:proofErr w:type="gramStart"/>
+      <w:r>
+        <w:t>={</w:t>
+      </w:r>
+      <w:proofErr w:type="gramEnd"/>
+      <w:r>
+        <w:t>An Introduction to Statistical Learning: with Applications in R},</w:t>
+      </w:r>
+    </w:p>
+    <w:p>
+      <w:pPr>
+        <w:widowControl w:val="0"/>
+      </w:pPr>
+      <w:r>
+        <w:t xml:space="preserve">  author</w:t>
+      </w:r>
+      <w:proofErr w:type="gramStart"/>
+      <w:r>
+        <w:t>={</w:t>
+      </w:r>
+      <w:proofErr w:type="gramEnd"/>
+      <w:r>
+        <w:t xml:space="preserve">James, Gareth and Witten, Daniela and Hastie, Trevor and </w:t>
+      </w:r>
+      <w:proofErr w:type="spellStart"/>
+      <w:r>
+        <w:t>Tibshirani</w:t>
+      </w:r>
+      <w:proofErr w:type="spellEnd"/>
+      <w:r>
+        <w:t>, Robert},</w:t>
+      </w:r>
+    </w:p>
+    <w:p>
+      <w:pPr>
+        <w:widowControl w:val="0"/>
+      </w:pPr>
+      <w:r>
+        <w:t xml:space="preserve">  year</w:t>
+      </w:r>
+      <w:proofErr w:type="gramStart"/>
+      <w:r>
+        <w:t>={</w:t>
+      </w:r>
+      <w:proofErr w:type="gramEnd"/>
+      <w:r>
+        <w:t>2013},</w:t>
+      </w:r>
+    </w:p>
+    <w:p>
+      <w:pPr>
+        <w:widowControl w:val="0"/>
+      </w:pPr>
+      <w:r>
+        <w:t xml:space="preserve">  publisher={Springer}</w:t>
+      </w:r>
+    </w:p>
+    <w:p>
+      <w:pPr>
+        <w:widowControl w:val="0"/>
+      </w:pPr>
+      <w:r>
+        <w:t>}</w:t>
+      </w:r>
+    </w:p>
+    <w:p>
+      <w:pPr>
+        <w:widowControl w:val="0"/>
+      </w:pPr>
+    </w:p>
+    <w:p>
+      <w:r>
+        <w:br w:type="page"/>
+      </w:r>
+    </w:p>
+    <w:p>
+      <w:pPr>
+        <w:widowControl w:val="0"/>
+      </w:pPr>
+      <w:r>
+        <w:lastRenderedPageBreak/>
         <w:t>[1] PM</w:t>
       </w:r>
     </w:p>
@@ -7695,21 +9238,15 @@
         <w:widowControl w:val="0"/>
       </w:pPr>
       <w:r>
-        <w:t xml:space="preserve">[4] </w:t>
-      </w:r>
-      <w:r>
-        <w:t>hastie2009elements</w:t>
-      </w:r>
-    </w:p>
-    <w:p>
-      <w:pPr>
-        <w:widowControl w:val="0"/>
-      </w:pPr>
-      <w:r>
-        <w:t xml:space="preserve">[5] </w:t>
-      </w:r>
-      <w:r>
-        <w:t>he2009learning</w:t>
+        <w:t>[4] hastie2009elements</w:t>
+      </w:r>
+    </w:p>
+    <w:p>
+      <w:pPr>
+        <w:widowControl w:val="0"/>
+      </w:pPr>
+      <w:r>
+        <w:t>[5] he2009learning</w:t>
       </w:r>
     </w:p>
     <w:p>
@@ -7720,10 +9257,7 @@
         <w:t>[6]</w:t>
       </w:r>
       <w:r>
-        <w:t xml:space="preserve"> </w:t>
-      </w:r>
-      <w:r>
-        <w:t>python31</w:t>
+        <w:t xml:space="preserve"> python31</w:t>
       </w:r>
       <w:r>
         <w:t>1</w:t>
@@ -7768,21 +9302,52 @@
       <w:pPr>
         <w:widowControl w:val="0"/>
       </w:pPr>
-    </w:p>
-    <w:p>
-      <w:pPr>
-        <w:widowControl w:val="0"/>
-      </w:pPr>
-    </w:p>
-    <w:p>
-      <w:pPr>
-        <w:widowControl w:val="0"/>
-      </w:pPr>
-    </w:p>
-    <w:p>
-      <w:pPr>
-        <w:widowControl w:val="0"/>
-      </w:pPr>
+      <w:r>
+        <w:t xml:space="preserve">[10] </w:t>
+      </w:r>
+      <w:r>
+        <w:t>bishop2006pattern</w:t>
+      </w:r>
+    </w:p>
+    <w:p>
+      <w:pPr>
+        <w:widowControl w:val="0"/>
+      </w:pPr>
+      <w:r>
+        <w:t xml:space="preserve">[11] </w:t>
+      </w:r>
+      <w:r>
+        <w:t>breiman2001random</w:t>
+      </w:r>
+    </w:p>
+    <w:p>
+      <w:pPr>
+        <w:widowControl w:val="0"/>
+      </w:pPr>
+      <w:r>
+        <w:t xml:space="preserve">[12] </w:t>
+      </w:r>
+      <w:r>
+        <w:t>tan2005introduction</w:t>
+      </w:r>
+    </w:p>
+    <w:p>
+      <w:pPr>
+        <w:widowControl w:val="0"/>
+      </w:pPr>
+      <w:r>
+        <w:t>[13] james2013introduction,</w:t>
+      </w:r>
+    </w:p>
+    <w:p>
+      <w:pPr>
+        <w:widowControl w:val="0"/>
+      </w:pPr>
+    </w:p>
+    <w:p>
+      <w:r>
+        <w:br w:type="page"/>
+      </w:r>
     </w:p>
     <w:p>
       <w:pPr>
@@ -9174,7 +10739,11 @@
       </w:r>
       <w:proofErr w:type="spellEnd"/>
       <w:r>
-        <w:t xml:space="preserve"> and random forest. An unsupervised k-means approach is also taken, but as the clusters found are unlabelled, they need to be related to the species so that the classifying accuracy can be determined. An interesting and usual approach is also described that uses a combination of the insights found from visualizations. This led to the identification of a short sequence of two-dimensional linear classifications using Support Vector Machines (SVMs) that were able to perform at least as well as the other classification methods. Regression approaches were not considered as although categorical values could be assigned numerical values, performance is likely to poor unless they have recognizable ordinal counterparts, which is not the case for this dataset.</w:t>
+        <w:t xml:space="preserve"> and random forest. An unsupervised k-means approach is also taken, but as the clusters found are unlabelled, they need to be related to the species so that the classifying accuracy can be determined. An interesting and usual approach is also described that uses a combination of the insights found from visualizations. This led </w:t>
+      </w:r>
+      <w:r>
+        <w:lastRenderedPageBreak/>
+        <w:t>to the identification of a short sequence of two-dimensional linear classifications using Support Vector Machines (SVMs) that were able to perform at least as well as the other classification methods. Regression approaches were not considered as although categorical values could be assigned numerical values, performance is likely to poor unless they have recognizable ordinal counterparts, which is not the case for this dataset.</w:t>
       </w:r>
     </w:p>
     <w:p>
@@ -9546,6 +11115,7 @@
         <w:widowControl w:val="0"/>
       </w:pPr>
       <w:r>
+        <w:lastRenderedPageBreak/>
         <w:t>would be perfectly good, though, of course, for full marks this would</w:t>
       </w:r>
     </w:p>
@@ -9892,31 +11462,144 @@
         <w:widowControl w:val="0"/>
       </w:pPr>
       <w:r>
+        <w:t xml:space="preserve">  algorithm has not metaparameter, then explain that and note why not</w:t>
+      </w:r>
+    </w:p>
+    <w:p>
+      <w:pPr>
+        <w:widowControl w:val="0"/>
+      </w:pPr>
+      <w:r>
+        <w:t xml:space="preserve">  and why this do or does not make it a better algorithm for these</w:t>
+      </w:r>
+    </w:p>
+    <w:p>
+      <w:pPr>
+        <w:widowControl w:val="0"/>
+      </w:pPr>
+      <w:r>
+        <w:t xml:space="preserve">  data.</w:t>
+      </w:r>
+    </w:p>
+    <w:p>
+      <w:pPr>
+        <w:widowControl w:val="0"/>
+      </w:pPr>
+      <w:r>
+        <w:t>\</w:t>
+      </w:r>
+      <w:proofErr w:type="gramStart"/>
+      <w:r>
+        <w:t>item</w:t>
+      </w:r>
+      <w:proofErr w:type="gramEnd"/>
+      <w:r>
+        <w:t xml:space="preserve"> Describe and compare the results from your two algorithms,</w:t>
+      </w:r>
+    </w:p>
+    <w:p>
+      <w:pPr>
+        <w:widowControl w:val="0"/>
+      </w:pPr>
+      <w:r>
+        <w:t xml:space="preserve">  include a description of how you implemented the algorithms. (6 marks)</w:t>
+      </w:r>
+    </w:p>
+    <w:p>
+      <w:pPr>
+        <w:widowControl w:val="0"/>
+      </w:pPr>
+      <w:r>
+        <w:t>\</w:t>
+      </w:r>
+      <w:proofErr w:type="gramStart"/>
+      <w:r>
+        <w:t>item</w:t>
+      </w:r>
+      <w:proofErr w:type="gramEnd"/>
+      <w:r>
+        <w:t xml:space="preserve"> There are some marks (6 marks) for something </w:t>
+      </w:r>
+      <w:proofErr w:type="spellStart"/>
+      <w:r>
+        <w:t>suprising</w:t>
+      </w:r>
+      <w:proofErr w:type="spellEnd"/>
+      <w:r>
+        <w:t xml:space="preserve"> and unusual.</w:t>
+      </w:r>
+    </w:p>
+    <w:p>
+      <w:pPr>
+        <w:widowControl w:val="0"/>
+      </w:pPr>
+      <w:r>
+        <w:t>\</w:t>
+      </w:r>
+      <w:proofErr w:type="gramStart"/>
+      <w:r>
+        <w:t>end</w:t>
+      </w:r>
+      <w:proofErr w:type="gramEnd"/>
+      <w:r>
+        <w:t>{itemize}</w:t>
+      </w:r>
+    </w:p>
+    <w:p>
+      <w:pPr>
+        <w:widowControl w:val="0"/>
+      </w:pPr>
+    </w:p>
+    <w:p>
+      <w:pPr>
+        <w:widowControl w:val="0"/>
+      </w:pPr>
+    </w:p>
+    <w:p>
+      <w:pPr>
+        <w:widowControl w:val="0"/>
+      </w:pPr>
+    </w:p>
+    <w:p>
+      <w:pPr>
+        <w:widowControl w:val="0"/>
+      </w:pPr>
+    </w:p>
+    <w:p>
+      <w:pPr>
+        <w:widowControl w:val="0"/>
+      </w:pPr>
+      <w:r>
+        <w:t>\section*{Question 2 - Ethical challenge facing us in data science and AI}</w:t>
+      </w:r>
+    </w:p>
+    <w:p>
+      <w:pPr>
+        <w:widowControl w:val="0"/>
+      </w:pPr>
+    </w:p>
+    <w:p>
+      <w:pPr>
+        <w:widowControl w:val="0"/>
+      </w:pPr>
+      <w:r>
+        <w:t>For two of these three types of ethical challenge facing us in data science and AI:</w:t>
+      </w:r>
+    </w:p>
+    <w:p>
+      <w:pPr>
+        <w:widowControl w:val="0"/>
+      </w:pPr>
+      <w:r>
+        <w:t>\begin{enumerate}</w:t>
+      </w:r>
+    </w:p>
+    <w:p>
+      <w:pPr>
+        <w:widowControl w:val="0"/>
+      </w:pPr>
+      <w:r>
         <w:lastRenderedPageBreak/>
-        <w:t xml:space="preserve">  algorithm has not metaparameter, then explain that and note why not</w:t>
-      </w:r>
-    </w:p>
-    <w:p>
-      <w:pPr>
-        <w:widowControl w:val="0"/>
-      </w:pPr>
-      <w:r>
-        <w:t xml:space="preserve">  and why this do or does not make it a better algorithm for these</w:t>
-      </w:r>
-    </w:p>
-    <w:p>
-      <w:pPr>
-        <w:widowControl w:val="0"/>
-      </w:pPr>
-      <w:r>
-        <w:t xml:space="preserve">  data.</w:t>
-      </w:r>
-    </w:p>
-    <w:p>
-      <w:pPr>
-        <w:widowControl w:val="0"/>
-      </w:pPr>
-      <w:r>
         <w:t>\</w:t>
       </w:r>
       <w:proofErr w:type="gramStart"/>
@@ -9925,15 +11608,7 @@
       </w:r>
       <w:proofErr w:type="gramEnd"/>
       <w:r>
-        <w:t xml:space="preserve"> Describe and compare the results from your two algorithms,</w:t>
-      </w:r>
-    </w:p>
-    <w:p>
-      <w:pPr>
-        <w:widowControl w:val="0"/>
-      </w:pPr>
-      <w:r>
-        <w:t xml:space="preserve">  include a description of how you implemented the algorithms. (6 marks)</w:t>
+        <w:t xml:space="preserve"> The protection of data, of the people whose data they are and participants in any study.</w:t>
       </w:r>
     </w:p>
     <w:p>
@@ -9949,368 +11624,263 @@
       </w:r>
       <w:proofErr w:type="gramEnd"/>
       <w:r>
-        <w:t xml:space="preserve"> There are some marks (6 marks) for something </w:t>
+        <w:t xml:space="preserve"> Avoiding the amplification of biases and regressive values implicit in historic dataset.</w:t>
+      </w:r>
+    </w:p>
+    <w:p>
+      <w:pPr>
+        <w:widowControl w:val="0"/>
+      </w:pPr>
+      <w:r>
+        <w:t>\</w:t>
+      </w:r>
+      <w:proofErr w:type="gramStart"/>
+      <w:r>
+        <w:t>item</w:t>
+      </w:r>
+      <w:proofErr w:type="gramEnd"/>
+      <w:r>
+        <w:t xml:space="preserve"> The safety of AI systems and the possible of existential threats from machines.</w:t>
+      </w:r>
+    </w:p>
+    <w:p>
+      <w:pPr>
+        <w:widowControl w:val="0"/>
+      </w:pPr>
+      <w:r>
+        <w:t>\</w:t>
+      </w:r>
+      <w:proofErr w:type="gramStart"/>
+      <w:r>
+        <w:t>end</w:t>
+      </w:r>
+      <w:proofErr w:type="gramEnd"/>
+      <w:r>
+        <w:t>{enumerate}</w:t>
+      </w:r>
+    </w:p>
+    <w:p>
+      <w:pPr>
+        <w:widowControl w:val="0"/>
+      </w:pPr>
+      <w:r>
+        <w:t>describe what you think is a specific example of a challenge that</w:t>
+      </w:r>
+    </w:p>
+    <w:p>
+      <w:pPr>
+        <w:widowControl w:val="0"/>
+      </w:pPr>
+      <w:r>
+        <w:t>could arise or has arisen in the past. Obviously the three broad types</w:t>
+      </w:r>
+    </w:p>
+    <w:p>
+      <w:pPr>
+        <w:widowControl w:val="0"/>
+      </w:pPr>
+      <w:r>
+        <w:t>of challenge overlap, do not worry about the boundaries between these</w:t>
+      </w:r>
+    </w:p>
+    <w:p>
+      <w:pPr>
+        <w:widowControl w:val="0"/>
+      </w:pPr>
+      <w:r>
+        <w:t>types, but do try to address different types of threat in your</w:t>
+      </w:r>
+    </w:p>
+    <w:p>
+      <w:pPr>
+        <w:widowControl w:val="0"/>
+      </w:pPr>
+      <w:r>
+        <w:t>examples. Explain how the ethical problems could be addressed, or at</w:t>
+      </w:r>
+    </w:p>
+    <w:p>
+      <w:pPr>
+        <w:widowControl w:val="0"/>
+      </w:pPr>
+      <w:r>
+        <w:t>least made more transparent.</w:t>
+      </w:r>
+    </w:p>
+    <w:p>
+      <w:pPr>
+        <w:widowControl w:val="0"/>
+      </w:pPr>
+    </w:p>
+    <w:p>
+      <w:pPr>
+        <w:widowControl w:val="0"/>
+      </w:pPr>
+      <w:r>
+        <w:t>\subsection*{Report}</w:t>
+      </w:r>
+    </w:p>
+    <w:p>
+      <w:pPr>
+        <w:widowControl w:val="0"/>
+      </w:pPr>
+    </w:p>
+    <w:p>
+      <w:pPr>
+        <w:widowControl w:val="0"/>
+      </w:pPr>
+      <w:r>
+        <w:t>Your report should be no longer than five pages, including any</w:t>
+      </w:r>
+    </w:p>
+    <w:p>
+      <w:pPr>
+        <w:widowControl w:val="0"/>
+      </w:pPr>
+      <w:r>
+        <w:t>references. It is expected that Question 2 would occupy about a fifth</w:t>
+      </w:r>
+    </w:p>
+    <w:p>
+      <w:pPr>
+        <w:widowControl w:val="0"/>
+      </w:pPr>
+      <w:r>
+        <w:t>of this space; use an 11 or 12pt font and do not try tricks like</w:t>
+      </w:r>
+    </w:p>
+    <w:p>
+      <w:pPr>
+        <w:widowControl w:val="0"/>
+      </w:pPr>
+      <w:r>
+        <w:t>expanding the margin to fit in more text, shorter is better than</w:t>
+      </w:r>
+    </w:p>
+    <w:p>
+      <w:pPr>
+        <w:widowControl w:val="0"/>
+      </w:pPr>
+      <w:r>
+        <w:t>longer.</w:t>
+      </w:r>
+    </w:p>
+    <w:p>
+      <w:pPr>
+        <w:widowControl w:val="0"/>
+      </w:pPr>
+    </w:p>
+    <w:p>
+      <w:pPr>
+        <w:widowControl w:val="0"/>
+      </w:pPr>
+      <w:r>
+        <w:t>Your report must be submitted in pdf and should be prepared in LaTeX;</w:t>
+      </w:r>
+    </w:p>
+    <w:p>
+      <w:pPr>
+        <w:widowControl w:val="0"/>
+      </w:pPr>
+      <w:r>
+        <w:t>overleaf is a good approach, but not required as long as LaTeX has</w:t>
+      </w:r>
+    </w:p>
+    <w:p>
+      <w:pPr>
+        <w:widowControl w:val="0"/>
+      </w:pPr>
+      <w:r>
+        <w:t>been used. As always when using LaTeX, give yourself over to defaults,</w:t>
+      </w:r>
+    </w:p>
+    <w:p>
+      <w:pPr>
+        <w:widowControl w:val="0"/>
+      </w:pPr>
+      <w:r>
+        <w:t>our expectation of what a document should look like has been</w:t>
+      </w:r>
+    </w:p>
+    <w:p>
+      <w:pPr>
+        <w:widowControl w:val="0"/>
+      </w:pPr>
+      <w:r>
+        <w:t>conditioned on LaTeX, so it is best not to try to override the look of</w:t>
+      </w:r>
+    </w:p>
+    <w:p>
+      <w:pPr>
+        <w:widowControl w:val="0"/>
+      </w:pPr>
+      <w:r>
+        <w:t>the document.</w:t>
+      </w:r>
+    </w:p>
+    <w:p>
+      <w:pPr>
+        <w:widowControl w:val="0"/>
+      </w:pPr>
+    </w:p>
+    <w:p>
+      <w:pPr>
+        <w:widowControl w:val="0"/>
+      </w:pPr>
+      <w:r>
+        <w:t>Avoid code snippets in the report unless that feels like the best way</w:t>
+      </w:r>
+    </w:p>
+    <w:p>
+      <w:pPr>
+        <w:widowControl w:val="0"/>
+      </w:pPr>
+      <w:r>
+        <w:t>to illustrate some subtle aspect of an algorithm; do always though</w:t>
+      </w:r>
+    </w:p>
+    <w:p>
+      <w:pPr>
+        <w:widowControl w:val="0"/>
+      </w:pPr>
+      <w:r>
+        <w:t>consider a mathematical description if possible. You will be asked to</w:t>
+      </w:r>
+    </w:p>
+    <w:p>
+      <w:pPr>
+        <w:widowControl w:val="0"/>
+      </w:pPr>
+      <w:r>
+        <w:t>submit code and it may be tested to make sure it works and matches</w:t>
+      </w:r>
+    </w:p>
+    <w:p>
+      <w:pPr>
+        <w:widowControl w:val="0"/>
+      </w:pPr>
+      <w:r>
+        <w:t>your report. It will not, however, be marked in and of itself.</w:t>
+      </w:r>
+    </w:p>
+    <w:p>
+      <w:pPr>
+        <w:widowControl w:val="0"/>
+      </w:pPr>
+    </w:p>
+    <w:p>
+      <w:pPr>
+        <w:widowControl w:val="0"/>
+      </w:pPr>
+      <w:r>
+        <w:t>\subsection*{</w:t>
       </w:r>
       <w:proofErr w:type="spellStart"/>
       <w:r>
-        <w:t>suprising</w:t>
+        <w:t>knn</w:t>
       </w:r>
       <w:proofErr w:type="spellEnd"/>
       <w:r>
-        <w:t xml:space="preserve"> and unusual.</w:t>
-      </w:r>
-    </w:p>
-    <w:p>
-      <w:pPr>
-        <w:widowControl w:val="0"/>
-      </w:pPr>
-      <w:r>
-        <w:t>\</w:t>
-      </w:r>
-      <w:proofErr w:type="gramStart"/>
-      <w:r>
-        <w:t>end</w:t>
-      </w:r>
-      <w:proofErr w:type="gramEnd"/>
-      <w:r>
-        <w:t>{itemize}</w:t>
-      </w:r>
-    </w:p>
-    <w:p>
-      <w:pPr>
-        <w:widowControl w:val="0"/>
-      </w:pPr>
-    </w:p>
-    <w:p>
-      <w:pPr>
-        <w:widowControl w:val="0"/>
-      </w:pPr>
-    </w:p>
-    <w:p>
-      <w:pPr>
-        <w:widowControl w:val="0"/>
-      </w:pPr>
-    </w:p>
-    <w:p>
-      <w:pPr>
-        <w:widowControl w:val="0"/>
-      </w:pPr>
-    </w:p>
-    <w:p>
-      <w:pPr>
-        <w:widowControl w:val="0"/>
-      </w:pPr>
-      <w:r>
-        <w:t>\section*{Question 2 - Ethical challenge facing us in data science and AI}</w:t>
-      </w:r>
-    </w:p>
-    <w:p>
-      <w:pPr>
-        <w:widowControl w:val="0"/>
-      </w:pPr>
-    </w:p>
-    <w:p>
-      <w:pPr>
-        <w:widowControl w:val="0"/>
-      </w:pPr>
-      <w:r>
-        <w:t>For two of these three types of ethical challenge facing us in data science and AI:</w:t>
-      </w:r>
-    </w:p>
-    <w:p>
-      <w:pPr>
-        <w:widowControl w:val="0"/>
-      </w:pPr>
-      <w:r>
-        <w:t>\begin{enumerate}</w:t>
-      </w:r>
-    </w:p>
-    <w:p>
-      <w:pPr>
-        <w:widowControl w:val="0"/>
-      </w:pPr>
-      <w:r>
-        <w:t>\</w:t>
-      </w:r>
-      <w:proofErr w:type="gramStart"/>
-      <w:r>
-        <w:t>item</w:t>
-      </w:r>
-      <w:proofErr w:type="gramEnd"/>
-      <w:r>
-        <w:t xml:space="preserve"> The protection of data, of the people whose data they are and participants in any study.</w:t>
-      </w:r>
-    </w:p>
-    <w:p>
-      <w:pPr>
-        <w:widowControl w:val="0"/>
-      </w:pPr>
-      <w:r>
-        <w:t>\</w:t>
-      </w:r>
-      <w:proofErr w:type="gramStart"/>
-      <w:r>
-        <w:t>item</w:t>
-      </w:r>
-      <w:proofErr w:type="gramEnd"/>
-      <w:r>
-        <w:t xml:space="preserve"> Avoiding the amplification of biases and regressive values implicit in historic dataset.</w:t>
-      </w:r>
-    </w:p>
-    <w:p>
-      <w:pPr>
-        <w:widowControl w:val="0"/>
-      </w:pPr>
-      <w:r>
-        <w:t>\</w:t>
-      </w:r>
-      <w:proofErr w:type="gramStart"/>
-      <w:r>
-        <w:t>item</w:t>
-      </w:r>
-      <w:proofErr w:type="gramEnd"/>
-      <w:r>
-        <w:t xml:space="preserve"> The safety of AI systems and the possible of existential threats from machines.</w:t>
-      </w:r>
-    </w:p>
-    <w:p>
-      <w:pPr>
-        <w:widowControl w:val="0"/>
-      </w:pPr>
-      <w:r>
-        <w:t>\</w:t>
-      </w:r>
-      <w:proofErr w:type="gramStart"/>
-      <w:r>
-        <w:t>end</w:t>
-      </w:r>
-      <w:proofErr w:type="gramEnd"/>
-      <w:r>
-        <w:t>{enumerate}</w:t>
-      </w:r>
-    </w:p>
-    <w:p>
-      <w:pPr>
-        <w:widowControl w:val="0"/>
-      </w:pPr>
-      <w:r>
-        <w:t>describe what you think is a specific example of a challenge that</w:t>
-      </w:r>
-    </w:p>
-    <w:p>
-      <w:pPr>
-        <w:widowControl w:val="0"/>
-      </w:pPr>
-      <w:r>
-        <w:t>could arise or has arisen in the past. Obviously the three broad types</w:t>
-      </w:r>
-    </w:p>
-    <w:p>
-      <w:pPr>
-        <w:widowControl w:val="0"/>
-      </w:pPr>
-      <w:r>
-        <w:t>of challenge overlap, do not worry about the boundaries between these</w:t>
-      </w:r>
-    </w:p>
-    <w:p>
-      <w:pPr>
-        <w:widowControl w:val="0"/>
-      </w:pPr>
-      <w:r>
-        <w:t>types, but do try to address different types of threat in your</w:t>
-      </w:r>
-    </w:p>
-    <w:p>
-      <w:pPr>
-        <w:widowControl w:val="0"/>
-      </w:pPr>
-      <w:r>
-        <w:t>examples. Explain how the ethical problems could be addressed, or at</w:t>
-      </w:r>
-    </w:p>
-    <w:p>
-      <w:pPr>
-        <w:widowControl w:val="0"/>
-      </w:pPr>
-      <w:r>
-        <w:t>least made more transparent.</w:t>
-      </w:r>
-    </w:p>
-    <w:p>
-      <w:pPr>
-        <w:widowControl w:val="0"/>
-      </w:pPr>
-    </w:p>
-    <w:p>
-      <w:pPr>
-        <w:widowControl w:val="0"/>
-      </w:pPr>
-      <w:r>
-        <w:t>\subsection*{Report}</w:t>
-      </w:r>
-    </w:p>
-    <w:p>
-      <w:pPr>
-        <w:widowControl w:val="0"/>
-      </w:pPr>
-    </w:p>
-    <w:p>
-      <w:pPr>
-        <w:widowControl w:val="0"/>
-      </w:pPr>
-      <w:r>
-        <w:t>Your report should be no longer than five pages, including any</w:t>
-      </w:r>
-    </w:p>
-    <w:p>
-      <w:pPr>
-        <w:widowControl w:val="0"/>
-      </w:pPr>
-      <w:r>
-        <w:t>references. It is expected that Question 2 would occupy about a fifth</w:t>
-      </w:r>
-    </w:p>
-    <w:p>
-      <w:pPr>
-        <w:widowControl w:val="0"/>
-      </w:pPr>
-      <w:r>
-        <w:t>of this space; use an 11 or 12pt font and do not try tricks like</w:t>
-      </w:r>
-    </w:p>
-    <w:p>
-      <w:pPr>
-        <w:widowControl w:val="0"/>
-      </w:pPr>
-      <w:r>
-        <w:t>expanding the margin to fit in more text, shorter is better than</w:t>
-      </w:r>
-    </w:p>
-    <w:p>
-      <w:pPr>
-        <w:widowControl w:val="0"/>
-      </w:pPr>
-      <w:r>
-        <w:t>longer.</w:t>
-      </w:r>
-    </w:p>
-    <w:p>
-      <w:pPr>
-        <w:widowControl w:val="0"/>
-      </w:pPr>
-    </w:p>
-    <w:p>
-      <w:pPr>
-        <w:widowControl w:val="0"/>
-      </w:pPr>
-      <w:r>
-        <w:t>Your report must be submitted in pdf and should be prepared in LaTeX;</w:t>
-      </w:r>
-    </w:p>
-    <w:p>
-      <w:pPr>
-        <w:widowControl w:val="0"/>
-      </w:pPr>
-      <w:r>
-        <w:t>overleaf is a good approach, but not required as long as LaTeX has</w:t>
-      </w:r>
-    </w:p>
-    <w:p>
-      <w:pPr>
-        <w:widowControl w:val="0"/>
-      </w:pPr>
-      <w:r>
-        <w:t>been used. As always when using LaTeX, give yourself over to defaults,</w:t>
-      </w:r>
-    </w:p>
-    <w:p>
-      <w:pPr>
-        <w:widowControl w:val="0"/>
-      </w:pPr>
-      <w:r>
-        <w:t>our expectation of what a document should look like has been</w:t>
-      </w:r>
-    </w:p>
-    <w:p>
-      <w:pPr>
-        <w:widowControl w:val="0"/>
-      </w:pPr>
-      <w:r>
-        <w:t>conditioned on LaTeX, so it is best not to try to override the look of</w:t>
-      </w:r>
-    </w:p>
-    <w:p>
-      <w:pPr>
-        <w:widowControl w:val="0"/>
-      </w:pPr>
-      <w:r>
-        <w:t>the document.</w:t>
-      </w:r>
-    </w:p>
-    <w:p>
-      <w:pPr>
-        <w:widowControl w:val="0"/>
-      </w:pPr>
-    </w:p>
-    <w:p>
-      <w:pPr>
-        <w:widowControl w:val="0"/>
-      </w:pPr>
-      <w:r>
-        <w:t>Avoid code snippets in the report unless that feels like the best way</w:t>
-      </w:r>
-    </w:p>
-    <w:p>
-      <w:pPr>
-        <w:widowControl w:val="0"/>
-      </w:pPr>
-      <w:r>
-        <w:t>to illustrate some subtle aspect of an algorithm; do always though</w:t>
-      </w:r>
-    </w:p>
-    <w:p>
-      <w:pPr>
-        <w:widowControl w:val="0"/>
-      </w:pPr>
-      <w:r>
-        <w:t>consider a mathematical description if possible. You will be asked to</w:t>
-      </w:r>
-    </w:p>
-    <w:p>
-      <w:pPr>
-        <w:widowControl w:val="0"/>
-      </w:pPr>
-      <w:r>
-        <w:t>submit code and it may be tested to make sure it works and matches</w:t>
-      </w:r>
-    </w:p>
-    <w:p>
-      <w:pPr>
-        <w:widowControl w:val="0"/>
-      </w:pPr>
-      <w:r>
-        <w:t>your report. It will not, however, be marked in and of itself.</w:t>
-      </w:r>
-    </w:p>
-    <w:p>
-      <w:pPr>
-        <w:widowControl w:val="0"/>
-      </w:pPr>
-    </w:p>
-    <w:p>
-      <w:pPr>
-        <w:widowControl w:val="0"/>
-      </w:pPr>
-      <w:r>
-        <w:t>\subsection*{</w:t>
-      </w:r>
-      <w:proofErr w:type="spellStart"/>
-      <w:r>
-        <w:t>knn</w:t>
-      </w:r>
-      <w:proofErr w:type="spellEnd"/>
-      <w:r>
         <w:t>}</w:t>
       </w:r>
     </w:p>
@@ -10337,7 +11907,6 @@
         <w:widowControl w:val="0"/>
       </w:pPr>
       <w:r>
-        <w:lastRenderedPageBreak/>
         <w:t>F1-score is a metric that considers both precision and recall. Precision measures the accuracy of positive predictions (TP/(TP+FP)), while recall (also known as sensitivity) measures the fraction of positives that were correctly identified (TP/(TP+FN))</w:t>
       </w:r>
     </w:p>

</xml_diff>